<commit_message>
Adicionando o diagrama de visão de caso de uso Instituição de Ensino
</commit_message>
<xml_diff>
--- a/Documentos/Artigo/Artigo_Estagio_Tech_correcao_v01.docx
+++ b/Documentos/Artigo/Artigo_Estagio_Tech_correcao_v01.docx
@@ -2309,7 +2309,6 @@
           <w:szCs w:val="20"/>
         </w:rPr>
       </w:pPr>
-      <w:bookmarkStart w:id="2" w:name="_GoBack"/>
       <w:r>
         <w:rPr>
           <w:rFonts w:cs="Times New Roman"/>
@@ -2366,7 +2365,6 @@
           </wp:inline>
         </w:drawing>
       </w:r>
-      <w:bookmarkEnd w:id="2"/>
     </w:p>
     <w:p>
       <w:pPr>
@@ -2531,9 +2529,9 @@
           <w:szCs w:val="20"/>
         </w:rPr>
         <w:drawing>
-          <wp:inline distT="0" distB="0" distL="0" distR="0" wp14:anchorId="379F3EC5" wp14:editId="7E52BBB7">
-            <wp:extent cx="5759450" cy="1953260"/>
-            <wp:effectExtent l="0" t="0" r="0" b="8890"/>
+          <wp:inline distT="0" distB="0" distL="0" distR="0" wp14:anchorId="379F3EC5" wp14:editId="5C7D3AC3">
+            <wp:extent cx="5581650" cy="1737360"/>
+            <wp:effectExtent l="0" t="0" r="0" b="0"/>
             <wp:docPr id="5" name="Imagem 5"/>
             <wp:cNvGraphicFramePr>
               <a:graphicFrameLocks xmlns:a="http://schemas.openxmlformats.org/drawingml/2006/main" noChangeAspect="1"/>
@@ -2545,20 +2543,27 @@
                     <pic:cNvPr id="1" name=""/>
                     <pic:cNvPicPr/>
                   </pic:nvPicPr>
-                  <pic:blipFill>
+                  <pic:blipFill rotWithShape="1">
                     <a:blip r:embed="rId13"/>
-                    <a:stretch>
-                      <a:fillRect/>
-                    </a:stretch>
+                    <a:srcRect l="3087" t="11053"/>
+                    <a:stretch/>
                   </pic:blipFill>
-                  <pic:spPr>
+                  <pic:spPr bwMode="auto">
                     <a:xfrm>
                       <a:off x="0" y="0"/>
-                      <a:ext cx="5759450" cy="1953260"/>
+                      <a:ext cx="5581650" cy="1737360"/>
                     </a:xfrm>
                     <a:prstGeom prst="rect">
                       <a:avLst/>
                     </a:prstGeom>
+                    <a:ln>
+                      <a:noFill/>
+                    </a:ln>
+                    <a:extLst>
+                      <a:ext uri="{53640926-AAD7-44D8-BBD7-CCE9431645EC}">
+                        <a14:shadowObscured xmlns:a14="http://schemas.microsoft.com/office/drawing/2010/main"/>
+                      </a:ext>
+                    </a:extLst>
                   </pic:spPr>
                 </pic:pic>
               </a:graphicData>
@@ -2691,7 +2696,25 @@
         <w:rPr>
           <w:szCs w:val="24"/>
         </w:rPr>
-        <w:t>instituição de ensino</w:t>
+        <w:t>I</w:t>
+      </w:r>
+      <w:r>
+        <w:rPr>
+          <w:szCs w:val="24"/>
+        </w:rPr>
+        <w:t xml:space="preserve">nstituição de </w:t>
+      </w:r>
+      <w:r>
+        <w:rPr>
+          <w:szCs w:val="24"/>
+        </w:rPr>
+        <w:t>E</w:t>
+      </w:r>
+      <w:r>
+        <w:rPr>
+          <w:szCs w:val="24"/>
+        </w:rPr>
+        <w:t>nsino</w:t>
       </w:r>
     </w:p>
     <w:p>
@@ -2711,9 +2734,9 @@
           <w:szCs w:val="20"/>
         </w:rPr>
         <w:drawing>
-          <wp:inline distT="0" distB="0" distL="0" distR="0" wp14:anchorId="26AA695B" wp14:editId="384F9CFA">
-            <wp:extent cx="5759450" cy="2826744"/>
-            <wp:effectExtent l="0" t="0" r="0" b="0"/>
+          <wp:inline distT="0" distB="0" distL="0" distR="0" wp14:anchorId="0D74A681" wp14:editId="02A13A28">
+            <wp:extent cx="5607050" cy="2908300"/>
+            <wp:effectExtent l="0" t="0" r="0" b="6350"/>
             <wp:docPr id="1" name="Imagem 1"/>
             <wp:cNvGraphicFramePr>
               <a:graphicFrameLocks xmlns:a="http://schemas.openxmlformats.org/drawingml/2006/main" noChangeAspect="1"/>
@@ -2725,29 +2748,27 @@
                     <pic:cNvPr id="1" name=""/>
                     <pic:cNvPicPr/>
                   </pic:nvPicPr>
-                  <pic:blipFill>
-                    <a:blip r:embed="rId14" cstate="print">
-                      <a:extLst>
-                        <a:ext uri="{28A0092B-C50C-407E-A947-70E740481C1C}">
-                          <a14:useLocalDpi xmlns:a14="http://schemas.microsoft.com/office/drawing/2010/main" val="0"/>
-                        </a:ext>
-                        <a:ext uri="{96DAC541-7B7A-43D3-8B79-37D633B846F1}">
-                          <asvg:svgBlip xmlns:asvg="http://schemas.microsoft.com/office/drawing/2016/SVG/main" r:embed="rId15"/>
-                        </a:ext>
-                      </a:extLst>
-                    </a:blip>
-                    <a:stretch>
-                      <a:fillRect/>
-                    </a:stretch>
+                  <pic:blipFill rotWithShape="1">
+                    <a:blip r:embed="rId14"/>
+                    <a:srcRect l="1764" t="4132" r="882" b="1260"/>
+                    <a:stretch/>
                   </pic:blipFill>
-                  <pic:spPr>
+                  <pic:spPr bwMode="auto">
                     <a:xfrm>
                       <a:off x="0" y="0"/>
-                      <a:ext cx="5759450" cy="2826744"/>
+                      <a:ext cx="5607050" cy="2908300"/>
                     </a:xfrm>
                     <a:prstGeom prst="rect">
                       <a:avLst/>
                     </a:prstGeom>
+                    <a:ln>
+                      <a:noFill/>
+                    </a:ln>
+                    <a:extLst>
+                      <a:ext uri="{53640926-AAD7-44D8-BBD7-CCE9431645EC}">
+                        <a14:shadowObscured xmlns:a14="http://schemas.microsoft.com/office/drawing/2010/main"/>
+                      </a:ext>
+                    </a:extLst>
                   </pic:spPr>
                 </pic:pic>
               </a:graphicData>
@@ -2755,6 +2776,8 @@
           </wp:inline>
         </w:drawing>
       </w:r>
+      <w:bookmarkStart w:id="2" w:name="_GoBack"/>
+      <w:bookmarkEnd w:id="2"/>
     </w:p>
     <w:p>
       <w:pPr>
@@ -2894,13 +2917,13 @@
                     <pic:cNvPicPr/>
                   </pic:nvPicPr>
                   <pic:blipFill>
-                    <a:blip r:embed="rId16" cstate="print">
+                    <a:blip r:embed="rId15" cstate="print">
                       <a:extLst>
                         <a:ext uri="{28A0092B-C50C-407E-A947-70E740481C1C}">
                           <a14:useLocalDpi xmlns:a14="http://schemas.microsoft.com/office/drawing/2010/main" val="0"/>
                         </a:ext>
                         <a:ext uri="{96DAC541-7B7A-43D3-8B79-37D633B846F1}">
-                          <asvg:svgBlip xmlns:asvg="http://schemas.microsoft.com/office/drawing/2016/SVG/main" r:embed="rId17"/>
+                          <asvg:svgBlip xmlns:asvg="http://schemas.microsoft.com/office/drawing/2016/SVG/main" r:embed="rId16"/>
                         </a:ext>
                       </a:extLst>
                     </a:blip>
@@ -3291,7 +3314,7 @@
                     <pic:cNvPicPr/>
                   </pic:nvPicPr>
                   <pic:blipFill>
-                    <a:blip r:embed="rId18"/>
+                    <a:blip r:embed="rId17"/>
                     <a:stretch>
                       <a:fillRect/>
                     </a:stretch>
@@ -3450,6 +3473,200 @@
             <wp:extent cx="5759450" cy="2072005"/>
             <wp:effectExtent l="0" t="0" r="0" b="4445"/>
             <wp:docPr id="6" name="Imagem 6"/>
+            <wp:cNvGraphicFramePr>
+              <a:graphicFrameLocks xmlns:a="http://schemas.openxmlformats.org/drawingml/2006/main" noChangeAspect="1"/>
+            </wp:cNvGraphicFramePr>
+            <a:graphic xmlns:a="http://schemas.openxmlformats.org/drawingml/2006/main">
+              <a:graphicData uri="http://schemas.openxmlformats.org/drawingml/2006/picture">
+                <pic:pic xmlns:pic="http://schemas.openxmlformats.org/drawingml/2006/picture">
+                  <pic:nvPicPr>
+                    <pic:cNvPr id="1" name=""/>
+                    <pic:cNvPicPr/>
+                  </pic:nvPicPr>
+                  <pic:blipFill>
+                    <a:blip r:embed="rId18"/>
+                    <a:stretch>
+                      <a:fillRect/>
+                    </a:stretch>
+                  </pic:blipFill>
+                  <pic:spPr>
+                    <a:xfrm>
+                      <a:off x="0" y="0"/>
+                      <a:ext cx="5759450" cy="2072005"/>
+                    </a:xfrm>
+                    <a:prstGeom prst="rect">
+                      <a:avLst/>
+                    </a:prstGeom>
+                  </pic:spPr>
+                </pic:pic>
+              </a:graphicData>
+            </a:graphic>
+          </wp:inline>
+        </w:drawing>
+      </w:r>
+    </w:p>
+    <w:p>
+      <w:pPr>
+        <w:tabs>
+          <w:tab w:val="left" w:pos="4820"/>
+        </w:tabs>
+        <w:spacing w:after="0"/>
+        <w:jc w:val="center"/>
+        <w:rPr>
+          <w:rFonts w:cs="Times New Roman"/>
+          <w:b/>
+          <w:bCs/>
+          <w:lang w:eastAsia="pt-BR"/>
+        </w:rPr>
+      </w:pPr>
+      <w:r>
+        <w:rPr>
+          <w:rFonts w:cs="Times New Roman"/>
+          <w:sz w:val="20"/>
+          <w:szCs w:val="20"/>
+        </w:rPr>
+        <w:t>Fonte: Elaborada pelos autores.</w:t>
+      </w:r>
+    </w:p>
+    <w:p>
+      <w:pPr>
+        <w:tabs>
+          <w:tab w:val="left" w:pos="4820"/>
+        </w:tabs>
+        <w:spacing w:after="0"/>
+        <w:rPr>
+          <w:rFonts w:cs="Times New Roman"/>
+          <w:b/>
+          <w:bCs/>
+          <w:lang w:eastAsia="pt-BR"/>
+        </w:rPr>
+      </w:pPr>
+    </w:p>
+    <w:p>
+      <w:pPr>
+        <w:spacing w:after="0" w:line="240" w:lineRule="auto"/>
+        <w:ind w:firstLine="567"/>
+        <w:rPr>
+          <w:rFonts w:cs="Times New Roman"/>
+          <w:szCs w:val="24"/>
+        </w:rPr>
+      </w:pPr>
+      <w:r>
+        <w:rPr>
+          <w:rFonts w:cs="Times New Roman"/>
+          <w:szCs w:val="24"/>
+        </w:rPr>
+        <w:t>Na</w:t>
+      </w:r>
+      <w:r>
+        <w:rPr>
+          <w:rFonts w:cs="Times New Roman"/>
+          <w:szCs w:val="24"/>
+        </w:rPr>
+        <w:t xml:space="preserve"> Figura 9 apresenta</w:t>
+      </w:r>
+      <w:r>
+        <w:rPr>
+          <w:rFonts w:cs="Times New Roman"/>
+          <w:szCs w:val="24"/>
+        </w:rPr>
+        <w:t>-se</w:t>
+      </w:r>
+      <w:r>
+        <w:rPr>
+          <w:rFonts w:cs="Times New Roman"/>
+          <w:szCs w:val="24"/>
+        </w:rPr>
+        <w:t xml:space="preserve"> outra tela importante do sistema: a de cadastro de documentos. Diferentemente da tela "Tipo de Documento", que indica quais documentos o estagiário precisa apresentar para iniciar o estágio, a tela de documento possui uma função mais burocrática. Nessa tela, o responsável pelo estágio define a situação de cada documento, podendo anexá-lo e vinculá-lo ao contrato correspondente.</w:t>
+      </w:r>
+    </w:p>
+    <w:p>
+      <w:pPr>
+        <w:spacing w:after="0" w:line="240" w:lineRule="auto"/>
+        <w:ind w:firstLine="567"/>
+        <w:rPr>
+          <w:rFonts w:cs="Times New Roman"/>
+          <w:szCs w:val="24"/>
+        </w:rPr>
+      </w:pPr>
+      <w:r>
+        <w:rPr>
+          <w:rFonts w:cs="Times New Roman"/>
+          <w:szCs w:val="24"/>
+        </w:rPr>
+        <w:t xml:space="preserve"> </w:t>
+      </w:r>
+    </w:p>
+    <w:p>
+      <w:pPr>
+        <w:shd w:val="clear" w:color="auto" w:fill="FFFFFF" w:themeFill="background1"/>
+        <w:spacing w:after="0" w:line="240" w:lineRule="auto"/>
+        <w:jc w:val="center"/>
+        <w:rPr>
+          <w:szCs w:val="24"/>
+        </w:rPr>
+      </w:pPr>
+      <w:r>
+        <w:rPr>
+          <w:b/>
+          <w:bCs/>
+          <w:szCs w:val="24"/>
+        </w:rPr>
+        <w:t xml:space="preserve">Figura </w:t>
+      </w:r>
+      <w:r>
+        <w:rPr>
+          <w:b/>
+          <w:bCs/>
+          <w:szCs w:val="24"/>
+        </w:rPr>
+        <w:t>9</w:t>
+      </w:r>
+      <w:r>
+        <w:rPr>
+          <w:szCs w:val="24"/>
+        </w:rPr>
+        <w:t xml:space="preserve"> – Tela de </w:t>
+      </w:r>
+      <w:r>
+        <w:rPr>
+          <w:szCs w:val="24"/>
+        </w:rPr>
+        <w:t>Cadastro</w:t>
+      </w:r>
+      <w:r>
+        <w:rPr>
+          <w:szCs w:val="24"/>
+        </w:rPr>
+        <w:t xml:space="preserve"> de </w:t>
+      </w:r>
+      <w:r>
+        <w:rPr>
+          <w:szCs w:val="24"/>
+        </w:rPr>
+        <w:t>Documento.</w:t>
+      </w:r>
+    </w:p>
+    <w:p>
+      <w:pPr>
+        <w:shd w:val="clear" w:color="auto" w:fill="FFFFFF" w:themeFill="background1"/>
+        <w:spacing w:after="0" w:line="240" w:lineRule="auto"/>
+        <w:jc w:val="center"/>
+        <w:rPr>
+          <w:szCs w:val="24"/>
+        </w:rPr>
+      </w:pPr>
+      <w:r>
+        <w:rPr>
+          <w:rFonts w:cs="Times New Roman"/>
+          <w:noProof/>
+          <w:szCs w:val="24"/>
+        </w:rPr>
+        <w:drawing>
+          <wp:inline distT="0" distB="0" distL="0" distR="0" wp14:anchorId="2857792C" wp14:editId="21E220F8">
+            <wp:extent cx="5759450" cy="2725420"/>
+            <wp:effectExtent l="0" t="0" r="0" b="0"/>
+            <wp:docPr id="9" name="Imagem 9"/>
             <wp:cNvGraphicFramePr>
               <a:graphicFrameLocks xmlns:a="http://schemas.openxmlformats.org/drawingml/2006/main" noChangeAspect="1"/>
             </wp:cNvGraphicFramePr>
@@ -3469,7 +3686,7 @@
                   <pic:spPr>
                     <a:xfrm>
                       <a:off x="0" y="0"/>
-                      <a:ext cx="5759450" cy="2072005"/>
+                      <a:ext cx="5759450" cy="2725420"/>
                     </a:xfrm>
                     <a:prstGeom prst="rect">
                       <a:avLst/>
@@ -3484,94 +3701,130 @@
     </w:p>
     <w:p>
       <w:pPr>
-        <w:tabs>
-          <w:tab w:val="left" w:pos="4820"/>
-        </w:tabs>
         <w:spacing w:after="0"/>
         <w:jc w:val="center"/>
         <w:rPr>
           <w:rFonts w:cs="Times New Roman"/>
+          <w:sz w:val="20"/>
+          <w:szCs w:val="20"/>
+        </w:rPr>
+      </w:pPr>
+      <w:r>
+        <w:rPr>
+          <w:rFonts w:cs="Times New Roman"/>
+          <w:sz w:val="20"/>
+          <w:szCs w:val="20"/>
+        </w:rPr>
+        <w:t>Fonte: Elaborada pelos autores.</w:t>
+      </w:r>
+    </w:p>
+    <w:p>
+      <w:pPr>
+        <w:spacing w:after="0" w:line="240" w:lineRule="auto"/>
+        <w:ind w:firstLine="567"/>
+        <w:rPr>
+          <w:rFonts w:cs="Times New Roman"/>
+          <w:szCs w:val="24"/>
+        </w:rPr>
+      </w:pPr>
+    </w:p>
+    <w:p>
+      <w:pPr>
+        <w:spacing w:after="0" w:line="240" w:lineRule="auto"/>
+        <w:ind w:firstLine="567"/>
+        <w:rPr>
+          <w:rFonts w:cs="Times New Roman"/>
+          <w:szCs w:val="24"/>
+        </w:rPr>
+      </w:pPr>
+      <w:r>
+        <w:rPr>
+          <w:rFonts w:cs="Times New Roman"/>
+          <w:szCs w:val="24"/>
+        </w:rPr>
+        <w:t>Após a conclusão do cadastro de um novo documento, o sistema redireciona automaticamente para a tela de listagem de documentos já cadastrados</w:t>
+      </w:r>
+      <w:r>
+        <w:rPr>
+          <w:rFonts w:cs="Times New Roman"/>
+          <w:szCs w:val="24"/>
+        </w:rPr>
+        <w:t xml:space="preserve"> (Figura 10)</w:t>
+      </w:r>
+      <w:r>
+        <w:rPr>
+          <w:rFonts w:cs="Times New Roman"/>
+          <w:szCs w:val="24"/>
+        </w:rPr>
+        <w:t>. Nessa tela, é possível visualizar todos os documentos registrados, facilitando o acompanhamento e a gestão</w:t>
+      </w:r>
+      <w:r>
+        <w:rPr>
+          <w:rFonts w:cs="Times New Roman"/>
+          <w:szCs w:val="24"/>
+        </w:rPr>
+        <w:t xml:space="preserve"> deles</w:t>
+      </w:r>
+      <w:r>
+        <w:rPr>
+          <w:rFonts w:cs="Times New Roman"/>
+          <w:szCs w:val="24"/>
+        </w:rPr>
+        <w:t>. Além disso, o usuário dispõe da opção de editar ou excluir documentos, caso necessário, garantindo que todas as informações permaneçam atualizadas e organizadas.</w:t>
+      </w:r>
+    </w:p>
+    <w:p>
+      <w:pPr>
+        <w:spacing w:after="0" w:line="240" w:lineRule="auto"/>
+        <w:ind w:firstLine="567"/>
+        <w:rPr>
+          <w:rFonts w:cs="Times New Roman"/>
+          <w:szCs w:val="24"/>
+        </w:rPr>
+      </w:pPr>
+    </w:p>
+    <w:p>
+      <w:pPr>
+        <w:shd w:val="clear" w:color="auto" w:fill="FFFFFF" w:themeFill="background1"/>
+        <w:spacing w:after="0" w:line="240" w:lineRule="auto"/>
+        <w:jc w:val="center"/>
+        <w:rPr>
+          <w:szCs w:val="24"/>
+        </w:rPr>
+      </w:pPr>
+      <w:r>
+        <w:rPr>
           <w:b/>
           <w:bCs/>
-          <w:lang w:eastAsia="pt-BR"/>
-        </w:rPr>
-      </w:pPr>
-      <w:r>
-        <w:rPr>
-          <w:rFonts w:cs="Times New Roman"/>
-          <w:sz w:val="20"/>
-          <w:szCs w:val="20"/>
-        </w:rPr>
-        <w:t>Fonte: Elaborada pelos autores.</w:t>
-      </w:r>
-    </w:p>
-    <w:p>
-      <w:pPr>
-        <w:tabs>
-          <w:tab w:val="left" w:pos="4820"/>
-        </w:tabs>
-        <w:spacing w:after="0"/>
-        <w:rPr>
-          <w:rFonts w:cs="Times New Roman"/>
+          <w:szCs w:val="24"/>
+        </w:rPr>
+        <w:t xml:space="preserve">Figura </w:t>
+      </w:r>
+      <w:r>
+        <w:rPr>
           <w:b/>
           <w:bCs/>
-          <w:lang w:eastAsia="pt-BR"/>
-        </w:rPr>
-      </w:pPr>
-    </w:p>
-    <w:p>
-      <w:pPr>
-        <w:spacing w:after="0" w:line="240" w:lineRule="auto"/>
-        <w:ind w:firstLine="567"/>
-        <w:rPr>
-          <w:rFonts w:cs="Times New Roman"/>
-          <w:szCs w:val="24"/>
-        </w:rPr>
-      </w:pPr>
-      <w:r>
-        <w:rPr>
-          <w:rFonts w:cs="Times New Roman"/>
-          <w:szCs w:val="24"/>
-        </w:rPr>
-        <w:t>Na</w:t>
-      </w:r>
-      <w:r>
-        <w:rPr>
-          <w:rFonts w:cs="Times New Roman"/>
-          <w:szCs w:val="24"/>
-        </w:rPr>
-        <w:t xml:space="preserve"> Figura 9 apresenta</w:t>
-      </w:r>
-      <w:r>
-        <w:rPr>
-          <w:rFonts w:cs="Times New Roman"/>
-          <w:szCs w:val="24"/>
-        </w:rPr>
-        <w:t>-se</w:t>
-      </w:r>
-      <w:r>
-        <w:rPr>
-          <w:rFonts w:cs="Times New Roman"/>
-          <w:szCs w:val="24"/>
-        </w:rPr>
-        <w:t xml:space="preserve"> outra tela importante do sistema: a de cadastro de documentos. Diferentemente da tela "Tipo de Documento", que indica quais documentos o estagiário precisa apresentar para iniciar o estágio, a tela de documento possui uma função mais burocrática. Nessa tela, o responsável pelo estágio define a situação de cada documento, podendo anexá-lo e vinculá-lo ao contrato correspondente.</w:t>
-      </w:r>
-    </w:p>
-    <w:p>
-      <w:pPr>
-        <w:spacing w:after="0" w:line="240" w:lineRule="auto"/>
-        <w:ind w:firstLine="567"/>
-        <w:rPr>
-          <w:rFonts w:cs="Times New Roman"/>
-          <w:szCs w:val="24"/>
-        </w:rPr>
-      </w:pPr>
-      <w:r>
-        <w:rPr>
-          <w:rFonts w:cs="Times New Roman"/>
-          <w:szCs w:val="24"/>
-        </w:rPr>
-        <w:t xml:space="preserve"> </w:t>
+          <w:szCs w:val="24"/>
+        </w:rPr>
+        <w:t>10</w:t>
+      </w:r>
+      <w:r>
+        <w:rPr>
+          <w:szCs w:val="24"/>
+        </w:rPr>
+        <w:t xml:space="preserve"> – Tela de Listagem de Lançamentos de</w:t>
+      </w:r>
+      <w:r>
+        <w:rPr>
+          <w:szCs w:val="24"/>
+        </w:rPr>
+        <w:t xml:space="preserve"> Documentos</w:t>
+      </w:r>
+      <w:r>
+        <w:rPr>
+          <w:szCs w:val="24"/>
+        </w:rPr>
+        <w:t>.</w:t>
       </w:r>
     </w:p>
     <w:p>
@@ -3585,65 +3838,15 @@
       </w:pPr>
       <w:r>
         <w:rPr>
-          <w:b/>
-          <w:bCs/>
-          <w:szCs w:val="24"/>
-        </w:rPr>
-        <w:t xml:space="preserve">Figura </w:t>
-      </w:r>
-      <w:r>
-        <w:rPr>
-          <w:b/>
-          <w:bCs/>
-          <w:szCs w:val="24"/>
-        </w:rPr>
-        <w:t>9</w:t>
-      </w:r>
-      <w:r>
-        <w:rPr>
-          <w:szCs w:val="24"/>
-        </w:rPr>
-        <w:t xml:space="preserve"> – Tela de </w:t>
-      </w:r>
-      <w:r>
-        <w:rPr>
-          <w:szCs w:val="24"/>
-        </w:rPr>
-        <w:t>Cadastro</w:t>
-      </w:r>
-      <w:r>
-        <w:rPr>
-          <w:szCs w:val="24"/>
-        </w:rPr>
-        <w:t xml:space="preserve"> de </w:t>
-      </w:r>
-      <w:r>
-        <w:rPr>
-          <w:szCs w:val="24"/>
-        </w:rPr>
-        <w:t>Documento.</w:t>
-      </w:r>
-    </w:p>
-    <w:p>
-      <w:pPr>
-        <w:shd w:val="clear" w:color="auto" w:fill="FFFFFF" w:themeFill="background1"/>
-        <w:spacing w:after="0" w:line="240" w:lineRule="auto"/>
-        <w:jc w:val="center"/>
-        <w:rPr>
-          <w:szCs w:val="24"/>
-        </w:rPr>
-      </w:pPr>
-      <w:r>
-        <w:rPr>
           <w:rFonts w:cs="Times New Roman"/>
           <w:noProof/>
           <w:szCs w:val="24"/>
         </w:rPr>
         <w:drawing>
-          <wp:inline distT="0" distB="0" distL="0" distR="0" wp14:anchorId="2857792C" wp14:editId="21E220F8">
-            <wp:extent cx="5759450" cy="2725420"/>
-            <wp:effectExtent l="0" t="0" r="0" b="0"/>
-            <wp:docPr id="9" name="Imagem 9"/>
+          <wp:inline distT="0" distB="0" distL="0" distR="0" wp14:anchorId="4E658F18" wp14:editId="74690484">
+            <wp:extent cx="5759450" cy="2680970"/>
+            <wp:effectExtent l="0" t="0" r="0" b="5080"/>
+            <wp:docPr id="7" name="Imagem 7"/>
             <wp:cNvGraphicFramePr>
               <a:graphicFrameLocks xmlns:a="http://schemas.openxmlformats.org/drawingml/2006/main" noChangeAspect="1"/>
             </wp:cNvGraphicFramePr>
@@ -3663,186 +3866,6 @@
                   <pic:spPr>
                     <a:xfrm>
                       <a:off x="0" y="0"/>
-                      <a:ext cx="5759450" cy="2725420"/>
-                    </a:xfrm>
-                    <a:prstGeom prst="rect">
-                      <a:avLst/>
-                    </a:prstGeom>
-                  </pic:spPr>
-                </pic:pic>
-              </a:graphicData>
-            </a:graphic>
-          </wp:inline>
-        </w:drawing>
-      </w:r>
-    </w:p>
-    <w:p>
-      <w:pPr>
-        <w:spacing w:after="0"/>
-        <w:jc w:val="center"/>
-        <w:rPr>
-          <w:rFonts w:cs="Times New Roman"/>
-          <w:sz w:val="20"/>
-          <w:szCs w:val="20"/>
-        </w:rPr>
-      </w:pPr>
-      <w:r>
-        <w:rPr>
-          <w:rFonts w:cs="Times New Roman"/>
-          <w:sz w:val="20"/>
-          <w:szCs w:val="20"/>
-        </w:rPr>
-        <w:t>Fonte: Elaborada pelos autores.</w:t>
-      </w:r>
-    </w:p>
-    <w:p>
-      <w:pPr>
-        <w:spacing w:after="0" w:line="240" w:lineRule="auto"/>
-        <w:ind w:firstLine="567"/>
-        <w:rPr>
-          <w:rFonts w:cs="Times New Roman"/>
-          <w:szCs w:val="24"/>
-        </w:rPr>
-      </w:pPr>
-    </w:p>
-    <w:p>
-      <w:pPr>
-        <w:spacing w:after="0" w:line="240" w:lineRule="auto"/>
-        <w:ind w:firstLine="567"/>
-        <w:rPr>
-          <w:rFonts w:cs="Times New Roman"/>
-          <w:szCs w:val="24"/>
-        </w:rPr>
-      </w:pPr>
-      <w:r>
-        <w:rPr>
-          <w:rFonts w:cs="Times New Roman"/>
-          <w:szCs w:val="24"/>
-        </w:rPr>
-        <w:t>Após a conclusão do cadastro de um novo documento, o sistema redireciona automaticamente para a tela de listagem de documentos já cadastrados</w:t>
-      </w:r>
-      <w:r>
-        <w:rPr>
-          <w:rFonts w:cs="Times New Roman"/>
-          <w:szCs w:val="24"/>
-        </w:rPr>
-        <w:t xml:space="preserve"> (Figura 10)</w:t>
-      </w:r>
-      <w:r>
-        <w:rPr>
-          <w:rFonts w:cs="Times New Roman"/>
-          <w:szCs w:val="24"/>
-        </w:rPr>
-        <w:t>. Nessa tela, é possível visualizar todos os documentos registrados, facilitando o acompanhamento e a gestão</w:t>
-      </w:r>
-      <w:r>
-        <w:rPr>
-          <w:rFonts w:cs="Times New Roman"/>
-          <w:szCs w:val="24"/>
-        </w:rPr>
-        <w:t xml:space="preserve"> deles</w:t>
-      </w:r>
-      <w:r>
-        <w:rPr>
-          <w:rFonts w:cs="Times New Roman"/>
-          <w:szCs w:val="24"/>
-        </w:rPr>
-        <w:t>. Além disso, o usuário dispõe da opção de editar ou excluir documentos, caso necessário, garantindo que todas as informações permaneçam atualizadas e organizadas.</w:t>
-      </w:r>
-    </w:p>
-    <w:p>
-      <w:pPr>
-        <w:spacing w:after="0" w:line="240" w:lineRule="auto"/>
-        <w:ind w:firstLine="567"/>
-        <w:rPr>
-          <w:rFonts w:cs="Times New Roman"/>
-          <w:szCs w:val="24"/>
-        </w:rPr>
-      </w:pPr>
-    </w:p>
-    <w:p>
-      <w:pPr>
-        <w:shd w:val="clear" w:color="auto" w:fill="FFFFFF" w:themeFill="background1"/>
-        <w:spacing w:after="0" w:line="240" w:lineRule="auto"/>
-        <w:jc w:val="center"/>
-        <w:rPr>
-          <w:szCs w:val="24"/>
-        </w:rPr>
-      </w:pPr>
-      <w:r>
-        <w:rPr>
-          <w:b/>
-          <w:bCs/>
-          <w:szCs w:val="24"/>
-        </w:rPr>
-        <w:t xml:space="preserve">Figura </w:t>
-      </w:r>
-      <w:r>
-        <w:rPr>
-          <w:b/>
-          <w:bCs/>
-          <w:szCs w:val="24"/>
-        </w:rPr>
-        <w:t>10</w:t>
-      </w:r>
-      <w:r>
-        <w:rPr>
-          <w:szCs w:val="24"/>
-        </w:rPr>
-        <w:t xml:space="preserve"> – Tela de Listagem de Lançamentos de</w:t>
-      </w:r>
-      <w:r>
-        <w:rPr>
-          <w:szCs w:val="24"/>
-        </w:rPr>
-        <w:t xml:space="preserve"> Documentos</w:t>
-      </w:r>
-      <w:r>
-        <w:rPr>
-          <w:szCs w:val="24"/>
-        </w:rPr>
-        <w:t>.</w:t>
-      </w:r>
-    </w:p>
-    <w:p>
-      <w:pPr>
-        <w:shd w:val="clear" w:color="auto" w:fill="FFFFFF" w:themeFill="background1"/>
-        <w:spacing w:after="0" w:line="240" w:lineRule="auto"/>
-        <w:jc w:val="center"/>
-        <w:rPr>
-          <w:szCs w:val="24"/>
-        </w:rPr>
-      </w:pPr>
-      <w:r>
-        <w:rPr>
-          <w:rFonts w:cs="Times New Roman"/>
-          <w:noProof/>
-          <w:szCs w:val="24"/>
-        </w:rPr>
-        <w:drawing>
-          <wp:inline distT="0" distB="0" distL="0" distR="0" wp14:anchorId="4E658F18" wp14:editId="74690484">
-            <wp:extent cx="5759450" cy="2680970"/>
-            <wp:effectExtent l="0" t="0" r="0" b="5080"/>
-            <wp:docPr id="7" name="Imagem 7"/>
-            <wp:cNvGraphicFramePr>
-              <a:graphicFrameLocks xmlns:a="http://schemas.openxmlformats.org/drawingml/2006/main" noChangeAspect="1"/>
-            </wp:cNvGraphicFramePr>
-            <a:graphic xmlns:a="http://schemas.openxmlformats.org/drawingml/2006/main">
-              <a:graphicData uri="http://schemas.openxmlformats.org/drawingml/2006/picture">
-                <pic:pic xmlns:pic="http://schemas.openxmlformats.org/drawingml/2006/picture">
-                  <pic:nvPicPr>
-                    <pic:cNvPr id="1" name=""/>
-                    <pic:cNvPicPr/>
-                  </pic:nvPicPr>
-                  <pic:blipFill>
-                    <a:blip r:embed="rId21"/>
-                    <a:stretch>
-                      <a:fillRect/>
-                    </a:stretch>
-                  </pic:blipFill>
-                  <pic:spPr>
-                    <a:xfrm>
-                      <a:off x="0" y="0"/>
                       <a:ext cx="5759450" cy="2680970"/>
                     </a:xfrm>
                     <a:prstGeom prst="rect">
@@ -5294,7 +5317,7 @@
         </w:rPr>
         <w:t xml:space="preserve">Figma. Disponível em: </w:t>
       </w:r>
-      <w:hyperlink r:id="rId22" w:tgtFrame="_new" w:history="1">
+      <w:hyperlink r:id="rId21" w:tgtFrame="_new" w:history="1">
         <w:r>
           <w:rPr>
             <w:rFonts w:ascii="Times New Roman" w:hAnsi="Times New Roman" w:cs="Times New Roman"/>
@@ -5444,7 +5467,7 @@
         </w:rPr>
         <w:t xml:space="preserve">MICROSOFT. Azure DevOps. Disponível em: </w:t>
       </w:r>
-      <w:hyperlink r:id="rId23" w:tgtFrame="_new" w:history="1">
+      <w:hyperlink r:id="rId22" w:tgtFrame="_new" w:history="1">
         <w:r>
           <w:rPr>
             <w:rFonts w:ascii="Times New Roman" w:hAnsi="Times New Roman" w:cs="Times New Roman"/>
@@ -5832,7 +5855,7 @@
       </w:r>
     </w:p>
     <w:sectPr>
-      <w:headerReference w:type="default" r:id="rId24"/>
+      <w:headerReference w:type="default" r:id="rId23"/>
       <w:pgSz w:w="11906" w:h="16838" w:code="9"/>
       <w:pgMar w:top="1418" w:right="1418" w:bottom="1418" w:left="1418" w:header="709" w:footer="709" w:gutter="0"/>
       <w:cols w:space="708"/>
@@ -7587,15 +7610,6 @@
 </file>
 
 <file path=customXml/item1.xml><?xml version="1.0" encoding="utf-8"?>
-<?mso-contentType ?>
-<FormTemplates xmlns="http://schemas.microsoft.com/sharepoint/v3/contenttype/forms">
-  <Display>DocumentLibraryForm</Display>
-  <Edit>DocumentLibraryForm</Edit>
-  <New>DocumentLibraryForm</New>
-</FormTemplates>
-</file>
-
-<file path=customXml/item2.xml><?xml version="1.0" encoding="utf-8"?>
 <ct:contentTypeSchema xmlns:ct="http://schemas.microsoft.com/office/2006/metadata/contentType" xmlns:ma="http://schemas.microsoft.com/office/2006/metadata/properties/metaAttributes" ct:_="" ma:_="" ma:contentTypeName="Documento" ma:contentTypeID="0x010100329BC59A687F2946BA6EC5EE12A580FE" ma:contentTypeVersion="6" ma:contentTypeDescription="Crie um novo documento." ma:contentTypeScope="" ma:versionID="66d2a6735f53dce24fbda713163a15d9">
   <xsd:schema xmlns:xsd="http://www.w3.org/2001/XMLSchema" xmlns:xs="http://www.w3.org/2001/XMLSchema" xmlns:p="http://schemas.microsoft.com/office/2006/metadata/properties" xmlns:ns2="a3dbc14d-f407-4232-ba0d-f27aa88ea346" xmlns:ns3="7b207923-2602-4a45-a8a5-2b7637eff3eb" targetNamespace="http://schemas.microsoft.com/office/2006/metadata/properties" ma:root="true" ma:fieldsID="0ff1b87503b9a477739d25cd431cb5f7" ns2:_="" ns3:_="">
     <xsd:import namespace="a3dbc14d-f407-4232-ba0d-f27aa88ea346"/>
@@ -7772,19 +7786,20 @@
 </ct:contentTypeSchema>
 </file>
 
+<file path=customXml/item2.xml><?xml version="1.0" encoding="utf-8"?>
+<?mso-contentType ?>
+<FormTemplates xmlns="http://schemas.microsoft.com/sharepoint/v3/contenttype/forms">
+  <Display>DocumentLibraryForm</Display>
+  <Edit>DocumentLibraryForm</Edit>
+  <New>DocumentLibraryForm</New>
+</FormTemplates>
+</file>
+
 <file path=customXml/item3.xml><?xml version="1.0" encoding="utf-8"?>
 <b:Sources xmlns:b="http://schemas.openxmlformats.org/officeDocument/2006/bibliography" xmlns="http://schemas.openxmlformats.org/officeDocument/2006/bibliography" SelectedStyle="\APASixthEditionOfficeOnline.xsl" StyleName="APA" Version="6"/>
 </file>
 
 <file path=customXml/itemProps1.xml><?xml version="1.0" encoding="utf-8"?>
-<ds:datastoreItem xmlns:ds="http://schemas.openxmlformats.org/officeDocument/2006/customXml" ds:itemID="{BB559905-4157-458D-9103-DD60BBB0E5D0}">
-  <ds:schemaRefs>
-    <ds:schemaRef ds:uri="http://schemas.microsoft.com/sharepoint/v3/contenttype/forms"/>
-  </ds:schemaRefs>
-</ds:datastoreItem>
-</file>
-
-<file path=customXml/itemProps2.xml><?xml version="1.0" encoding="utf-8"?>
 <ds:datastoreItem xmlns:ds="http://schemas.openxmlformats.org/officeDocument/2006/customXml" ds:itemID="{7801B339-54CB-459B-AEB2-AEFEBC908B2E}">
   <ds:schemaRefs>
     <ds:schemaRef ds:uri="http://schemas.microsoft.com/office/2006/metadata/contentType"/>
@@ -7803,8 +7818,16 @@
 </ds:datastoreItem>
 </file>
 
+<file path=customXml/itemProps2.xml><?xml version="1.0" encoding="utf-8"?>
+<ds:datastoreItem xmlns:ds="http://schemas.openxmlformats.org/officeDocument/2006/customXml" ds:itemID="{BB559905-4157-458D-9103-DD60BBB0E5D0}">
+  <ds:schemaRefs>
+    <ds:schemaRef ds:uri="http://schemas.microsoft.com/sharepoint/v3/contenttype/forms"/>
+  </ds:schemaRefs>
+</ds:datastoreItem>
+</file>
+
 <file path=customXml/itemProps3.xml><?xml version="1.0" encoding="utf-8"?>
-<ds:datastoreItem xmlns:ds="http://schemas.openxmlformats.org/officeDocument/2006/customXml" ds:itemID="{46AF7C0A-FC36-43FE-85FC-338B905C2DBC}">
+<ds:datastoreItem xmlns:ds="http://schemas.openxmlformats.org/officeDocument/2006/customXml" ds:itemID="{4D4CF5CA-D289-4A50-BA4F-B78F34B8C137}">
   <ds:schemaRefs>
     <ds:schemaRef ds:uri="http://schemas.openxmlformats.org/officeDocument/2006/bibliography"/>
   </ds:schemaRefs>

</xml_diff>

<commit_message>
Modificando o diagrama de sequência
</commit_message>
<xml_diff>
--- a/Documentos/Artigo/Artigo_Estagio_Tech_correcao_v01.docx
+++ b/Documentos/Artigo/Artigo_Estagio_Tech_correcao_v01.docx
@@ -2776,109 +2776,194 @@
           </wp:inline>
         </w:drawing>
       </w:r>
+    </w:p>
+    <w:p>
+      <w:pPr>
+        <w:spacing w:after="0"/>
+        <w:jc w:val="center"/>
+        <w:rPr>
+          <w:rFonts w:cs="Times New Roman"/>
+          <w:sz w:val="20"/>
+          <w:szCs w:val="20"/>
+        </w:rPr>
+      </w:pPr>
+      <w:r>
+        <w:rPr>
+          <w:rFonts w:cs="Times New Roman"/>
+          <w:sz w:val="20"/>
+          <w:szCs w:val="20"/>
+        </w:rPr>
+        <w:t>Fonte: Elaborada pelos autores.</w:t>
+      </w:r>
+    </w:p>
+    <w:p>
+      <w:pPr>
+        <w:spacing w:after="0"/>
+        <w:jc w:val="center"/>
+        <w:rPr>
+          <w:rFonts w:cs="Times New Roman"/>
+          <w:b/>
+          <w:bCs/>
+          <w:lang w:eastAsia="pt-BR"/>
+        </w:rPr>
+      </w:pPr>
+    </w:p>
+    <w:p>
+      <w:pPr>
+        <w:spacing w:after="0" w:line="240" w:lineRule="auto"/>
+        <w:ind w:firstLine="567"/>
+        <w:rPr>
+          <w:rFonts w:cs="Times New Roman"/>
+          <w:szCs w:val="24"/>
+          <w:lang w:eastAsia="pt-BR"/>
+        </w:rPr>
+      </w:pPr>
+      <w:r>
+        <w:rPr>
+          <w:rFonts w:cs="Times New Roman"/>
+          <w:szCs w:val="24"/>
+          <w:lang w:eastAsia="pt-BR"/>
+        </w:rPr>
+        <w:t>Na</w:t>
+      </w:r>
+      <w:r>
+        <w:rPr>
+          <w:rFonts w:cs="Times New Roman"/>
+          <w:szCs w:val="24"/>
+          <w:lang w:eastAsia="pt-BR"/>
+        </w:rPr>
+        <w:t xml:space="preserve"> figura</w:t>
+      </w:r>
+      <w:r>
+        <w:rPr>
+          <w:rFonts w:cs="Times New Roman"/>
+          <w:szCs w:val="24"/>
+          <w:lang w:eastAsia="pt-BR"/>
+        </w:rPr>
+        <w:t xml:space="preserve"> 6</w:t>
+      </w:r>
+      <w:r>
+        <w:rPr>
+          <w:rFonts w:cs="Times New Roman"/>
+          <w:szCs w:val="24"/>
+          <w:lang w:eastAsia="pt-BR"/>
+        </w:rPr>
+        <w:t xml:space="preserve"> apresenta</w:t>
+      </w:r>
+      <w:r>
+        <w:rPr>
+          <w:rFonts w:cs="Times New Roman"/>
+          <w:szCs w:val="24"/>
+          <w:lang w:eastAsia="pt-BR"/>
+        </w:rPr>
+        <w:t>-se</w:t>
+      </w:r>
+      <w:r>
+        <w:rPr>
+          <w:rFonts w:cs="Times New Roman"/>
+          <w:szCs w:val="24"/>
+          <w:lang w:eastAsia="pt-BR"/>
+        </w:rPr>
+        <w:t xml:space="preserve"> o diagrama de sequência do sistema, que demonstra o fluxo de interação do ator </w:t>
+      </w:r>
+      <w:r>
+        <w:rPr>
+          <w:rFonts w:cs="Times New Roman"/>
+          <w:szCs w:val="24"/>
+          <w:lang w:eastAsia="pt-BR"/>
+        </w:rPr>
+        <w:t>Instituição de Ensino</w:t>
+      </w:r>
+      <w:r>
+        <w:rPr>
+          <w:rFonts w:cs="Times New Roman"/>
+          <w:szCs w:val="24"/>
+          <w:lang w:eastAsia="pt-BR"/>
+        </w:rPr>
+        <w:t xml:space="preserve">, incluindo todo o percurso e a troca de mensagens entre os objetos. </w:t>
+      </w:r>
+      <w:r>
+        <w:t xml:space="preserve">O diagrama ilustra o fluxo ideal, descrevendo como o sistema opera quando todas as etapas ocorrem conforme o esperado. Ele oferece uma visão detalhada do funcionamento do sistema, mostrando a colaboração entre os objetos para que </w:t>
+      </w:r>
+      <w:r>
+        <w:t xml:space="preserve">a Instituição de Ensino </w:t>
+      </w:r>
+      <w:r>
+        <w:t>possa realizar uma ação específica</w:t>
+      </w:r>
+      <w:r>
+        <w:t xml:space="preserve"> no sistema</w:t>
+      </w:r>
+      <w:r>
+        <w:t>.</w:t>
+      </w:r>
       <w:bookmarkStart w:id="2" w:name="_GoBack"/>
       <w:bookmarkEnd w:id="2"/>
     </w:p>
     <w:p>
       <w:pPr>
-        <w:spacing w:after="0"/>
+        <w:spacing w:after="0" w:line="240" w:lineRule="auto"/>
+        <w:ind w:firstLine="567"/>
+        <w:rPr>
+          <w:rFonts w:cs="Times New Roman"/>
+          <w:szCs w:val="24"/>
+          <w:lang w:eastAsia="pt-BR"/>
+        </w:rPr>
+      </w:pPr>
+    </w:p>
+    <w:p>
+      <w:pPr>
+        <w:shd w:val="clear" w:color="auto" w:fill="FFFFFF" w:themeFill="background1"/>
+        <w:spacing w:after="0" w:line="240" w:lineRule="auto"/>
         <w:jc w:val="center"/>
         <w:rPr>
-          <w:rFonts w:cs="Times New Roman"/>
-          <w:sz w:val="20"/>
-          <w:szCs w:val="20"/>
-        </w:rPr>
-      </w:pPr>
-      <w:r>
-        <w:rPr>
-          <w:rFonts w:cs="Times New Roman"/>
-          <w:sz w:val="20"/>
-          <w:szCs w:val="20"/>
-        </w:rPr>
-        <w:t>Fonte: Elaborada pelos autores.</w:t>
-      </w:r>
-    </w:p>
-    <w:p>
-      <w:pPr>
-        <w:spacing w:after="0"/>
-        <w:jc w:val="center"/>
-        <w:rPr>
-          <w:rFonts w:cs="Times New Roman"/>
+          <w:szCs w:val="24"/>
+        </w:rPr>
+      </w:pPr>
+      <w:r>
+        <w:rPr>
           <w:b/>
           <w:bCs/>
-          <w:lang w:eastAsia="pt-BR"/>
-        </w:rPr>
-      </w:pPr>
-    </w:p>
-    <w:p>
-      <w:pPr>
-        <w:spacing w:after="0" w:line="240" w:lineRule="auto"/>
-        <w:ind w:firstLine="567"/>
-        <w:rPr>
-          <w:rFonts w:cs="Times New Roman"/>
-          <w:szCs w:val="24"/>
-          <w:lang w:eastAsia="pt-BR"/>
-        </w:rPr>
-      </w:pPr>
-      <w:r>
-        <w:rPr>
-          <w:rFonts w:cs="Times New Roman"/>
-          <w:szCs w:val="24"/>
-          <w:lang w:eastAsia="pt-BR"/>
-        </w:rPr>
-        <w:t>Na</w:t>
-      </w:r>
-      <w:r>
-        <w:rPr>
-          <w:rFonts w:cs="Times New Roman"/>
-          <w:szCs w:val="24"/>
-          <w:lang w:eastAsia="pt-BR"/>
-        </w:rPr>
-        <w:t xml:space="preserve"> figura</w:t>
-      </w:r>
-      <w:r>
-        <w:rPr>
-          <w:rFonts w:cs="Times New Roman"/>
-          <w:szCs w:val="24"/>
-          <w:lang w:eastAsia="pt-BR"/>
-        </w:rPr>
-        <w:t xml:space="preserve"> 6</w:t>
-      </w:r>
-      <w:r>
-        <w:rPr>
-          <w:rFonts w:cs="Times New Roman"/>
-          <w:szCs w:val="24"/>
-          <w:lang w:eastAsia="pt-BR"/>
-        </w:rPr>
-        <w:t xml:space="preserve"> apresenta</w:t>
-      </w:r>
-      <w:r>
-        <w:rPr>
-          <w:rFonts w:cs="Times New Roman"/>
-          <w:szCs w:val="24"/>
-          <w:lang w:eastAsia="pt-BR"/>
-        </w:rPr>
-        <w:t>-se</w:t>
-      </w:r>
-      <w:r>
-        <w:rPr>
-          <w:rFonts w:cs="Times New Roman"/>
-          <w:szCs w:val="24"/>
-          <w:lang w:eastAsia="pt-BR"/>
-        </w:rPr>
-        <w:t xml:space="preserve"> o diagrama de sequência do sistema, que demonstra o fluxo de interação do ator Administrador, incluindo todo o percurso e a troca de mensagens entre os objetos. No diagrama, são mostrados tanto o fluxo ideal — caso tudo ocorra conforme o esperado — quanto o fluxo alternativo, que descreve as ações em caso de erro em determinada parte do sistema. Esse diagrama permite uma visão detalhada do funcionamento do sistema, facilitando o entendimento de como os objetos colaboram entre si para que o Administrador realize uma determinada ação.</w:t>
-      </w:r>
-    </w:p>
-    <w:p>
-      <w:pPr>
-        <w:spacing w:after="0" w:line="240" w:lineRule="auto"/>
-        <w:ind w:firstLine="567"/>
-        <w:rPr>
-          <w:rFonts w:cs="Times New Roman"/>
-          <w:szCs w:val="24"/>
-          <w:lang w:eastAsia="pt-BR"/>
-        </w:rPr>
-      </w:pPr>
+          <w:szCs w:val="24"/>
+        </w:rPr>
+        <w:t>Figura 6</w:t>
+      </w:r>
+      <w:r>
+        <w:rPr>
+          <w:szCs w:val="24"/>
+        </w:rPr>
+        <w:t xml:space="preserve"> – Diagrama de sequência de simulação de cadastro de </w:t>
+      </w:r>
+      <w:r>
+        <w:rPr>
+          <w:szCs w:val="24"/>
+        </w:rPr>
+        <w:t>T</w:t>
+      </w:r>
+      <w:r>
+        <w:rPr>
+          <w:szCs w:val="24"/>
+        </w:rPr>
+        <w:t xml:space="preserve">ipo </w:t>
+      </w:r>
+      <w:r>
+        <w:rPr>
+          <w:szCs w:val="24"/>
+        </w:rPr>
+        <w:t>E</w:t>
+      </w:r>
+      <w:r>
+        <w:rPr>
+          <w:szCs w:val="24"/>
+        </w:rPr>
+        <w:t>stágio</w:t>
+      </w:r>
+      <w:r>
+        <w:rPr>
+          <w:szCs w:val="24"/>
+        </w:rPr>
+        <w:t>.</w:t>
+      </w:r>
     </w:p>
     <w:p>
       <w:pPr>
@@ -2894,18 +2979,10 @@
           <w:noProof/>
         </w:rPr>
         <w:drawing>
-          <wp:anchor distT="0" distB="0" distL="114300" distR="114300" simplePos="0" relativeHeight="251661312" behindDoc="0" locked="0" layoutInCell="1" allowOverlap="1" wp14:anchorId="185282D1" wp14:editId="625667DE">
-            <wp:simplePos x="0" y="0"/>
-            <wp:positionH relativeFrom="margin">
-              <wp:posOffset>29845</wp:posOffset>
-            </wp:positionH>
-            <wp:positionV relativeFrom="paragraph">
-              <wp:posOffset>321945</wp:posOffset>
-            </wp:positionV>
-            <wp:extent cx="5687695" cy="4510405"/>
-            <wp:effectExtent l="0" t="0" r="8255" b="4445"/>
-            <wp:wrapTopAndBottom/>
-            <wp:docPr id="1376208411" name="Gráfico 1"/>
+          <wp:inline distT="0" distB="0" distL="0" distR="0" wp14:anchorId="0B131F66" wp14:editId="0B7145F4">
+            <wp:extent cx="5581650" cy="2831882"/>
+            <wp:effectExtent l="0" t="0" r="0" b="6985"/>
+            <wp:docPr id="4" name="Imagem 4"/>
             <wp:cNvGraphicFramePr>
               <a:graphicFrameLocks xmlns:a="http://schemas.openxmlformats.org/drawingml/2006/main" noChangeAspect="1"/>
             </wp:cNvGraphicFramePr>
@@ -2913,20 +2990,383 @@
               <a:graphicData uri="http://schemas.openxmlformats.org/drawingml/2006/picture">
                 <pic:pic xmlns:pic="http://schemas.openxmlformats.org/drawingml/2006/picture">
                   <pic:nvPicPr>
-                    <pic:cNvPr id="1376208411" name="Gráfico 1"/>
-                    <pic:cNvPicPr/>
+                    <pic:cNvPr id="0" name="Picture 1"/>
+                    <pic:cNvPicPr>
+                      <a:picLocks noChangeAspect="1" noChangeArrowheads="1"/>
+                    </pic:cNvPicPr>
                   </pic:nvPicPr>
-                  <pic:blipFill>
+                  <pic:blipFill rotWithShape="1">
                     <a:blip r:embed="rId15" cstate="print">
                       <a:extLst>
                         <a:ext uri="{28A0092B-C50C-407E-A947-70E740481C1C}">
                           <a14:useLocalDpi xmlns:a14="http://schemas.microsoft.com/office/drawing/2010/main" val="0"/>
                         </a:ext>
-                        <a:ext uri="{96DAC541-7B7A-43D3-8B79-37D633B846F1}">
-                          <asvg:svgBlip xmlns:asvg="http://schemas.microsoft.com/office/drawing/2016/SVG/main" r:embed="rId16"/>
-                        </a:ext>
                       </a:extLst>
                     </a:blip>
+                    <a:srcRect l="1869" t="4319" r="1430" b="3949"/>
+                    <a:stretch/>
+                  </pic:blipFill>
+                  <pic:spPr bwMode="auto">
+                    <a:xfrm>
+                      <a:off x="0" y="0"/>
+                      <a:ext cx="5584141" cy="2833146"/>
+                    </a:xfrm>
+                    <a:prstGeom prst="rect">
+                      <a:avLst/>
+                    </a:prstGeom>
+                    <a:noFill/>
+                    <a:ln>
+                      <a:noFill/>
+                    </a:ln>
+                    <a:extLst>
+                      <a:ext uri="{53640926-AAD7-44D8-BBD7-CCE9431645EC}">
+                        <a14:shadowObscured xmlns:a14="http://schemas.microsoft.com/office/drawing/2010/main"/>
+                      </a:ext>
+                    </a:extLst>
+                  </pic:spPr>
+                </pic:pic>
+              </a:graphicData>
+            </a:graphic>
+          </wp:inline>
+        </w:drawing>
+      </w:r>
+    </w:p>
+    <w:p>
+      <w:pPr>
+        <w:spacing w:after="0"/>
+        <w:jc w:val="center"/>
+        <w:rPr>
+          <w:rFonts w:cs="Times New Roman"/>
+          <w:b/>
+          <w:bCs/>
+          <w:lang w:eastAsia="pt-BR"/>
+        </w:rPr>
+      </w:pPr>
+      <w:r>
+        <w:rPr>
+          <w:rFonts w:cs="Times New Roman"/>
+          <w:sz w:val="20"/>
+          <w:szCs w:val="20"/>
+        </w:rPr>
+        <w:t>Fonte: Elaborada pelos autores.</w:t>
+      </w:r>
+    </w:p>
+    <w:p>
+      <w:pPr>
+        <w:spacing w:after="0" w:line="240" w:lineRule="auto"/>
+        <w:rPr>
+          <w:rFonts w:cs="Times New Roman"/>
+          <w:szCs w:val="24"/>
+          <w:lang w:eastAsia="pt-BR"/>
+        </w:rPr>
+      </w:pPr>
+    </w:p>
+    <w:p>
+      <w:pPr>
+        <w:spacing w:after="0" w:line="240" w:lineRule="auto"/>
+        <w:ind w:firstLine="567"/>
+        <w:rPr>
+          <w:rFonts w:cs="Times New Roman"/>
+          <w:szCs w:val="24"/>
+        </w:rPr>
+      </w:pPr>
+      <w:r>
+        <w:rPr>
+          <w:rFonts w:cs="Times New Roman"/>
+          <w:szCs w:val="24"/>
+        </w:rPr>
+        <w:t>Essa configuração, juntamente com as demais apresentadas neste capítulo, proporciona uma visão detalhada e abrangente das operações do sistema, permitindo que os gestores da instituição e do sistema tornem a gestão da aplicação mais eficiente.</w:t>
+      </w:r>
+    </w:p>
+    <w:p>
+      <w:pPr>
+        <w:spacing w:after="0" w:line="240" w:lineRule="auto"/>
+        <w:ind w:firstLine="567"/>
+        <w:rPr>
+          <w:rFonts w:cs="Times New Roman"/>
+          <w:szCs w:val="24"/>
+        </w:rPr>
+      </w:pPr>
+    </w:p>
+    <w:p>
+      <w:pPr>
+        <w:pStyle w:val="Ttulo1"/>
+        <w:numPr>
+          <w:ilvl w:val="0"/>
+          <w:numId w:val="0"/>
+        </w:numPr>
+      </w:pPr>
+      <w:r>
+        <w:t xml:space="preserve">4 </w:t>
+      </w:r>
+      <w:r>
+        <w:t>ANÁLISE E DISCUSSÃO DOS RESULTADOS</w:t>
+      </w:r>
+    </w:p>
+    <w:p>
+      <w:pPr>
+        <w:ind w:firstLine="567"/>
+      </w:pPr>
+    </w:p>
+    <w:p>
+      <w:pPr>
+        <w:spacing w:after="0" w:line="240" w:lineRule="auto"/>
+        <w:ind w:firstLine="567"/>
+        <w:rPr>
+          <w:rFonts w:cs="Times New Roman"/>
+          <w:szCs w:val="24"/>
+          <w:lang w:eastAsia="pt-BR"/>
+        </w:rPr>
+      </w:pPr>
+      <w:r>
+        <w:rPr>
+          <w:rFonts w:cs="Times New Roman"/>
+          <w:szCs w:val="24"/>
+          <w:lang w:eastAsia="pt-BR"/>
+        </w:rPr>
+        <w:t xml:space="preserve">No sistema desenvolvido, foram definidas regras de funcionamento e prioridades das funcionalidades necessárias para alcançar os resultados desejados. Entre essas regras, destacam-se a criação de novos documentos requeridos para a participação do aluno no estágio e a possibilidade de </w:t>
+      </w:r>
+      <w:r>
+        <w:rPr>
+          <w:rFonts w:cs="Times New Roman"/>
+          <w:szCs w:val="24"/>
+          <w:lang w:eastAsia="pt-BR"/>
+        </w:rPr>
+        <w:t>criar</w:t>
+      </w:r>
+      <w:r>
+        <w:rPr>
+          <w:rFonts w:cs="Times New Roman"/>
+          <w:szCs w:val="24"/>
+          <w:lang w:eastAsia="pt-BR"/>
+        </w:rPr>
+        <w:t xml:space="preserve"> versões desses documentos, adaptando-os às demandas específicas de cada aluno, bem como a inclusão de documentos adicionais que possam ser exigidos.</w:t>
+      </w:r>
+    </w:p>
+    <w:p>
+      <w:pPr>
+        <w:spacing w:after="0" w:line="240" w:lineRule="auto"/>
+        <w:ind w:firstLine="567"/>
+        <w:rPr>
+          <w:rFonts w:cs="Times New Roman"/>
+          <w:szCs w:val="24"/>
+          <w:lang w:eastAsia="pt-BR"/>
+        </w:rPr>
+      </w:pPr>
+      <w:r>
+        <w:rPr>
+          <w:rFonts w:cs="Times New Roman"/>
+          <w:szCs w:val="24"/>
+          <w:lang w:eastAsia="pt-BR"/>
+        </w:rPr>
+        <w:t>Durante a modelagem do sistema, foram desenvolvidas várias telas administrativas que contemplam funcionalidades específicas para os atores, além das mencionadas anteriormente, como as de Coordenador de Estágio, Instituição de Ensino, Supervisor de Estágio e Tipo de Estágio. Uma das principais telas atualmente é a de “Documento Necessário”, que possui ligação direta com o tipo de documento e o tipo de estágio.</w:t>
+      </w:r>
+    </w:p>
+    <w:p>
+      <w:pPr>
+        <w:spacing w:after="0" w:line="240" w:lineRule="auto"/>
+        <w:ind w:firstLine="567"/>
+        <w:rPr>
+          <w:rFonts w:cs="Times New Roman"/>
+          <w:szCs w:val="24"/>
+          <w:lang w:eastAsia="pt-BR"/>
+        </w:rPr>
+      </w:pPr>
+      <w:r>
+        <w:rPr>
+          <w:rFonts w:cs="Times New Roman"/>
+          <w:szCs w:val="24"/>
+          <w:lang w:eastAsia="pt-BR"/>
+        </w:rPr>
+        <w:t>Na tela de “Documento Necessário”, o usuário tem a possibilidade de realizar operações completas de CRUD, conforme mostrado na figura</w:t>
+      </w:r>
+      <w:r>
+        <w:rPr>
+          <w:rFonts w:cs="Times New Roman"/>
+          <w:szCs w:val="24"/>
+          <w:lang w:eastAsia="pt-BR"/>
+        </w:rPr>
+        <w:t xml:space="preserve"> 7</w:t>
+      </w:r>
+      <w:r>
+        <w:rPr>
+          <w:rFonts w:cs="Times New Roman"/>
+          <w:szCs w:val="24"/>
+          <w:lang w:eastAsia="pt-BR"/>
+        </w:rPr>
+        <w:t>. Também é possível manipular os campos da tabela de acordo com o tipo de estágio selecionado, uma vez que já existem tipos de documentos associados a tipos específicos de estágio; novas associações podem ser aprovadas ou realizadas pelo administrador do sistema.</w:t>
+      </w:r>
+    </w:p>
+    <w:p>
+      <w:pPr>
+        <w:spacing w:after="0" w:line="240" w:lineRule="auto"/>
+        <w:ind w:firstLine="567"/>
+        <w:rPr>
+          <w:rFonts w:cs="Times New Roman"/>
+          <w:szCs w:val="24"/>
+          <w:lang w:eastAsia="pt-BR"/>
+        </w:rPr>
+      </w:pPr>
+      <w:r>
+        <w:rPr>
+          <w:rFonts w:cs="Times New Roman"/>
+          <w:szCs w:val="24"/>
+          <w:lang w:eastAsia="pt-BR"/>
+        </w:rPr>
+        <w:t>Os documentos necessários funcionam como um contêiner, onde o Administrador define quais documentos o aluno precisa providenciar. Na tela do aluno, aparecem apenas os documentos necessários para que ele realize a entrega, seja presencialmente ou de forma digital. A funcionalidade de envio de documentos entre usuários ainda está em desenvolvimento; no entanto, como ilustrado na figura</w:t>
+      </w:r>
+      <w:r>
+        <w:rPr>
+          <w:rFonts w:cs="Times New Roman"/>
+          <w:szCs w:val="24"/>
+          <w:lang w:eastAsia="pt-BR"/>
+        </w:rPr>
+        <w:t xml:space="preserve"> 7.</w:t>
+      </w:r>
+    </w:p>
+    <w:p>
+      <w:pPr>
+        <w:spacing w:after="0" w:line="240" w:lineRule="auto"/>
+        <w:ind w:firstLine="567"/>
+      </w:pPr>
+      <w:r>
+        <w:rPr>
+          <w:rFonts w:cs="Times New Roman"/>
+          <w:szCs w:val="24"/>
+          <w:lang w:eastAsia="pt-BR"/>
+        </w:rPr>
+        <w:t>Na</w:t>
+      </w:r>
+      <w:r>
+        <w:rPr>
+          <w:rFonts w:cs="Times New Roman"/>
+          <w:szCs w:val="24"/>
+          <w:lang w:eastAsia="pt-BR"/>
+        </w:rPr>
+        <w:t xml:space="preserve"> figura</w:t>
+      </w:r>
+      <w:r>
+        <w:rPr>
+          <w:rFonts w:cs="Times New Roman"/>
+          <w:szCs w:val="24"/>
+          <w:lang w:eastAsia="pt-BR"/>
+        </w:rPr>
+        <w:t xml:space="preserve"> 7</w:t>
+      </w:r>
+      <w:r>
+        <w:rPr>
+          <w:rFonts w:cs="Times New Roman"/>
+          <w:szCs w:val="24"/>
+          <w:lang w:eastAsia="pt-BR"/>
+        </w:rPr>
+        <w:t xml:space="preserve"> ilustra</w:t>
+      </w:r>
+      <w:r>
+        <w:rPr>
+          <w:rFonts w:cs="Times New Roman"/>
+          <w:szCs w:val="24"/>
+          <w:lang w:eastAsia="pt-BR"/>
+        </w:rPr>
+        <w:t>-se</w:t>
+      </w:r>
+      <w:r>
+        <w:rPr>
+          <w:rFonts w:cs="Times New Roman"/>
+          <w:szCs w:val="24"/>
+          <w:lang w:eastAsia="pt-BR"/>
+        </w:rPr>
+        <w:t xml:space="preserve"> a visualização da tela "Documento Necessário" com a perspectiva de um usuário do tipo Administrador. Nesta tela, encontram-se campos de seleção, acompanhados de descrições que indicam o conteúdo acessível em cada um. Após escolher um tipo de estágio, a tabela é automaticamente preenchida com todos os documentos necessários para aquele estágio. No campo de documentos, são exibidos apenas aqueles que ainda não estão associados ao estágio selecionado. Assim, caso um novo documento seja cadastrado, ele aparecerá nesse campo para ser selecionado e vinculado ao estágio.</w:t>
+      </w:r>
+    </w:p>
+    <w:p>
+      <w:pPr>
+        <w:spacing w:after="0" w:line="240" w:lineRule="auto"/>
+        <w:ind w:firstLine="567"/>
+        <w:rPr>
+          <w:rFonts w:cs="Times New Roman"/>
+          <w:szCs w:val="24"/>
+        </w:rPr>
+      </w:pPr>
+    </w:p>
+    <w:p>
+      <w:pPr>
+        <w:shd w:val="clear" w:color="auto" w:fill="FFFFFF" w:themeFill="background1"/>
+        <w:spacing w:after="0" w:line="240" w:lineRule="auto"/>
+        <w:jc w:val="center"/>
+        <w:rPr>
+          <w:szCs w:val="24"/>
+        </w:rPr>
+      </w:pPr>
+      <w:r>
+        <w:rPr>
+          <w:b/>
+          <w:bCs/>
+          <w:szCs w:val="24"/>
+        </w:rPr>
+        <w:t>Figura 7</w:t>
+      </w:r>
+      <w:r>
+        <w:rPr>
+          <w:szCs w:val="24"/>
+        </w:rPr>
+        <w:t xml:space="preserve"> – Tela de Listagem</w:t>
+      </w:r>
+      <w:r>
+        <w:rPr>
+          <w:szCs w:val="24"/>
+        </w:rPr>
+        <w:t xml:space="preserve"> e Cadastro</w:t>
+      </w:r>
+      <w:r>
+        <w:rPr>
+          <w:szCs w:val="24"/>
+        </w:rPr>
+        <w:t xml:space="preserve"> de </w:t>
+      </w:r>
+      <w:r>
+        <w:rPr>
+          <w:szCs w:val="24"/>
+        </w:rPr>
+        <w:t>Documento Necessário</w:t>
+      </w:r>
+      <w:r>
+        <w:rPr>
+          <w:szCs w:val="24"/>
+        </w:rPr>
+        <w:t>.</w:t>
+      </w:r>
+    </w:p>
+    <w:p>
+      <w:pPr>
+        <w:shd w:val="clear" w:color="auto" w:fill="FFFFFF" w:themeFill="background1"/>
+        <w:spacing w:after="0" w:line="240" w:lineRule="auto"/>
+        <w:jc w:val="center"/>
+        <w:rPr>
+          <w:szCs w:val="24"/>
+        </w:rPr>
+      </w:pPr>
+      <w:r>
+        <w:rPr>
+          <w:noProof/>
+          <w:szCs w:val="24"/>
+        </w:rPr>
+        <w:drawing>
+          <wp:inline distT="0" distB="0" distL="0" distR="0" wp14:anchorId="7D321FDB" wp14:editId="464EBFB9">
+            <wp:extent cx="5759450" cy="2397760"/>
+            <wp:effectExtent l="0" t="0" r="0" b="2540"/>
+            <wp:docPr id="2" name="Imagem 2"/>
+            <wp:cNvGraphicFramePr>
+              <a:graphicFrameLocks xmlns:a="http://schemas.openxmlformats.org/drawingml/2006/main" noChangeAspect="1"/>
+            </wp:cNvGraphicFramePr>
+            <a:graphic xmlns:a="http://schemas.openxmlformats.org/drawingml/2006/main">
+              <a:graphicData uri="http://schemas.openxmlformats.org/drawingml/2006/picture">
+                <pic:pic xmlns:pic="http://schemas.openxmlformats.org/drawingml/2006/picture">
+                  <pic:nvPicPr>
+                    <pic:cNvPr id="1" name=""/>
+                    <pic:cNvPicPr/>
+                  </pic:nvPicPr>
+                  <pic:blipFill>
+                    <a:blip r:embed="rId16"/>
                     <a:stretch>
                       <a:fillRect/>
                     </a:stretch>
@@ -2934,7 +3374,7 @@
                   <pic:spPr>
                     <a:xfrm>
                       <a:off x="0" y="0"/>
-                      <a:ext cx="5687695" cy="4510405"/>
+                      <a:ext cx="5759450" cy="2397760"/>
                     </a:xfrm>
                     <a:prstGeom prst="rect">
                       <a:avLst/>
@@ -2943,34 +3383,118 @@
                 </pic:pic>
               </a:graphicData>
             </a:graphic>
-            <wp14:sizeRelH relativeFrom="margin">
-              <wp14:pctWidth>0</wp14:pctWidth>
-            </wp14:sizeRelH>
-            <wp14:sizeRelV relativeFrom="margin">
-              <wp14:pctHeight>0</wp14:pctHeight>
-            </wp14:sizeRelV>
-          </wp:anchor>
+          </wp:inline>
         </w:drawing>
       </w:r>
+    </w:p>
+    <w:p>
+      <w:pPr>
+        <w:spacing w:after="0"/>
+        <w:jc w:val="center"/>
+        <w:rPr>
+          <w:rFonts w:cs="Times New Roman"/>
+          <w:sz w:val="20"/>
+          <w:szCs w:val="20"/>
+        </w:rPr>
+      </w:pPr>
+      <w:r>
+        <w:rPr>
+          <w:rFonts w:cs="Times New Roman"/>
+          <w:sz w:val="20"/>
+          <w:szCs w:val="20"/>
+        </w:rPr>
+        <w:t>Fonte: Elaborada pelos autores.</w:t>
+      </w:r>
+    </w:p>
+    <w:p>
+      <w:pPr>
+        <w:spacing w:after="0"/>
+        <w:ind w:firstLine="851"/>
+        <w:rPr>
+          <w:rFonts w:cs="Times New Roman"/>
+          <w:sz w:val="20"/>
+          <w:szCs w:val="20"/>
+        </w:rPr>
+      </w:pPr>
+    </w:p>
+    <w:p>
+      <w:pPr>
+        <w:spacing w:after="0"/>
+        <w:ind w:firstLine="851"/>
+        <w:rPr>
+          <w:rFonts w:cs="Times New Roman"/>
+          <w:szCs w:val="24"/>
+          <w:lang w:eastAsia="pt-BR"/>
+        </w:rPr>
+      </w:pPr>
+      <w:r>
+        <w:rPr>
+          <w:rFonts w:cs="Times New Roman"/>
+          <w:szCs w:val="24"/>
+          <w:lang w:eastAsia="pt-BR"/>
+        </w:rPr>
+        <w:t>Após o cadastro de um novo documento necessário, o sistema retorna para a tela de listagem (Figura 8), onde são exibidos o código do documento necessário, o estágio ao qual esse documento está vinculado e o respectivo tipo de estági</w:t>
+      </w:r>
+      <w:r>
+        <w:rPr>
+          <w:rFonts w:cs="Times New Roman"/>
+          <w:szCs w:val="24"/>
+          <w:lang w:eastAsia="pt-BR"/>
+        </w:rPr>
+        <w:t>o.</w:t>
+      </w:r>
+    </w:p>
+    <w:p>
+      <w:pPr>
+        <w:spacing w:after="0"/>
+        <w:ind w:firstLine="851"/>
+        <w:rPr>
+          <w:rFonts w:cs="Times New Roman"/>
+          <w:sz w:val="20"/>
+          <w:szCs w:val="20"/>
+        </w:rPr>
+      </w:pPr>
+    </w:p>
+    <w:p>
+      <w:pPr>
+        <w:shd w:val="clear" w:color="auto" w:fill="FFFFFF" w:themeFill="background1"/>
+        <w:spacing w:after="0" w:line="240" w:lineRule="auto"/>
+        <w:jc w:val="center"/>
+        <w:rPr>
+          <w:szCs w:val="24"/>
+        </w:rPr>
+      </w:pPr>
       <w:r>
         <w:rPr>
           <w:b/>
           <w:bCs/>
           <w:szCs w:val="24"/>
         </w:rPr>
-        <w:t>Figura 6</w:t>
-      </w:r>
-      <w:r>
-        <w:rPr>
-          <w:szCs w:val="24"/>
-        </w:rPr>
-        <w:t xml:space="preserve"> – Diagrama de sequência de simulação de cadastro de </w:t>
-      </w:r>
-      <w:r>
-        <w:rPr>
-          <w:szCs w:val="24"/>
-        </w:rPr>
-        <w:t>tipo estágio</w:t>
+        <w:t>Figura 8</w:t>
+      </w:r>
+      <w:r>
+        <w:rPr>
+          <w:szCs w:val="24"/>
+        </w:rPr>
+        <w:t xml:space="preserve"> – Tela de</w:t>
+      </w:r>
+      <w:r>
+        <w:rPr>
+          <w:szCs w:val="24"/>
+        </w:rPr>
+        <w:t xml:space="preserve"> Listagem</w:t>
+      </w:r>
+      <w:r>
+        <w:rPr>
+          <w:szCs w:val="24"/>
+        </w:rPr>
+        <w:t xml:space="preserve"> de </w:t>
+      </w:r>
+      <w:r>
+        <w:rPr>
+          <w:szCs w:val="24"/>
+        </w:rPr>
+        <w:t>Documento Necessário</w:t>
       </w:r>
       <w:r>
         <w:rPr>
@@ -2985,324 +3509,22 @@
         <w:jc w:val="center"/>
         <w:rPr>
           <w:rFonts w:cs="Times New Roman"/>
-          <w:b/>
-          <w:bCs/>
-          <w:lang w:eastAsia="pt-BR"/>
-        </w:rPr>
-      </w:pPr>
-      <w:r>
-        <w:rPr>
-          <w:rFonts w:cs="Times New Roman"/>
           <w:sz w:val="20"/>
           <w:szCs w:val="20"/>
         </w:rPr>
-        <w:t>Fonte: Elaborada pelos autores.</w:t>
-      </w:r>
-    </w:p>
-    <w:p>
-      <w:pPr>
-        <w:spacing w:after="0" w:line="240" w:lineRule="auto"/>
-        <w:rPr>
-          <w:rFonts w:cs="Times New Roman"/>
-          <w:szCs w:val="24"/>
-          <w:lang w:eastAsia="pt-BR"/>
-        </w:rPr>
-      </w:pPr>
-    </w:p>
-    <w:p>
-      <w:pPr>
-        <w:spacing w:after="0" w:line="240" w:lineRule="auto"/>
-        <w:ind w:firstLine="567"/>
-        <w:rPr>
-          <w:rFonts w:cs="Times New Roman"/>
-          <w:szCs w:val="24"/>
-        </w:rPr>
-      </w:pPr>
-      <w:r>
-        <w:rPr>
-          <w:rFonts w:cs="Times New Roman"/>
-          <w:szCs w:val="24"/>
-        </w:rPr>
-        <w:t>Essa configuração, juntamente com as demais apresentadas neste capítulo, proporciona uma visão detalhada e abrangente das operações do sistema, permitindo que os gestores da instituição e do sistema tornem a gestão da aplicação mais eficiente.</w:t>
-      </w:r>
-    </w:p>
-    <w:p>
-      <w:pPr>
-        <w:spacing w:after="0" w:line="240" w:lineRule="auto"/>
-        <w:ind w:firstLine="567"/>
-        <w:rPr>
-          <w:rFonts w:cs="Times New Roman"/>
-          <w:szCs w:val="24"/>
-        </w:rPr>
-      </w:pPr>
-    </w:p>
-    <w:p>
-      <w:pPr>
-        <w:pStyle w:val="Ttulo1"/>
-        <w:numPr>
-          <w:ilvl w:val="0"/>
-          <w:numId w:val="0"/>
-        </w:numPr>
-      </w:pPr>
-      <w:r>
-        <w:t xml:space="preserve">4 </w:t>
-      </w:r>
-      <w:r>
-        <w:t>ANÁLISE E DISCUSSÃO DOS RESULTADOS</w:t>
-      </w:r>
-    </w:p>
-    <w:p>
-      <w:pPr>
-        <w:ind w:firstLine="567"/>
-      </w:pPr>
-    </w:p>
-    <w:p>
-      <w:pPr>
-        <w:spacing w:after="0" w:line="240" w:lineRule="auto"/>
-        <w:ind w:firstLine="567"/>
-        <w:rPr>
-          <w:rFonts w:cs="Times New Roman"/>
-          <w:szCs w:val="24"/>
-          <w:lang w:eastAsia="pt-BR"/>
-        </w:rPr>
-      </w:pPr>
-      <w:r>
-        <w:rPr>
-          <w:rFonts w:cs="Times New Roman"/>
-          <w:szCs w:val="24"/>
-          <w:lang w:eastAsia="pt-BR"/>
-        </w:rPr>
-        <w:t xml:space="preserve">No sistema desenvolvido, foram definidas regras de funcionamento e prioridades das funcionalidades necessárias para alcançar os resultados desejados. Entre essas regras, destacam-se a criação de novos documentos requeridos para a participação do aluno no estágio e a possibilidade de </w:t>
-      </w:r>
-      <w:r>
-        <w:rPr>
-          <w:rFonts w:cs="Times New Roman"/>
-          <w:szCs w:val="24"/>
-          <w:lang w:eastAsia="pt-BR"/>
-        </w:rPr>
-        <w:t>criar</w:t>
-      </w:r>
-      <w:r>
-        <w:rPr>
-          <w:rFonts w:cs="Times New Roman"/>
-          <w:szCs w:val="24"/>
-          <w:lang w:eastAsia="pt-BR"/>
-        </w:rPr>
-        <w:t xml:space="preserve"> versões desses documentos, adaptando-os às demandas específicas de cada aluno, bem como a inclusão de documentos adicionais que possam ser exigidos.</w:t>
-      </w:r>
-    </w:p>
-    <w:p>
-      <w:pPr>
-        <w:spacing w:after="0" w:line="240" w:lineRule="auto"/>
-        <w:ind w:firstLine="567"/>
-        <w:rPr>
-          <w:rFonts w:cs="Times New Roman"/>
-          <w:szCs w:val="24"/>
-          <w:lang w:eastAsia="pt-BR"/>
-        </w:rPr>
-      </w:pPr>
-      <w:r>
-        <w:rPr>
-          <w:rFonts w:cs="Times New Roman"/>
-          <w:szCs w:val="24"/>
-          <w:lang w:eastAsia="pt-BR"/>
-        </w:rPr>
-        <w:t>Durante a modelagem do sistema, foram desenvolvidas várias telas administrativas que contemplam funcionalidades específicas para os atores, além das mencionadas anteriormente, como as de Coordenador de Estágio, Instituição de Ensino, Supervisor de Estágio e Tipo de Estágio. Uma das principais telas atualmente é a de “Documento Necessário”, que possui ligação direta com o tipo de documento e o tipo de estágio.</w:t>
-      </w:r>
-    </w:p>
-    <w:p>
-      <w:pPr>
-        <w:spacing w:after="0" w:line="240" w:lineRule="auto"/>
-        <w:ind w:firstLine="567"/>
-        <w:rPr>
-          <w:rFonts w:cs="Times New Roman"/>
-          <w:szCs w:val="24"/>
-          <w:lang w:eastAsia="pt-BR"/>
-        </w:rPr>
-      </w:pPr>
-      <w:r>
-        <w:rPr>
-          <w:rFonts w:cs="Times New Roman"/>
-          <w:szCs w:val="24"/>
-          <w:lang w:eastAsia="pt-BR"/>
-        </w:rPr>
-        <w:t>Na tela de “Documento Necessário”, o usuário tem a possibilidade de realizar operações completas de CRUD, conforme mostrado na figura</w:t>
-      </w:r>
-      <w:r>
-        <w:rPr>
-          <w:rFonts w:cs="Times New Roman"/>
-          <w:szCs w:val="24"/>
-          <w:lang w:eastAsia="pt-BR"/>
-        </w:rPr>
-        <w:t xml:space="preserve"> 7</w:t>
-      </w:r>
-      <w:r>
-        <w:rPr>
-          <w:rFonts w:cs="Times New Roman"/>
-          <w:szCs w:val="24"/>
-          <w:lang w:eastAsia="pt-BR"/>
-        </w:rPr>
-        <w:t>. Também é possível manipular os campos da tabela de acordo com o tipo de estágio selecionado, uma vez que já existem tipos de documentos associados a tipos específicos de estágio; novas associações podem ser aprovadas ou realizadas pelo administrador do sistema.</w:t>
-      </w:r>
-    </w:p>
-    <w:p>
-      <w:pPr>
-        <w:spacing w:after="0" w:line="240" w:lineRule="auto"/>
-        <w:ind w:firstLine="567"/>
-        <w:rPr>
-          <w:rFonts w:cs="Times New Roman"/>
-          <w:szCs w:val="24"/>
-          <w:lang w:eastAsia="pt-BR"/>
-        </w:rPr>
-      </w:pPr>
-      <w:r>
-        <w:rPr>
-          <w:rFonts w:cs="Times New Roman"/>
-          <w:szCs w:val="24"/>
-          <w:lang w:eastAsia="pt-BR"/>
-        </w:rPr>
-        <w:t>Os documentos necessários funcionam como um contêiner, onde o Administrador define quais documentos o aluno precisa providenciar. Na tela do aluno, aparecem apenas os documentos necessários para que ele realize a entrega, seja presencialmente ou de forma digital. A funcionalidade de envio de documentos entre usuários ainda está em desenvolvimento; no entanto, como ilustrado na figura</w:t>
-      </w:r>
-      <w:r>
-        <w:rPr>
-          <w:rFonts w:cs="Times New Roman"/>
-          <w:szCs w:val="24"/>
-          <w:lang w:eastAsia="pt-BR"/>
-        </w:rPr>
-        <w:t xml:space="preserve"> 7.</w:t>
-      </w:r>
-    </w:p>
-    <w:p>
-      <w:pPr>
-        <w:spacing w:after="0" w:line="240" w:lineRule="auto"/>
-        <w:ind w:firstLine="567"/>
-      </w:pPr>
-      <w:r>
-        <w:rPr>
-          <w:rFonts w:cs="Times New Roman"/>
-          <w:szCs w:val="24"/>
-          <w:lang w:eastAsia="pt-BR"/>
-        </w:rPr>
-        <w:t>Na</w:t>
-      </w:r>
-      <w:r>
-        <w:rPr>
-          <w:rFonts w:cs="Times New Roman"/>
-          <w:szCs w:val="24"/>
-          <w:lang w:eastAsia="pt-BR"/>
-        </w:rPr>
-        <w:t xml:space="preserve"> figura</w:t>
-      </w:r>
-      <w:r>
-        <w:rPr>
-          <w:rFonts w:cs="Times New Roman"/>
-          <w:szCs w:val="24"/>
-          <w:lang w:eastAsia="pt-BR"/>
-        </w:rPr>
-        <w:t xml:space="preserve"> 7</w:t>
-      </w:r>
-      <w:r>
-        <w:rPr>
-          <w:rFonts w:cs="Times New Roman"/>
-          <w:szCs w:val="24"/>
-          <w:lang w:eastAsia="pt-BR"/>
-        </w:rPr>
-        <w:t xml:space="preserve"> ilustra</w:t>
-      </w:r>
-      <w:r>
-        <w:rPr>
-          <w:rFonts w:cs="Times New Roman"/>
-          <w:szCs w:val="24"/>
-          <w:lang w:eastAsia="pt-BR"/>
-        </w:rPr>
-        <w:t>-se</w:t>
-      </w:r>
-      <w:r>
-        <w:rPr>
-          <w:rFonts w:cs="Times New Roman"/>
-          <w:szCs w:val="24"/>
-          <w:lang w:eastAsia="pt-BR"/>
-        </w:rPr>
-        <w:t xml:space="preserve"> a visualização da tela "Documento Necessário" com a perspectiva de um usuário do tipo Administrador. Nesta tela, encontram-se campos de seleção, acompanhados de descrições que indicam o conteúdo acessível em cada um. Após escolher um tipo de estágio, a tabela é automaticamente preenchida com todos os documentos necessários para aquele estágio. No campo de documentos, são exibidos apenas aqueles que ainda não estão associados ao estágio selecionado. Assim, caso um novo documento seja cadastrado, ele aparecerá nesse campo para ser selecionado e vinculado ao estágio.</w:t>
-      </w:r>
-    </w:p>
-    <w:p>
-      <w:pPr>
-        <w:spacing w:after="0" w:line="240" w:lineRule="auto"/>
-        <w:ind w:firstLine="567"/>
-        <w:rPr>
-          <w:rFonts w:cs="Times New Roman"/>
-          <w:szCs w:val="24"/>
-        </w:rPr>
-      </w:pPr>
-    </w:p>
-    <w:p>
-      <w:pPr>
-        <w:shd w:val="clear" w:color="auto" w:fill="FFFFFF" w:themeFill="background1"/>
-        <w:spacing w:after="0" w:line="240" w:lineRule="auto"/>
-        <w:jc w:val="center"/>
-        <w:rPr>
-          <w:szCs w:val="24"/>
-        </w:rPr>
-      </w:pPr>
-      <w:r>
-        <w:rPr>
-          <w:b/>
-          <w:bCs/>
-          <w:szCs w:val="24"/>
-        </w:rPr>
-        <w:t>Figura 7</w:t>
-      </w:r>
-      <w:r>
-        <w:rPr>
-          <w:szCs w:val="24"/>
-        </w:rPr>
-        <w:t xml:space="preserve"> – Tela de Listagem</w:t>
-      </w:r>
-      <w:r>
-        <w:rPr>
-          <w:szCs w:val="24"/>
-        </w:rPr>
-        <w:t xml:space="preserve"> e Cadastro</w:t>
-      </w:r>
-      <w:r>
-        <w:rPr>
-          <w:szCs w:val="24"/>
-        </w:rPr>
-        <w:t xml:space="preserve"> de </w:t>
-      </w:r>
-      <w:r>
-        <w:rPr>
-          <w:szCs w:val="24"/>
-        </w:rPr>
-        <w:t>Documento Necessário</w:t>
-      </w:r>
-      <w:r>
-        <w:rPr>
-          <w:szCs w:val="24"/>
-        </w:rPr>
-        <w:t>.</w:t>
-      </w:r>
-    </w:p>
-    <w:p>
-      <w:pPr>
-        <w:shd w:val="clear" w:color="auto" w:fill="FFFFFF" w:themeFill="background1"/>
-        <w:spacing w:after="0" w:line="240" w:lineRule="auto"/>
-        <w:jc w:val="center"/>
-        <w:rPr>
-          <w:szCs w:val="24"/>
-        </w:rPr>
-      </w:pPr>
-      <w:r>
-        <w:rPr>
+      </w:pPr>
+      <w:r>
+        <w:rPr>
+          <w:rFonts w:cs="Times New Roman"/>
           <w:noProof/>
-          <w:szCs w:val="24"/>
+          <w:sz w:val="20"/>
+          <w:szCs w:val="20"/>
         </w:rPr>
         <w:drawing>
-          <wp:inline distT="0" distB="0" distL="0" distR="0" wp14:anchorId="7D321FDB" wp14:editId="464EBFB9">
-            <wp:extent cx="5759450" cy="2397760"/>
-            <wp:effectExtent l="0" t="0" r="0" b="2540"/>
-            <wp:docPr id="2" name="Imagem 2"/>
+          <wp:inline distT="0" distB="0" distL="0" distR="0" wp14:anchorId="1CD9C3D1" wp14:editId="18851927">
+            <wp:extent cx="5759450" cy="2072005"/>
+            <wp:effectExtent l="0" t="0" r="0" b="4445"/>
+            <wp:docPr id="6" name="Imagem 6"/>
             <wp:cNvGraphicFramePr>
               <a:graphicFrameLocks xmlns:a="http://schemas.openxmlformats.org/drawingml/2006/main" noChangeAspect="1"/>
             </wp:cNvGraphicFramePr>
@@ -3322,7 +3544,7 @@
                   <pic:spPr>
                     <a:xfrm>
                       <a:off x="0" y="0"/>
-                      <a:ext cx="5759450" cy="2397760"/>
+                      <a:ext cx="5759450" cy="2072005"/>
                     </a:xfrm>
                     <a:prstGeom prst="rect">
                       <a:avLst/>
@@ -3337,100 +3559,132 @@
     </w:p>
     <w:p>
       <w:pPr>
+        <w:tabs>
+          <w:tab w:val="left" w:pos="4820"/>
+        </w:tabs>
         <w:spacing w:after="0"/>
         <w:jc w:val="center"/>
         <w:rPr>
           <w:rFonts w:cs="Times New Roman"/>
+          <w:b/>
+          <w:bCs/>
+          <w:lang w:eastAsia="pt-BR"/>
+        </w:rPr>
+      </w:pPr>
+      <w:r>
+        <w:rPr>
+          <w:rFonts w:cs="Times New Roman"/>
           <w:sz w:val="20"/>
           <w:szCs w:val="20"/>
         </w:rPr>
-      </w:pPr>
-      <w:r>
-        <w:rPr>
-          <w:rFonts w:cs="Times New Roman"/>
-          <w:sz w:val="20"/>
-          <w:szCs w:val="20"/>
-        </w:rPr>
         <w:t>Fonte: Elaborada pelos autores.</w:t>
       </w:r>
     </w:p>
     <w:p>
       <w:pPr>
+        <w:tabs>
+          <w:tab w:val="left" w:pos="4820"/>
+        </w:tabs>
         <w:spacing w:after="0"/>
-        <w:ind w:firstLine="851"/>
-        <w:rPr>
-          <w:rFonts w:cs="Times New Roman"/>
-          <w:sz w:val="20"/>
-          <w:szCs w:val="20"/>
-        </w:rPr>
-      </w:pPr>
-    </w:p>
-    <w:p>
-      <w:pPr>
-        <w:spacing w:after="0"/>
-        <w:ind w:firstLine="851"/>
-        <w:rPr>
-          <w:rFonts w:cs="Times New Roman"/>
-          <w:szCs w:val="24"/>
-          <w:lang w:eastAsia="pt-BR"/>
-        </w:rPr>
-      </w:pPr>
-      <w:r>
-        <w:rPr>
-          <w:rFonts w:cs="Times New Roman"/>
-          <w:szCs w:val="24"/>
-          <w:lang w:eastAsia="pt-BR"/>
-        </w:rPr>
-        <w:t>Após o cadastro de um novo documento necessário, o sistema retorna para a tela de listagem (Figura 8), onde são exibidos o código do documento necessário, o estágio ao qual esse documento está vinculado e o respectivo tipo de estági</w:t>
-      </w:r>
-      <w:r>
-        <w:rPr>
-          <w:rFonts w:cs="Times New Roman"/>
-          <w:szCs w:val="24"/>
-          <w:lang w:eastAsia="pt-BR"/>
-        </w:rPr>
-        <w:t>o.</w:t>
-      </w:r>
-    </w:p>
-    <w:p>
-      <w:pPr>
-        <w:spacing w:after="0"/>
-        <w:ind w:firstLine="851"/>
-        <w:rPr>
-          <w:rFonts w:cs="Times New Roman"/>
-          <w:sz w:val="20"/>
-          <w:szCs w:val="20"/>
-        </w:rPr>
-      </w:pPr>
-    </w:p>
-    <w:p>
-      <w:pPr>
-        <w:shd w:val="clear" w:color="auto" w:fill="FFFFFF" w:themeFill="background1"/>
-        <w:spacing w:after="0" w:line="240" w:lineRule="auto"/>
-        <w:jc w:val="center"/>
-        <w:rPr>
-          <w:szCs w:val="24"/>
-        </w:rPr>
-      </w:pPr>
-      <w:r>
-        <w:rPr>
+        <w:rPr>
+          <w:rFonts w:cs="Times New Roman"/>
           <w:b/>
           <w:bCs/>
-          <w:szCs w:val="24"/>
-        </w:rPr>
-        <w:t>Figura 8</w:t>
-      </w:r>
-      <w:r>
-        <w:rPr>
-          <w:szCs w:val="24"/>
-        </w:rPr>
-        <w:t xml:space="preserve"> – Tela de</w:t>
-      </w:r>
-      <w:r>
-        <w:rPr>
-          <w:szCs w:val="24"/>
-        </w:rPr>
-        <w:t xml:space="preserve"> Listagem</w:t>
+          <w:lang w:eastAsia="pt-BR"/>
+        </w:rPr>
+      </w:pPr>
+    </w:p>
+    <w:p>
+      <w:pPr>
+        <w:spacing w:after="0" w:line="240" w:lineRule="auto"/>
+        <w:ind w:firstLine="567"/>
+        <w:rPr>
+          <w:rFonts w:cs="Times New Roman"/>
+          <w:szCs w:val="24"/>
+        </w:rPr>
+      </w:pPr>
+      <w:r>
+        <w:rPr>
+          <w:rFonts w:cs="Times New Roman"/>
+          <w:szCs w:val="24"/>
+        </w:rPr>
+        <w:t>Na</w:t>
+      </w:r>
+      <w:r>
+        <w:rPr>
+          <w:rFonts w:cs="Times New Roman"/>
+          <w:szCs w:val="24"/>
+        </w:rPr>
+        <w:t xml:space="preserve"> Figura 9 apresenta</w:t>
+      </w:r>
+      <w:r>
+        <w:rPr>
+          <w:rFonts w:cs="Times New Roman"/>
+          <w:szCs w:val="24"/>
+        </w:rPr>
+        <w:t>-se</w:t>
+      </w:r>
+      <w:r>
+        <w:rPr>
+          <w:rFonts w:cs="Times New Roman"/>
+          <w:szCs w:val="24"/>
+        </w:rPr>
+        <w:t xml:space="preserve"> outra tela importante do sistema: a de cadastro de documentos. Diferentemente da tela "Tipo de Documento", que indica quais documentos o estagiário precisa apresentar para iniciar o estágio, a tela de documento possui uma função mais burocrática. Nessa tela, o responsável pelo estágio define a situação de cada documento, podendo anexá-lo e vinculá-lo ao contrato correspondente.</w:t>
+      </w:r>
+    </w:p>
+    <w:p>
+      <w:pPr>
+        <w:spacing w:after="0" w:line="240" w:lineRule="auto"/>
+        <w:ind w:firstLine="567"/>
+        <w:rPr>
+          <w:rFonts w:cs="Times New Roman"/>
+          <w:szCs w:val="24"/>
+        </w:rPr>
+      </w:pPr>
+      <w:r>
+        <w:rPr>
+          <w:rFonts w:cs="Times New Roman"/>
+          <w:szCs w:val="24"/>
+        </w:rPr>
+        <w:t xml:space="preserve"> </w:t>
+      </w:r>
+    </w:p>
+    <w:p>
+      <w:pPr>
+        <w:shd w:val="clear" w:color="auto" w:fill="FFFFFF" w:themeFill="background1"/>
+        <w:spacing w:after="0" w:line="240" w:lineRule="auto"/>
+        <w:jc w:val="center"/>
+        <w:rPr>
+          <w:szCs w:val="24"/>
+        </w:rPr>
+      </w:pPr>
+      <w:r>
+        <w:rPr>
+          <w:b/>
+          <w:bCs/>
+          <w:szCs w:val="24"/>
+        </w:rPr>
+        <w:t xml:space="preserve">Figura </w:t>
+      </w:r>
+      <w:r>
+        <w:rPr>
+          <w:b/>
+          <w:bCs/>
+          <w:szCs w:val="24"/>
+        </w:rPr>
+        <w:t>9</w:t>
+      </w:r>
+      <w:r>
+        <w:rPr>
+          <w:szCs w:val="24"/>
+        </w:rPr>
+        <w:t xml:space="preserve"> – Tela de </w:t>
+      </w:r>
+      <w:r>
+        <w:rPr>
+          <w:szCs w:val="24"/>
+        </w:rPr>
+        <w:t>Cadastro</w:t>
       </w:r>
       <w:r>
         <w:rPr>
@@ -3442,37 +3696,29 @@
         <w:rPr>
           <w:szCs w:val="24"/>
         </w:rPr>
-        <w:t>Documento Necessário</w:t>
-      </w:r>
-      <w:r>
-        <w:rPr>
-          <w:szCs w:val="24"/>
-        </w:rPr>
-        <w:t>.</w:t>
-      </w:r>
-    </w:p>
-    <w:p>
-      <w:pPr>
-        <w:spacing w:after="0"/>
+        <w:t>Documento.</w:t>
+      </w:r>
+    </w:p>
+    <w:p>
+      <w:pPr>
+        <w:shd w:val="clear" w:color="auto" w:fill="FFFFFF" w:themeFill="background1"/>
+        <w:spacing w:after="0" w:line="240" w:lineRule="auto"/>
         <w:jc w:val="center"/>
         <w:rPr>
-          <w:rFonts w:cs="Times New Roman"/>
-          <w:sz w:val="20"/>
-          <w:szCs w:val="20"/>
+          <w:szCs w:val="24"/>
         </w:rPr>
       </w:pPr>
       <w:r>
         <w:rPr>
           <w:rFonts w:cs="Times New Roman"/>
           <w:noProof/>
-          <w:sz w:val="20"/>
-          <w:szCs w:val="20"/>
+          <w:szCs w:val="24"/>
         </w:rPr>
         <w:drawing>
-          <wp:inline distT="0" distB="0" distL="0" distR="0" wp14:anchorId="1CD9C3D1" wp14:editId="18851927">
-            <wp:extent cx="5759450" cy="2072005"/>
-            <wp:effectExtent l="0" t="0" r="0" b="4445"/>
-            <wp:docPr id="6" name="Imagem 6"/>
+          <wp:inline distT="0" distB="0" distL="0" distR="0" wp14:anchorId="2857792C" wp14:editId="21E220F8">
+            <wp:extent cx="5759450" cy="2725420"/>
+            <wp:effectExtent l="0" t="0" r="0" b="0"/>
+            <wp:docPr id="9" name="Imagem 9"/>
             <wp:cNvGraphicFramePr>
               <a:graphicFrameLocks xmlns:a="http://schemas.openxmlformats.org/drawingml/2006/main" noChangeAspect="1"/>
             </wp:cNvGraphicFramePr>
@@ -3492,7 +3738,7 @@
                   <pic:spPr>
                     <a:xfrm>
                       <a:off x="0" y="0"/>
-                      <a:ext cx="5759450" cy="2072005"/>
+                      <a:ext cx="5759450" cy="2725420"/>
                     </a:xfrm>
                     <a:prstGeom prst="rect">
                       <a:avLst/>
@@ -3507,94 +3753,130 @@
     </w:p>
     <w:p>
       <w:pPr>
-        <w:tabs>
-          <w:tab w:val="left" w:pos="4820"/>
-        </w:tabs>
         <w:spacing w:after="0"/>
         <w:jc w:val="center"/>
         <w:rPr>
           <w:rFonts w:cs="Times New Roman"/>
+          <w:sz w:val="20"/>
+          <w:szCs w:val="20"/>
+        </w:rPr>
+      </w:pPr>
+      <w:r>
+        <w:rPr>
+          <w:rFonts w:cs="Times New Roman"/>
+          <w:sz w:val="20"/>
+          <w:szCs w:val="20"/>
+        </w:rPr>
+        <w:t>Fonte: Elaborada pelos autores.</w:t>
+      </w:r>
+    </w:p>
+    <w:p>
+      <w:pPr>
+        <w:spacing w:after="0" w:line="240" w:lineRule="auto"/>
+        <w:ind w:firstLine="567"/>
+        <w:rPr>
+          <w:rFonts w:cs="Times New Roman"/>
+          <w:szCs w:val="24"/>
+        </w:rPr>
+      </w:pPr>
+    </w:p>
+    <w:p>
+      <w:pPr>
+        <w:spacing w:after="0" w:line="240" w:lineRule="auto"/>
+        <w:ind w:firstLine="567"/>
+        <w:rPr>
+          <w:rFonts w:cs="Times New Roman"/>
+          <w:szCs w:val="24"/>
+        </w:rPr>
+      </w:pPr>
+      <w:r>
+        <w:rPr>
+          <w:rFonts w:cs="Times New Roman"/>
+          <w:szCs w:val="24"/>
+        </w:rPr>
+        <w:t>Após a conclusão do cadastro de um novo documento, o sistema redireciona automaticamente para a tela de listagem de documentos já cadastrados</w:t>
+      </w:r>
+      <w:r>
+        <w:rPr>
+          <w:rFonts w:cs="Times New Roman"/>
+          <w:szCs w:val="24"/>
+        </w:rPr>
+        <w:t xml:space="preserve"> (Figura 10)</w:t>
+      </w:r>
+      <w:r>
+        <w:rPr>
+          <w:rFonts w:cs="Times New Roman"/>
+          <w:szCs w:val="24"/>
+        </w:rPr>
+        <w:t>. Nessa tela, é possível visualizar todos os documentos registrados, facilitando o acompanhamento e a gestão</w:t>
+      </w:r>
+      <w:r>
+        <w:rPr>
+          <w:rFonts w:cs="Times New Roman"/>
+          <w:szCs w:val="24"/>
+        </w:rPr>
+        <w:t xml:space="preserve"> deles</w:t>
+      </w:r>
+      <w:r>
+        <w:rPr>
+          <w:rFonts w:cs="Times New Roman"/>
+          <w:szCs w:val="24"/>
+        </w:rPr>
+        <w:t>. Além disso, o usuário dispõe da opção de editar ou excluir documentos, caso necessário, garantindo que todas as informações permaneçam atualizadas e organizadas.</w:t>
+      </w:r>
+    </w:p>
+    <w:p>
+      <w:pPr>
+        <w:spacing w:after="0" w:line="240" w:lineRule="auto"/>
+        <w:ind w:firstLine="567"/>
+        <w:rPr>
+          <w:rFonts w:cs="Times New Roman"/>
+          <w:szCs w:val="24"/>
+        </w:rPr>
+      </w:pPr>
+    </w:p>
+    <w:p>
+      <w:pPr>
+        <w:shd w:val="clear" w:color="auto" w:fill="FFFFFF" w:themeFill="background1"/>
+        <w:spacing w:after="0" w:line="240" w:lineRule="auto"/>
+        <w:jc w:val="center"/>
+        <w:rPr>
+          <w:szCs w:val="24"/>
+        </w:rPr>
+      </w:pPr>
+      <w:r>
+        <w:rPr>
           <w:b/>
           <w:bCs/>
-          <w:lang w:eastAsia="pt-BR"/>
-        </w:rPr>
-      </w:pPr>
-      <w:r>
-        <w:rPr>
-          <w:rFonts w:cs="Times New Roman"/>
-          <w:sz w:val="20"/>
-          <w:szCs w:val="20"/>
-        </w:rPr>
-        <w:t>Fonte: Elaborada pelos autores.</w:t>
-      </w:r>
-    </w:p>
-    <w:p>
-      <w:pPr>
-        <w:tabs>
-          <w:tab w:val="left" w:pos="4820"/>
-        </w:tabs>
-        <w:spacing w:after="0"/>
-        <w:rPr>
-          <w:rFonts w:cs="Times New Roman"/>
+          <w:szCs w:val="24"/>
+        </w:rPr>
+        <w:t xml:space="preserve">Figura </w:t>
+      </w:r>
+      <w:r>
+        <w:rPr>
           <w:b/>
           <w:bCs/>
-          <w:lang w:eastAsia="pt-BR"/>
-        </w:rPr>
-      </w:pPr>
-    </w:p>
-    <w:p>
-      <w:pPr>
-        <w:spacing w:after="0" w:line="240" w:lineRule="auto"/>
-        <w:ind w:firstLine="567"/>
-        <w:rPr>
-          <w:rFonts w:cs="Times New Roman"/>
-          <w:szCs w:val="24"/>
-        </w:rPr>
-      </w:pPr>
-      <w:r>
-        <w:rPr>
-          <w:rFonts w:cs="Times New Roman"/>
-          <w:szCs w:val="24"/>
-        </w:rPr>
-        <w:t>Na</w:t>
-      </w:r>
-      <w:r>
-        <w:rPr>
-          <w:rFonts w:cs="Times New Roman"/>
-          <w:szCs w:val="24"/>
-        </w:rPr>
-        <w:t xml:space="preserve"> Figura 9 apresenta</w:t>
-      </w:r>
-      <w:r>
-        <w:rPr>
-          <w:rFonts w:cs="Times New Roman"/>
-          <w:szCs w:val="24"/>
-        </w:rPr>
-        <w:t>-se</w:t>
-      </w:r>
-      <w:r>
-        <w:rPr>
-          <w:rFonts w:cs="Times New Roman"/>
-          <w:szCs w:val="24"/>
-        </w:rPr>
-        <w:t xml:space="preserve"> outra tela importante do sistema: a de cadastro de documentos. Diferentemente da tela "Tipo de Documento", que indica quais documentos o estagiário precisa apresentar para iniciar o estágio, a tela de documento possui uma função mais burocrática. Nessa tela, o responsável pelo estágio define a situação de cada documento, podendo anexá-lo e vinculá-lo ao contrato correspondente.</w:t>
-      </w:r>
-    </w:p>
-    <w:p>
-      <w:pPr>
-        <w:spacing w:after="0" w:line="240" w:lineRule="auto"/>
-        <w:ind w:firstLine="567"/>
-        <w:rPr>
-          <w:rFonts w:cs="Times New Roman"/>
-          <w:szCs w:val="24"/>
-        </w:rPr>
-      </w:pPr>
-      <w:r>
-        <w:rPr>
-          <w:rFonts w:cs="Times New Roman"/>
-          <w:szCs w:val="24"/>
-        </w:rPr>
-        <w:t xml:space="preserve"> </w:t>
+          <w:szCs w:val="24"/>
+        </w:rPr>
+        <w:t>10</w:t>
+      </w:r>
+      <w:r>
+        <w:rPr>
+          <w:szCs w:val="24"/>
+        </w:rPr>
+        <w:t xml:space="preserve"> – Tela de Listagem de Lançamentos de</w:t>
+      </w:r>
+      <w:r>
+        <w:rPr>
+          <w:szCs w:val="24"/>
+        </w:rPr>
+        <w:t xml:space="preserve"> Documentos</w:t>
+      </w:r>
+      <w:r>
+        <w:rPr>
+          <w:szCs w:val="24"/>
+        </w:rPr>
+        <w:t>.</w:t>
       </w:r>
     </w:p>
     <w:p>
@@ -3608,65 +3890,15 @@
       </w:pPr>
       <w:r>
         <w:rPr>
-          <w:b/>
-          <w:bCs/>
-          <w:szCs w:val="24"/>
-        </w:rPr>
-        <w:t xml:space="preserve">Figura </w:t>
-      </w:r>
-      <w:r>
-        <w:rPr>
-          <w:b/>
-          <w:bCs/>
-          <w:szCs w:val="24"/>
-        </w:rPr>
-        <w:t>9</w:t>
-      </w:r>
-      <w:r>
-        <w:rPr>
-          <w:szCs w:val="24"/>
-        </w:rPr>
-        <w:t xml:space="preserve"> – Tela de </w:t>
-      </w:r>
-      <w:r>
-        <w:rPr>
-          <w:szCs w:val="24"/>
-        </w:rPr>
-        <w:t>Cadastro</w:t>
-      </w:r>
-      <w:r>
-        <w:rPr>
-          <w:szCs w:val="24"/>
-        </w:rPr>
-        <w:t xml:space="preserve"> de </w:t>
-      </w:r>
-      <w:r>
-        <w:rPr>
-          <w:szCs w:val="24"/>
-        </w:rPr>
-        <w:t>Documento.</w:t>
-      </w:r>
-    </w:p>
-    <w:p>
-      <w:pPr>
-        <w:shd w:val="clear" w:color="auto" w:fill="FFFFFF" w:themeFill="background1"/>
-        <w:spacing w:after="0" w:line="240" w:lineRule="auto"/>
-        <w:jc w:val="center"/>
-        <w:rPr>
-          <w:szCs w:val="24"/>
-        </w:rPr>
-      </w:pPr>
-      <w:r>
-        <w:rPr>
           <w:rFonts w:cs="Times New Roman"/>
           <w:noProof/>
           <w:szCs w:val="24"/>
         </w:rPr>
         <w:drawing>
-          <wp:inline distT="0" distB="0" distL="0" distR="0" wp14:anchorId="2857792C" wp14:editId="21E220F8">
-            <wp:extent cx="5759450" cy="2725420"/>
-            <wp:effectExtent l="0" t="0" r="0" b="0"/>
-            <wp:docPr id="9" name="Imagem 9"/>
+          <wp:inline distT="0" distB="0" distL="0" distR="0" wp14:anchorId="4E658F18" wp14:editId="74690484">
+            <wp:extent cx="5759450" cy="2680970"/>
+            <wp:effectExtent l="0" t="0" r="0" b="5080"/>
+            <wp:docPr id="7" name="Imagem 7"/>
             <wp:cNvGraphicFramePr>
               <a:graphicFrameLocks xmlns:a="http://schemas.openxmlformats.org/drawingml/2006/main" noChangeAspect="1"/>
             </wp:cNvGraphicFramePr>
@@ -3686,186 +3918,6 @@
                   <pic:spPr>
                     <a:xfrm>
                       <a:off x="0" y="0"/>
-                      <a:ext cx="5759450" cy="2725420"/>
-                    </a:xfrm>
-                    <a:prstGeom prst="rect">
-                      <a:avLst/>
-                    </a:prstGeom>
-                  </pic:spPr>
-                </pic:pic>
-              </a:graphicData>
-            </a:graphic>
-          </wp:inline>
-        </w:drawing>
-      </w:r>
-    </w:p>
-    <w:p>
-      <w:pPr>
-        <w:spacing w:after="0"/>
-        <w:jc w:val="center"/>
-        <w:rPr>
-          <w:rFonts w:cs="Times New Roman"/>
-          <w:sz w:val="20"/>
-          <w:szCs w:val="20"/>
-        </w:rPr>
-      </w:pPr>
-      <w:r>
-        <w:rPr>
-          <w:rFonts w:cs="Times New Roman"/>
-          <w:sz w:val="20"/>
-          <w:szCs w:val="20"/>
-        </w:rPr>
-        <w:t>Fonte: Elaborada pelos autores.</w:t>
-      </w:r>
-    </w:p>
-    <w:p>
-      <w:pPr>
-        <w:spacing w:after="0" w:line="240" w:lineRule="auto"/>
-        <w:ind w:firstLine="567"/>
-        <w:rPr>
-          <w:rFonts w:cs="Times New Roman"/>
-          <w:szCs w:val="24"/>
-        </w:rPr>
-      </w:pPr>
-    </w:p>
-    <w:p>
-      <w:pPr>
-        <w:spacing w:after="0" w:line="240" w:lineRule="auto"/>
-        <w:ind w:firstLine="567"/>
-        <w:rPr>
-          <w:rFonts w:cs="Times New Roman"/>
-          <w:szCs w:val="24"/>
-        </w:rPr>
-      </w:pPr>
-      <w:r>
-        <w:rPr>
-          <w:rFonts w:cs="Times New Roman"/>
-          <w:szCs w:val="24"/>
-        </w:rPr>
-        <w:t>Após a conclusão do cadastro de um novo documento, o sistema redireciona automaticamente para a tela de listagem de documentos já cadastrados</w:t>
-      </w:r>
-      <w:r>
-        <w:rPr>
-          <w:rFonts w:cs="Times New Roman"/>
-          <w:szCs w:val="24"/>
-        </w:rPr>
-        <w:t xml:space="preserve"> (Figura 10)</w:t>
-      </w:r>
-      <w:r>
-        <w:rPr>
-          <w:rFonts w:cs="Times New Roman"/>
-          <w:szCs w:val="24"/>
-        </w:rPr>
-        <w:t>. Nessa tela, é possível visualizar todos os documentos registrados, facilitando o acompanhamento e a gestão</w:t>
-      </w:r>
-      <w:r>
-        <w:rPr>
-          <w:rFonts w:cs="Times New Roman"/>
-          <w:szCs w:val="24"/>
-        </w:rPr>
-        <w:t xml:space="preserve"> deles</w:t>
-      </w:r>
-      <w:r>
-        <w:rPr>
-          <w:rFonts w:cs="Times New Roman"/>
-          <w:szCs w:val="24"/>
-        </w:rPr>
-        <w:t>. Além disso, o usuário dispõe da opção de editar ou excluir documentos, caso necessário, garantindo que todas as informações permaneçam atualizadas e organizadas.</w:t>
-      </w:r>
-    </w:p>
-    <w:p>
-      <w:pPr>
-        <w:spacing w:after="0" w:line="240" w:lineRule="auto"/>
-        <w:ind w:firstLine="567"/>
-        <w:rPr>
-          <w:rFonts w:cs="Times New Roman"/>
-          <w:szCs w:val="24"/>
-        </w:rPr>
-      </w:pPr>
-    </w:p>
-    <w:p>
-      <w:pPr>
-        <w:shd w:val="clear" w:color="auto" w:fill="FFFFFF" w:themeFill="background1"/>
-        <w:spacing w:after="0" w:line="240" w:lineRule="auto"/>
-        <w:jc w:val="center"/>
-        <w:rPr>
-          <w:szCs w:val="24"/>
-        </w:rPr>
-      </w:pPr>
-      <w:r>
-        <w:rPr>
-          <w:b/>
-          <w:bCs/>
-          <w:szCs w:val="24"/>
-        </w:rPr>
-        <w:t xml:space="preserve">Figura </w:t>
-      </w:r>
-      <w:r>
-        <w:rPr>
-          <w:b/>
-          <w:bCs/>
-          <w:szCs w:val="24"/>
-        </w:rPr>
-        <w:t>10</w:t>
-      </w:r>
-      <w:r>
-        <w:rPr>
-          <w:szCs w:val="24"/>
-        </w:rPr>
-        <w:t xml:space="preserve"> – Tela de Listagem de Lançamentos de</w:t>
-      </w:r>
-      <w:r>
-        <w:rPr>
-          <w:szCs w:val="24"/>
-        </w:rPr>
-        <w:t xml:space="preserve"> Documentos</w:t>
-      </w:r>
-      <w:r>
-        <w:rPr>
-          <w:szCs w:val="24"/>
-        </w:rPr>
-        <w:t>.</w:t>
-      </w:r>
-    </w:p>
-    <w:p>
-      <w:pPr>
-        <w:shd w:val="clear" w:color="auto" w:fill="FFFFFF" w:themeFill="background1"/>
-        <w:spacing w:after="0" w:line="240" w:lineRule="auto"/>
-        <w:jc w:val="center"/>
-        <w:rPr>
-          <w:szCs w:val="24"/>
-        </w:rPr>
-      </w:pPr>
-      <w:r>
-        <w:rPr>
-          <w:rFonts w:cs="Times New Roman"/>
-          <w:noProof/>
-          <w:szCs w:val="24"/>
-        </w:rPr>
-        <w:drawing>
-          <wp:inline distT="0" distB="0" distL="0" distR="0" wp14:anchorId="4E658F18" wp14:editId="74690484">
-            <wp:extent cx="5759450" cy="2680970"/>
-            <wp:effectExtent l="0" t="0" r="0" b="5080"/>
-            <wp:docPr id="7" name="Imagem 7"/>
-            <wp:cNvGraphicFramePr>
-              <a:graphicFrameLocks xmlns:a="http://schemas.openxmlformats.org/drawingml/2006/main" noChangeAspect="1"/>
-            </wp:cNvGraphicFramePr>
-            <a:graphic xmlns:a="http://schemas.openxmlformats.org/drawingml/2006/main">
-              <a:graphicData uri="http://schemas.openxmlformats.org/drawingml/2006/picture">
-                <pic:pic xmlns:pic="http://schemas.openxmlformats.org/drawingml/2006/picture">
-                  <pic:nvPicPr>
-                    <pic:cNvPr id="1" name=""/>
-                    <pic:cNvPicPr/>
-                  </pic:nvPicPr>
-                  <pic:blipFill>
-                    <a:blip r:embed="rId20"/>
-                    <a:stretch>
-                      <a:fillRect/>
-                    </a:stretch>
-                  </pic:blipFill>
-                  <pic:spPr>
-                    <a:xfrm>
-                      <a:off x="0" y="0"/>
                       <a:ext cx="5759450" cy="2680970"/>
                     </a:xfrm>
                     <a:prstGeom prst="rect">
@@ -3901,106 +3953,6 @@
       <w:pPr>
         <w:spacing w:after="0" w:line="240" w:lineRule="auto"/>
         <w:ind w:firstLine="567"/>
-        <w:rPr>
-          <w:rFonts w:cs="Times New Roman"/>
-          <w:szCs w:val="24"/>
-        </w:rPr>
-      </w:pPr>
-    </w:p>
-    <w:p>
-      <w:pPr>
-        <w:spacing w:after="0" w:line="240" w:lineRule="auto"/>
-        <w:ind w:firstLine="567"/>
-      </w:pPr>
-    </w:p>
-    <w:p>
-      <w:pPr>
-        <w:spacing w:after="0" w:line="240" w:lineRule="auto"/>
-        <w:ind w:firstLine="567"/>
-      </w:pPr>
-    </w:p>
-    <w:p>
-      <w:pPr>
-        <w:spacing w:after="0" w:line="240" w:lineRule="auto"/>
-        <w:ind w:firstLine="567"/>
-      </w:pPr>
-    </w:p>
-    <w:p>
-      <w:pPr>
-        <w:spacing w:after="0" w:line="240" w:lineRule="auto"/>
-        <w:ind w:firstLine="567"/>
-      </w:pPr>
-    </w:p>
-    <w:p>
-      <w:pPr>
-        <w:spacing w:after="0" w:line="240" w:lineRule="auto"/>
-        <w:ind w:firstLine="567"/>
-      </w:pPr>
-    </w:p>
-    <w:p>
-      <w:pPr>
-        <w:spacing w:after="0" w:line="240" w:lineRule="auto"/>
-        <w:ind w:firstLine="567"/>
-      </w:pPr>
-    </w:p>
-    <w:p>
-      <w:pPr>
-        <w:spacing w:after="0" w:line="240" w:lineRule="auto"/>
-        <w:ind w:firstLine="567"/>
-      </w:pPr>
-    </w:p>
-    <w:p>
-      <w:pPr>
-        <w:spacing w:after="0" w:line="240" w:lineRule="auto"/>
-        <w:ind w:firstLine="567"/>
-      </w:pPr>
-    </w:p>
-    <w:p>
-      <w:pPr>
-        <w:spacing w:after="0" w:line="240" w:lineRule="auto"/>
-        <w:ind w:firstLine="567"/>
-      </w:pPr>
-    </w:p>
-    <w:p>
-      <w:pPr>
-        <w:spacing w:after="0" w:line="240" w:lineRule="auto"/>
-        <w:ind w:firstLine="567"/>
-      </w:pPr>
-    </w:p>
-    <w:p>
-      <w:pPr>
-        <w:spacing w:after="0" w:line="240" w:lineRule="auto"/>
-        <w:ind w:firstLine="567"/>
-      </w:pPr>
-    </w:p>
-    <w:p>
-      <w:pPr>
-        <w:spacing w:after="0" w:line="240" w:lineRule="auto"/>
-        <w:ind w:firstLine="567"/>
-      </w:pPr>
-    </w:p>
-    <w:p>
-      <w:pPr>
-        <w:spacing w:after="0" w:line="240" w:lineRule="auto"/>
-        <w:ind w:firstLine="567"/>
-      </w:pPr>
-    </w:p>
-    <w:p>
-      <w:pPr>
-        <w:spacing w:after="0" w:line="240" w:lineRule="auto"/>
-        <w:ind w:firstLine="567"/>
-      </w:pPr>
-    </w:p>
-    <w:p>
-      <w:pPr>
-        <w:spacing w:after="0" w:line="240" w:lineRule="auto"/>
-        <w:ind w:firstLine="567"/>
-      </w:pPr>
-    </w:p>
-    <w:p>
-      <w:pPr>
-        <w:spacing w:after="0" w:line="240" w:lineRule="auto"/>
-        <w:ind w:firstLine="567"/>
       </w:pPr>
     </w:p>
     <w:p>
@@ -5317,7 +5269,7 @@
         </w:rPr>
         <w:t xml:space="preserve">Figma. Disponível em: </w:t>
       </w:r>
-      <w:hyperlink r:id="rId21" w:tgtFrame="_new" w:history="1">
+      <w:hyperlink r:id="rId20" w:tgtFrame="_new" w:history="1">
         <w:r>
           <w:rPr>
             <w:rFonts w:ascii="Times New Roman" w:hAnsi="Times New Roman" w:cs="Times New Roman"/>
@@ -5467,7 +5419,7 @@
         </w:rPr>
         <w:t xml:space="preserve">MICROSOFT. Azure DevOps. Disponível em: </w:t>
       </w:r>
-      <w:hyperlink r:id="rId22" w:tgtFrame="_new" w:history="1">
+      <w:hyperlink r:id="rId21" w:tgtFrame="_new" w:history="1">
         <w:r>
           <w:rPr>
             <w:rFonts w:ascii="Times New Roman" w:hAnsi="Times New Roman" w:cs="Times New Roman"/>
@@ -5855,7 +5807,7 @@
       </w:r>
     </w:p>
     <w:sectPr>
-      <w:headerReference w:type="default" r:id="rId23"/>
+      <w:headerReference w:type="default" r:id="rId22"/>
       <w:pgSz w:w="11906" w:h="16838" w:code="9"/>
       <w:pgMar w:top="1418" w:right="1418" w:bottom="1418" w:left="1418" w:header="709" w:footer="709" w:gutter="0"/>
       <w:cols w:space="708"/>
@@ -7610,6 +7562,15 @@
 </file>
 
 <file path=customXml/item1.xml><?xml version="1.0" encoding="utf-8"?>
+<?mso-contentType ?>
+<FormTemplates xmlns="http://schemas.microsoft.com/sharepoint/v3/contenttype/forms">
+  <Display>DocumentLibraryForm</Display>
+  <Edit>DocumentLibraryForm</Edit>
+  <New>DocumentLibraryForm</New>
+</FormTemplates>
+</file>
+
+<file path=customXml/item2.xml><?xml version="1.0" encoding="utf-8"?>
 <ct:contentTypeSchema xmlns:ct="http://schemas.microsoft.com/office/2006/metadata/contentType" xmlns:ma="http://schemas.microsoft.com/office/2006/metadata/properties/metaAttributes" ct:_="" ma:_="" ma:contentTypeName="Documento" ma:contentTypeID="0x010100329BC59A687F2946BA6EC5EE12A580FE" ma:contentTypeVersion="6" ma:contentTypeDescription="Crie um novo documento." ma:contentTypeScope="" ma:versionID="66d2a6735f53dce24fbda713163a15d9">
   <xsd:schema xmlns:xsd="http://www.w3.org/2001/XMLSchema" xmlns:xs="http://www.w3.org/2001/XMLSchema" xmlns:p="http://schemas.microsoft.com/office/2006/metadata/properties" xmlns:ns2="a3dbc14d-f407-4232-ba0d-f27aa88ea346" xmlns:ns3="7b207923-2602-4a45-a8a5-2b7637eff3eb" targetNamespace="http://schemas.microsoft.com/office/2006/metadata/properties" ma:root="true" ma:fieldsID="0ff1b87503b9a477739d25cd431cb5f7" ns2:_="" ns3:_="">
     <xsd:import namespace="a3dbc14d-f407-4232-ba0d-f27aa88ea346"/>
@@ -7786,20 +7747,19 @@
 </ct:contentTypeSchema>
 </file>
 
-<file path=customXml/item2.xml><?xml version="1.0" encoding="utf-8"?>
-<?mso-contentType ?>
-<FormTemplates xmlns="http://schemas.microsoft.com/sharepoint/v3/contenttype/forms">
-  <Display>DocumentLibraryForm</Display>
-  <Edit>DocumentLibraryForm</Edit>
-  <New>DocumentLibraryForm</New>
-</FormTemplates>
-</file>
-
 <file path=customXml/item3.xml><?xml version="1.0" encoding="utf-8"?>
 <b:Sources xmlns:b="http://schemas.openxmlformats.org/officeDocument/2006/bibliography" xmlns="http://schemas.openxmlformats.org/officeDocument/2006/bibliography" SelectedStyle="\APASixthEditionOfficeOnline.xsl" StyleName="APA" Version="6"/>
 </file>
 
 <file path=customXml/itemProps1.xml><?xml version="1.0" encoding="utf-8"?>
+<ds:datastoreItem xmlns:ds="http://schemas.openxmlformats.org/officeDocument/2006/customXml" ds:itemID="{BB559905-4157-458D-9103-DD60BBB0E5D0}">
+  <ds:schemaRefs>
+    <ds:schemaRef ds:uri="http://schemas.microsoft.com/sharepoint/v3/contenttype/forms"/>
+  </ds:schemaRefs>
+</ds:datastoreItem>
+</file>
+
+<file path=customXml/itemProps2.xml><?xml version="1.0" encoding="utf-8"?>
 <ds:datastoreItem xmlns:ds="http://schemas.openxmlformats.org/officeDocument/2006/customXml" ds:itemID="{7801B339-54CB-459B-AEB2-AEFEBC908B2E}">
   <ds:schemaRefs>
     <ds:schemaRef ds:uri="http://schemas.microsoft.com/office/2006/metadata/contentType"/>
@@ -7818,16 +7778,8 @@
 </ds:datastoreItem>
 </file>
 
-<file path=customXml/itemProps2.xml><?xml version="1.0" encoding="utf-8"?>
-<ds:datastoreItem xmlns:ds="http://schemas.openxmlformats.org/officeDocument/2006/customXml" ds:itemID="{BB559905-4157-458D-9103-DD60BBB0E5D0}">
-  <ds:schemaRefs>
-    <ds:schemaRef ds:uri="http://schemas.microsoft.com/sharepoint/v3/contenttype/forms"/>
-  </ds:schemaRefs>
-</ds:datastoreItem>
-</file>
-
 <file path=customXml/itemProps3.xml><?xml version="1.0" encoding="utf-8"?>
-<ds:datastoreItem xmlns:ds="http://schemas.openxmlformats.org/officeDocument/2006/customXml" ds:itemID="{4D4CF5CA-D289-4A50-BA4F-B78F34B8C137}">
+<ds:datastoreItem xmlns:ds="http://schemas.openxmlformats.org/officeDocument/2006/customXml" ds:itemID="{9FC283A8-4C5F-4E94-9496-EA16AA641306}">
   <ds:schemaRefs>
     <ds:schemaRef ds:uri="http://schemas.openxmlformats.org/officeDocument/2006/bibliography"/>
   </ds:schemaRefs>

</xml_diff>

<commit_message>
Colocando os gŕaficos das perguntas mais importantes para a discussão e resultados do sistema no Artigo
</commit_message>
<xml_diff>
--- a/Documentos/Artigo/Artigo_Estagio_Tech_correcao_v01.docx
+++ b/Documentos/Artigo/Artigo_Estagio_Tech_correcao_v01.docx
@@ -2429,57 +2429,8 @@
     </w:p>
     <w:p>
       <w:pPr>
-        <w:shd w:val="clear" w:color="auto" w:fill="FFFFFF" w:themeFill="background1"/>
-        <w:spacing w:after="0" w:line="240" w:lineRule="auto"/>
-        <w:jc w:val="center"/>
-        <w:rPr>
-          <w:b/>
-          <w:bCs/>
-          <w:szCs w:val="24"/>
-        </w:rPr>
-      </w:pPr>
-    </w:p>
-    <w:p>
-      <w:pPr>
-        <w:shd w:val="clear" w:color="auto" w:fill="FFFFFF" w:themeFill="background1"/>
-        <w:spacing w:after="0" w:line="240" w:lineRule="auto"/>
-        <w:jc w:val="center"/>
-        <w:rPr>
-          <w:b/>
-          <w:bCs/>
-          <w:szCs w:val="24"/>
-        </w:rPr>
-      </w:pPr>
-    </w:p>
-    <w:p>
-      <w:pPr>
-        <w:shd w:val="clear" w:color="auto" w:fill="FFFFFF" w:themeFill="background1"/>
-        <w:spacing w:after="0" w:line="240" w:lineRule="auto"/>
-        <w:jc w:val="center"/>
-        <w:rPr>
-          <w:b/>
-          <w:bCs/>
-          <w:szCs w:val="24"/>
-        </w:rPr>
-      </w:pPr>
-    </w:p>
-    <w:p>
-      <w:pPr>
-        <w:shd w:val="clear" w:color="auto" w:fill="FFFFFF" w:themeFill="background1"/>
-        <w:spacing w:after="0" w:line="240" w:lineRule="auto"/>
-        <w:jc w:val="center"/>
-        <w:rPr>
-          <w:b/>
-          <w:bCs/>
-          <w:szCs w:val="24"/>
-        </w:rPr>
-      </w:pPr>
-    </w:p>
-    <w:p>
-      <w:pPr>
-        <w:shd w:val="clear" w:color="auto" w:fill="FFFFFF" w:themeFill="background1"/>
-        <w:spacing w:after="0" w:line="240" w:lineRule="auto"/>
-        <w:jc w:val="center"/>
+        <w:spacing w:before="0" w:after="0" w:line="240" w:lineRule="auto"/>
+        <w:ind w:firstLine="851"/>
         <w:rPr>
           <w:b/>
           <w:bCs/>
@@ -2883,22 +2834,8 @@
         <w:t xml:space="preserve">, incluindo todo o percurso e a troca de mensagens entre os objetos. </w:t>
       </w:r>
       <w:r>
-        <w:t xml:space="preserve">O diagrama ilustra o fluxo ideal, descrevendo como o sistema opera quando todas as etapas ocorrem conforme o esperado. Ele oferece uma visão detalhada do funcionamento do sistema, mostrando a colaboração entre os objetos para que </w:t>
-      </w:r>
-      <w:r>
-        <w:t xml:space="preserve">a Instituição de Ensino </w:t>
-      </w:r>
-      <w:r>
-        <w:t>possa realizar uma ação específica</w:t>
-      </w:r>
-      <w:r>
-        <w:t xml:space="preserve"> no sistema</w:t>
-      </w:r>
-      <w:r>
-        <w:t>.</w:t>
-      </w:r>
-      <w:bookmarkStart w:id="2" w:name="_GoBack"/>
-      <w:bookmarkEnd w:id="2"/>
+        <w:t>O diagrama ilustra o fluxo ideal, descrevendo como o sistema opera quando todas as etapas ocorrem conforme o esperado. Ele oferece uma visão detalhada do funcionamento do sistema, mostrando a colaboração entre os objetos para que a Instituição de Ensino possa realizar uma ação específica no sistema.</w:t>
+      </w:r>
     </w:p>
     <w:p>
       <w:pPr>
@@ -4170,6 +4107,63 @@
           <w:lang w:eastAsia="zh-CN"/>
         </w:rPr>
       </w:pPr>
+      <w:r>
+        <w:rPr>
+          <w:rFonts w:eastAsia="Calibri"/>
+          <w:b/>
+          <w:bCs/>
+          <w:noProof/>
+          <w:lang w:eastAsia="zh-CN"/>
+        </w:rPr>
+        <w:drawing>
+          <wp:inline distT="0" distB="0" distL="0" distR="0" wp14:anchorId="6EFF3183" wp14:editId="447F0FBF">
+            <wp:extent cx="5759450" cy="2420436"/>
+            <wp:effectExtent l="0" t="0" r="0" b="0"/>
+            <wp:docPr id="8" name="Imagem 8" descr="C:\Users\Aluno\AppData\Local\Microsoft\Windows\INetCache\Content.MSO\58520986.tmp"/>
+            <wp:cNvGraphicFramePr>
+              <a:graphicFrameLocks xmlns:a="http://schemas.openxmlformats.org/drawingml/2006/main" noChangeAspect="1"/>
+            </wp:cNvGraphicFramePr>
+            <a:graphic xmlns:a="http://schemas.openxmlformats.org/drawingml/2006/main">
+              <a:graphicData uri="http://schemas.openxmlformats.org/drawingml/2006/picture">
+                <pic:pic xmlns:pic="http://schemas.openxmlformats.org/drawingml/2006/picture">
+                  <pic:nvPicPr>
+                    <pic:cNvPr id="0" name="Picture 1" descr="C:\Users\Aluno\AppData\Local\Microsoft\Windows\INetCache\Content.MSO\58520986.tmp"/>
+                    <pic:cNvPicPr>
+                      <a:picLocks noChangeAspect="1" noChangeArrowheads="1"/>
+                    </pic:cNvPicPr>
+                  </pic:nvPicPr>
+                  <pic:blipFill>
+                    <a:blip r:embed="rId20" cstate="print">
+                      <a:extLst>
+                        <a:ext uri="{28A0092B-C50C-407E-A947-70E740481C1C}">
+                          <a14:useLocalDpi xmlns:a14="http://schemas.microsoft.com/office/drawing/2010/main" val="0"/>
+                        </a:ext>
+                      </a:extLst>
+                    </a:blip>
+                    <a:srcRect/>
+                    <a:stretch>
+                      <a:fillRect/>
+                    </a:stretch>
+                  </pic:blipFill>
+                  <pic:spPr bwMode="auto">
+                    <a:xfrm>
+                      <a:off x="0" y="0"/>
+                      <a:ext cx="5759450" cy="2420436"/>
+                    </a:xfrm>
+                    <a:prstGeom prst="rect">
+                      <a:avLst/>
+                    </a:prstGeom>
+                    <a:noFill/>
+                    <a:ln>
+                      <a:noFill/>
+                    </a:ln>
+                  </pic:spPr>
+                </pic:pic>
+              </a:graphicData>
+            </a:graphic>
+          </wp:inline>
+        </w:drawing>
+      </w:r>
     </w:p>
     <w:p>
       <w:pPr>
@@ -4305,6 +4299,63 @@
           <w:lang w:eastAsia="zh-CN"/>
         </w:rPr>
       </w:pPr>
+      <w:r>
+        <w:rPr>
+          <w:rFonts w:eastAsia="Calibri"/>
+          <w:b/>
+          <w:bCs/>
+          <w:noProof/>
+          <w:lang w:eastAsia="zh-CN"/>
+        </w:rPr>
+        <w:drawing>
+          <wp:inline distT="0" distB="0" distL="0" distR="0" wp14:anchorId="0AA7249A" wp14:editId="56B722C1">
+            <wp:extent cx="5759450" cy="2609041"/>
+            <wp:effectExtent l="0" t="0" r="0" b="1270"/>
+            <wp:docPr id="10" name="Imagem 10" descr="C:\Users\Aluno\AppData\Local\Microsoft\Windows\INetCache\Content.MSO\E8FDD784.tmp"/>
+            <wp:cNvGraphicFramePr>
+              <a:graphicFrameLocks xmlns:a="http://schemas.openxmlformats.org/drawingml/2006/main" noChangeAspect="1"/>
+            </wp:cNvGraphicFramePr>
+            <a:graphic xmlns:a="http://schemas.openxmlformats.org/drawingml/2006/main">
+              <a:graphicData uri="http://schemas.openxmlformats.org/drawingml/2006/picture">
+                <pic:pic xmlns:pic="http://schemas.openxmlformats.org/drawingml/2006/picture">
+                  <pic:nvPicPr>
+                    <pic:cNvPr id="0" name="Picture 3" descr="C:\Users\Aluno\AppData\Local\Microsoft\Windows\INetCache\Content.MSO\E8FDD784.tmp"/>
+                    <pic:cNvPicPr>
+                      <a:picLocks noChangeAspect="1" noChangeArrowheads="1"/>
+                    </pic:cNvPicPr>
+                  </pic:nvPicPr>
+                  <pic:blipFill>
+                    <a:blip r:embed="rId21" cstate="print">
+                      <a:extLst>
+                        <a:ext uri="{28A0092B-C50C-407E-A947-70E740481C1C}">
+                          <a14:useLocalDpi xmlns:a14="http://schemas.microsoft.com/office/drawing/2010/main" val="0"/>
+                        </a:ext>
+                      </a:extLst>
+                    </a:blip>
+                    <a:srcRect/>
+                    <a:stretch>
+                      <a:fillRect/>
+                    </a:stretch>
+                  </pic:blipFill>
+                  <pic:spPr bwMode="auto">
+                    <a:xfrm>
+                      <a:off x="0" y="0"/>
+                      <a:ext cx="5759450" cy="2609041"/>
+                    </a:xfrm>
+                    <a:prstGeom prst="rect">
+                      <a:avLst/>
+                    </a:prstGeom>
+                    <a:noFill/>
+                    <a:ln>
+                      <a:noFill/>
+                    </a:ln>
+                  </pic:spPr>
+                </pic:pic>
+              </a:graphicData>
+            </a:graphic>
+          </wp:inline>
+        </w:drawing>
+      </w:r>
     </w:p>
     <w:p>
       <w:pPr>
@@ -4416,6 +4467,63 @@
           <w:lang w:eastAsia="zh-CN"/>
         </w:rPr>
       </w:pPr>
+      <w:r>
+        <w:rPr>
+          <w:rFonts w:eastAsia="Calibri"/>
+          <w:b/>
+          <w:bCs/>
+          <w:noProof/>
+          <w:lang w:eastAsia="zh-CN"/>
+        </w:rPr>
+        <w:drawing>
+          <wp:inline distT="0" distB="0" distL="0" distR="0" wp14:anchorId="4DCB47AE" wp14:editId="2AE6E352">
+            <wp:extent cx="5759450" cy="2420436"/>
+            <wp:effectExtent l="0" t="0" r="0" b="0"/>
+            <wp:docPr id="11" name="Imagem 11" descr="C:\Users\Aluno\AppData\Local\Microsoft\Windows\INetCache\Content.MSO\A001C32.tmp"/>
+            <wp:cNvGraphicFramePr>
+              <a:graphicFrameLocks xmlns:a="http://schemas.openxmlformats.org/drawingml/2006/main" noChangeAspect="1"/>
+            </wp:cNvGraphicFramePr>
+            <a:graphic xmlns:a="http://schemas.openxmlformats.org/drawingml/2006/main">
+              <a:graphicData uri="http://schemas.openxmlformats.org/drawingml/2006/picture">
+                <pic:pic xmlns:pic="http://schemas.openxmlformats.org/drawingml/2006/picture">
+                  <pic:nvPicPr>
+                    <pic:cNvPr id="0" name="Picture 5" descr="C:\Users\Aluno\AppData\Local\Microsoft\Windows\INetCache\Content.MSO\A001C32.tmp"/>
+                    <pic:cNvPicPr>
+                      <a:picLocks noChangeAspect="1" noChangeArrowheads="1"/>
+                    </pic:cNvPicPr>
+                  </pic:nvPicPr>
+                  <pic:blipFill>
+                    <a:blip r:embed="rId22" cstate="print">
+                      <a:extLst>
+                        <a:ext uri="{28A0092B-C50C-407E-A947-70E740481C1C}">
+                          <a14:useLocalDpi xmlns:a14="http://schemas.microsoft.com/office/drawing/2010/main" val="0"/>
+                        </a:ext>
+                      </a:extLst>
+                    </a:blip>
+                    <a:srcRect/>
+                    <a:stretch>
+                      <a:fillRect/>
+                    </a:stretch>
+                  </pic:blipFill>
+                  <pic:spPr bwMode="auto">
+                    <a:xfrm>
+                      <a:off x="0" y="0"/>
+                      <a:ext cx="5759450" cy="2420436"/>
+                    </a:xfrm>
+                    <a:prstGeom prst="rect">
+                      <a:avLst/>
+                    </a:prstGeom>
+                    <a:noFill/>
+                    <a:ln>
+                      <a:noFill/>
+                    </a:ln>
+                  </pic:spPr>
+                </pic:pic>
+              </a:graphicData>
+            </a:graphic>
+          </wp:inline>
+        </w:drawing>
+      </w:r>
     </w:p>
     <w:p>
       <w:pPr>
@@ -4509,6 +4617,63 @@
           <w:lang w:eastAsia="zh-CN"/>
         </w:rPr>
       </w:pPr>
+      <w:r>
+        <w:rPr>
+          <w:rFonts w:eastAsia="Calibri"/>
+          <w:b/>
+          <w:bCs/>
+          <w:noProof/>
+          <w:lang w:eastAsia="zh-CN"/>
+        </w:rPr>
+        <w:drawing>
+          <wp:inline distT="0" distB="0" distL="0" distR="0" wp14:anchorId="6D49D467" wp14:editId="2B6B45F1">
+            <wp:extent cx="5759450" cy="2420436"/>
+            <wp:effectExtent l="0" t="0" r="0" b="0"/>
+            <wp:docPr id="13" name="Imagem 13" descr="C:\Users\Aluno\AppData\Local\Microsoft\Windows\INetCache\Content.MSO\9FBDE39E.tmp"/>
+            <wp:cNvGraphicFramePr>
+              <a:graphicFrameLocks xmlns:a="http://schemas.openxmlformats.org/drawingml/2006/main" noChangeAspect="1"/>
+            </wp:cNvGraphicFramePr>
+            <a:graphic xmlns:a="http://schemas.openxmlformats.org/drawingml/2006/main">
+              <a:graphicData uri="http://schemas.openxmlformats.org/drawingml/2006/picture">
+                <pic:pic xmlns:pic="http://schemas.openxmlformats.org/drawingml/2006/picture">
+                  <pic:nvPicPr>
+                    <pic:cNvPr id="0" name="Picture 9" descr="C:\Users\Aluno\AppData\Local\Microsoft\Windows\INetCache\Content.MSO\9FBDE39E.tmp"/>
+                    <pic:cNvPicPr>
+                      <a:picLocks noChangeAspect="1" noChangeArrowheads="1"/>
+                    </pic:cNvPicPr>
+                  </pic:nvPicPr>
+                  <pic:blipFill>
+                    <a:blip r:embed="rId23" cstate="print">
+                      <a:extLst>
+                        <a:ext uri="{28A0092B-C50C-407E-A947-70E740481C1C}">
+                          <a14:useLocalDpi xmlns:a14="http://schemas.microsoft.com/office/drawing/2010/main" val="0"/>
+                        </a:ext>
+                      </a:extLst>
+                    </a:blip>
+                    <a:srcRect/>
+                    <a:stretch>
+                      <a:fillRect/>
+                    </a:stretch>
+                  </pic:blipFill>
+                  <pic:spPr bwMode="auto">
+                    <a:xfrm>
+                      <a:off x="0" y="0"/>
+                      <a:ext cx="5759450" cy="2420436"/>
+                    </a:xfrm>
+                    <a:prstGeom prst="rect">
+                      <a:avLst/>
+                    </a:prstGeom>
+                    <a:noFill/>
+                    <a:ln>
+                      <a:noFill/>
+                    </a:ln>
+                  </pic:spPr>
+                </pic:pic>
+              </a:graphicData>
+            </a:graphic>
+          </wp:inline>
+        </w:drawing>
+      </w:r>
     </w:p>
     <w:p>
       <w:pPr>
@@ -4612,6 +4777,63 @@
           <w:lang w:eastAsia="zh-CN"/>
         </w:rPr>
       </w:pPr>
+      <w:r>
+        <w:rPr>
+          <w:rFonts w:eastAsia="Calibri"/>
+          <w:b/>
+          <w:bCs/>
+          <w:noProof/>
+          <w:lang w:eastAsia="zh-CN"/>
+        </w:rPr>
+        <w:drawing>
+          <wp:inline distT="0" distB="0" distL="0" distR="0" wp14:anchorId="7DD08A4F" wp14:editId="5F4F2E2C">
+            <wp:extent cx="5759450" cy="2609041"/>
+            <wp:effectExtent l="0" t="0" r="0" b="1270"/>
+            <wp:docPr id="14" name="Imagem 14" descr="C:\Users\Aluno\AppData\Local\Microsoft\Windows\INetCache\Content.MSO\AED1715C.tmp"/>
+            <wp:cNvGraphicFramePr>
+              <a:graphicFrameLocks xmlns:a="http://schemas.openxmlformats.org/drawingml/2006/main" noChangeAspect="1"/>
+            </wp:cNvGraphicFramePr>
+            <a:graphic xmlns:a="http://schemas.openxmlformats.org/drawingml/2006/main">
+              <a:graphicData uri="http://schemas.openxmlformats.org/drawingml/2006/picture">
+                <pic:pic xmlns:pic="http://schemas.openxmlformats.org/drawingml/2006/picture">
+                  <pic:nvPicPr>
+                    <pic:cNvPr id="0" name="Picture 11" descr="C:\Users\Aluno\AppData\Local\Microsoft\Windows\INetCache\Content.MSO\AED1715C.tmp"/>
+                    <pic:cNvPicPr>
+                      <a:picLocks noChangeAspect="1" noChangeArrowheads="1"/>
+                    </pic:cNvPicPr>
+                  </pic:nvPicPr>
+                  <pic:blipFill>
+                    <a:blip r:embed="rId24" cstate="print">
+                      <a:extLst>
+                        <a:ext uri="{28A0092B-C50C-407E-A947-70E740481C1C}">
+                          <a14:useLocalDpi xmlns:a14="http://schemas.microsoft.com/office/drawing/2010/main" val="0"/>
+                        </a:ext>
+                      </a:extLst>
+                    </a:blip>
+                    <a:srcRect/>
+                    <a:stretch>
+                      <a:fillRect/>
+                    </a:stretch>
+                  </pic:blipFill>
+                  <pic:spPr bwMode="auto">
+                    <a:xfrm>
+                      <a:off x="0" y="0"/>
+                      <a:ext cx="5759450" cy="2609041"/>
+                    </a:xfrm>
+                    <a:prstGeom prst="rect">
+                      <a:avLst/>
+                    </a:prstGeom>
+                    <a:noFill/>
+                    <a:ln>
+                      <a:noFill/>
+                    </a:ln>
+                  </pic:spPr>
+                </pic:pic>
+              </a:graphicData>
+            </a:graphic>
+          </wp:inline>
+        </w:drawing>
+      </w:r>
     </w:p>
     <w:p>
       <w:pPr>
@@ -4705,6 +4927,65 @@
           <w:lang w:eastAsia="zh-CN"/>
         </w:rPr>
       </w:pPr>
+      <w:r>
+        <w:rPr>
+          <w:rFonts w:eastAsia="Calibri"/>
+          <w:b/>
+          <w:bCs/>
+          <w:noProof/>
+          <w:lang w:eastAsia="zh-CN"/>
+        </w:rPr>
+        <w:drawing>
+          <wp:inline distT="0" distB="0" distL="0" distR="0" wp14:anchorId="2D837815" wp14:editId="3D088A6C">
+            <wp:extent cx="5759450" cy="2923384"/>
+            <wp:effectExtent l="0" t="0" r="0" b="0"/>
+            <wp:docPr id="15" name="Imagem 15" descr="C:\Users\Aluno\AppData\Local\Microsoft\Windows\INetCache\Content.MSO\BD3A4BCA.tmp"/>
+            <wp:cNvGraphicFramePr>
+              <a:graphicFrameLocks xmlns:a="http://schemas.openxmlformats.org/drawingml/2006/main" noChangeAspect="1"/>
+            </wp:cNvGraphicFramePr>
+            <a:graphic xmlns:a="http://schemas.openxmlformats.org/drawingml/2006/main">
+              <a:graphicData uri="http://schemas.openxmlformats.org/drawingml/2006/picture">
+                <pic:pic xmlns:pic="http://schemas.openxmlformats.org/drawingml/2006/picture">
+                  <pic:nvPicPr>
+                    <pic:cNvPr id="0" name="Picture 13" descr="C:\Users\Aluno\AppData\Local\Microsoft\Windows\INetCache\Content.MSO\BD3A4BCA.tmp"/>
+                    <pic:cNvPicPr>
+                      <a:picLocks noChangeAspect="1" noChangeArrowheads="1"/>
+                    </pic:cNvPicPr>
+                  </pic:nvPicPr>
+                  <pic:blipFill>
+                    <a:blip r:embed="rId25" cstate="print">
+                      <a:extLst>
+                        <a:ext uri="{28A0092B-C50C-407E-A947-70E740481C1C}">
+                          <a14:useLocalDpi xmlns:a14="http://schemas.microsoft.com/office/drawing/2010/main" val="0"/>
+                        </a:ext>
+                      </a:extLst>
+                    </a:blip>
+                    <a:srcRect/>
+                    <a:stretch>
+                      <a:fillRect/>
+                    </a:stretch>
+                  </pic:blipFill>
+                  <pic:spPr bwMode="auto">
+                    <a:xfrm>
+                      <a:off x="0" y="0"/>
+                      <a:ext cx="5759450" cy="2923384"/>
+                    </a:xfrm>
+                    <a:prstGeom prst="rect">
+                      <a:avLst/>
+                    </a:prstGeom>
+                    <a:noFill/>
+                    <a:ln>
+                      <a:noFill/>
+                    </a:ln>
+                  </pic:spPr>
+                </pic:pic>
+              </a:graphicData>
+            </a:graphic>
+          </wp:inline>
+        </w:drawing>
+      </w:r>
+      <w:bookmarkStart w:id="2" w:name="_GoBack"/>
+      <w:bookmarkEnd w:id="2"/>
     </w:p>
     <w:p>
       <w:pPr>
@@ -4815,6 +5096,63 @@
           <w:lang w:eastAsia="zh-CN"/>
         </w:rPr>
       </w:pPr>
+      <w:r>
+        <w:rPr>
+          <w:rFonts w:eastAsia="Calibri"/>
+          <w:b/>
+          <w:bCs/>
+          <w:noProof/>
+          <w:lang w:eastAsia="zh-CN"/>
+        </w:rPr>
+        <w:drawing>
+          <wp:inline distT="0" distB="0" distL="0" distR="0" wp14:anchorId="2A174031" wp14:editId="66AE427B">
+            <wp:extent cx="5759450" cy="2734778"/>
+            <wp:effectExtent l="0" t="0" r="0" b="8890"/>
+            <wp:docPr id="12" name="Imagem 12" descr="C:\Users\Aluno\AppData\Local\Microsoft\Windows\INetCache\Content.MSO\4D3DFB10.tmp"/>
+            <wp:cNvGraphicFramePr>
+              <a:graphicFrameLocks xmlns:a="http://schemas.openxmlformats.org/drawingml/2006/main" noChangeAspect="1"/>
+            </wp:cNvGraphicFramePr>
+            <a:graphic xmlns:a="http://schemas.openxmlformats.org/drawingml/2006/main">
+              <a:graphicData uri="http://schemas.openxmlformats.org/drawingml/2006/picture">
+                <pic:pic xmlns:pic="http://schemas.openxmlformats.org/drawingml/2006/picture">
+                  <pic:nvPicPr>
+                    <pic:cNvPr id="0" name="Picture 7" descr="C:\Users\Aluno\AppData\Local\Microsoft\Windows\INetCache\Content.MSO\4D3DFB10.tmp"/>
+                    <pic:cNvPicPr>
+                      <a:picLocks noChangeAspect="1" noChangeArrowheads="1"/>
+                    </pic:cNvPicPr>
+                  </pic:nvPicPr>
+                  <pic:blipFill>
+                    <a:blip r:embed="rId26" cstate="print">
+                      <a:extLst>
+                        <a:ext uri="{28A0092B-C50C-407E-A947-70E740481C1C}">
+                          <a14:useLocalDpi xmlns:a14="http://schemas.microsoft.com/office/drawing/2010/main" val="0"/>
+                        </a:ext>
+                      </a:extLst>
+                    </a:blip>
+                    <a:srcRect/>
+                    <a:stretch>
+                      <a:fillRect/>
+                    </a:stretch>
+                  </pic:blipFill>
+                  <pic:spPr bwMode="auto">
+                    <a:xfrm>
+                      <a:off x="0" y="0"/>
+                      <a:ext cx="5759450" cy="2734778"/>
+                    </a:xfrm>
+                    <a:prstGeom prst="rect">
+                      <a:avLst/>
+                    </a:prstGeom>
+                    <a:noFill/>
+                    <a:ln>
+                      <a:noFill/>
+                    </a:ln>
+                  </pic:spPr>
+                </pic:pic>
+              </a:graphicData>
+            </a:graphic>
+          </wp:inline>
+        </w:drawing>
+      </w:r>
     </w:p>
     <w:p>
       <w:pPr>
@@ -5269,7 +5607,7 @@
         </w:rPr>
         <w:t xml:space="preserve">Figma. Disponível em: </w:t>
       </w:r>
-      <w:hyperlink r:id="rId20" w:tgtFrame="_new" w:history="1">
+      <w:hyperlink r:id="rId27" w:tgtFrame="_new" w:history="1">
         <w:r>
           <w:rPr>
             <w:rFonts w:ascii="Times New Roman" w:hAnsi="Times New Roman" w:cs="Times New Roman"/>
@@ -5419,7 +5757,7 @@
         </w:rPr>
         <w:t xml:space="preserve">MICROSOFT. Azure DevOps. Disponível em: </w:t>
       </w:r>
-      <w:hyperlink r:id="rId21" w:tgtFrame="_new" w:history="1">
+      <w:hyperlink r:id="rId28" w:tgtFrame="_new" w:history="1">
         <w:r>
           <w:rPr>
             <w:rFonts w:ascii="Times New Roman" w:hAnsi="Times New Roman" w:cs="Times New Roman"/>
@@ -5807,7 +6145,7 @@
       </w:r>
     </w:p>
     <w:sectPr>
-      <w:headerReference w:type="default" r:id="rId22"/>
+      <w:headerReference w:type="default" r:id="rId29"/>
       <w:pgSz w:w="11906" w:h="16838" w:code="9"/>
       <w:pgMar w:top="1418" w:right="1418" w:bottom="1418" w:left="1418" w:header="709" w:footer="709" w:gutter="0"/>
       <w:cols w:space="708"/>
@@ -7562,15 +7900,6 @@
 </file>
 
 <file path=customXml/item1.xml><?xml version="1.0" encoding="utf-8"?>
-<?mso-contentType ?>
-<FormTemplates xmlns="http://schemas.microsoft.com/sharepoint/v3/contenttype/forms">
-  <Display>DocumentLibraryForm</Display>
-  <Edit>DocumentLibraryForm</Edit>
-  <New>DocumentLibraryForm</New>
-</FormTemplates>
-</file>
-
-<file path=customXml/item2.xml><?xml version="1.0" encoding="utf-8"?>
 <ct:contentTypeSchema xmlns:ct="http://schemas.microsoft.com/office/2006/metadata/contentType" xmlns:ma="http://schemas.microsoft.com/office/2006/metadata/properties/metaAttributes" ct:_="" ma:_="" ma:contentTypeName="Documento" ma:contentTypeID="0x010100329BC59A687F2946BA6EC5EE12A580FE" ma:contentTypeVersion="6" ma:contentTypeDescription="Crie um novo documento." ma:contentTypeScope="" ma:versionID="66d2a6735f53dce24fbda713163a15d9">
   <xsd:schema xmlns:xsd="http://www.w3.org/2001/XMLSchema" xmlns:xs="http://www.w3.org/2001/XMLSchema" xmlns:p="http://schemas.microsoft.com/office/2006/metadata/properties" xmlns:ns2="a3dbc14d-f407-4232-ba0d-f27aa88ea346" xmlns:ns3="7b207923-2602-4a45-a8a5-2b7637eff3eb" targetNamespace="http://schemas.microsoft.com/office/2006/metadata/properties" ma:root="true" ma:fieldsID="0ff1b87503b9a477739d25cd431cb5f7" ns2:_="" ns3:_="">
     <xsd:import namespace="a3dbc14d-f407-4232-ba0d-f27aa88ea346"/>
@@ -7747,19 +8076,20 @@
 </ct:contentTypeSchema>
 </file>
 
+<file path=customXml/item2.xml><?xml version="1.0" encoding="utf-8"?>
+<?mso-contentType ?>
+<FormTemplates xmlns="http://schemas.microsoft.com/sharepoint/v3/contenttype/forms">
+  <Display>DocumentLibraryForm</Display>
+  <Edit>DocumentLibraryForm</Edit>
+  <New>DocumentLibraryForm</New>
+</FormTemplates>
+</file>
+
 <file path=customXml/item3.xml><?xml version="1.0" encoding="utf-8"?>
 <b:Sources xmlns:b="http://schemas.openxmlformats.org/officeDocument/2006/bibliography" xmlns="http://schemas.openxmlformats.org/officeDocument/2006/bibliography" SelectedStyle="\APASixthEditionOfficeOnline.xsl" StyleName="APA" Version="6"/>
 </file>
 
 <file path=customXml/itemProps1.xml><?xml version="1.0" encoding="utf-8"?>
-<ds:datastoreItem xmlns:ds="http://schemas.openxmlformats.org/officeDocument/2006/customXml" ds:itemID="{BB559905-4157-458D-9103-DD60BBB0E5D0}">
-  <ds:schemaRefs>
-    <ds:schemaRef ds:uri="http://schemas.microsoft.com/sharepoint/v3/contenttype/forms"/>
-  </ds:schemaRefs>
-</ds:datastoreItem>
-</file>
-
-<file path=customXml/itemProps2.xml><?xml version="1.0" encoding="utf-8"?>
 <ds:datastoreItem xmlns:ds="http://schemas.openxmlformats.org/officeDocument/2006/customXml" ds:itemID="{7801B339-54CB-459B-AEB2-AEFEBC908B2E}">
   <ds:schemaRefs>
     <ds:schemaRef ds:uri="http://schemas.microsoft.com/office/2006/metadata/contentType"/>
@@ -7778,8 +8108,16 @@
 </ds:datastoreItem>
 </file>
 
+<file path=customXml/itemProps2.xml><?xml version="1.0" encoding="utf-8"?>
+<ds:datastoreItem xmlns:ds="http://schemas.openxmlformats.org/officeDocument/2006/customXml" ds:itemID="{BB559905-4157-458D-9103-DD60BBB0E5D0}">
+  <ds:schemaRefs>
+    <ds:schemaRef ds:uri="http://schemas.microsoft.com/sharepoint/v3/contenttype/forms"/>
+  </ds:schemaRefs>
+</ds:datastoreItem>
+</file>
+
 <file path=customXml/itemProps3.xml><?xml version="1.0" encoding="utf-8"?>
-<ds:datastoreItem xmlns:ds="http://schemas.openxmlformats.org/officeDocument/2006/customXml" ds:itemID="{9FC283A8-4C5F-4E94-9496-EA16AA641306}">
+<ds:datastoreItem xmlns:ds="http://schemas.openxmlformats.org/officeDocument/2006/customXml" ds:itemID="{C1C50DD1-51C1-4EE3-8EBA-8EA88595CF16}">
   <ds:schemaRefs>
     <ds:schemaRef ds:uri="http://schemas.openxmlformats.org/officeDocument/2006/bibliography"/>
   </ds:schemaRefs>

</xml_diff>

<commit_message>
Fazendo a análise e discussão dos gráficos do Artigo
</commit_message>
<xml_diff>
--- a/Documentos/Artigo/Artigo_Estagio_Tech_correcao_v01.docx
+++ b/Documentos/Artigo/Artigo_Estagio_Tech_correcao_v01.docx
@@ -1,6 +1,6 @@
 
 <file path=word/document.xml><?xml version="1.0" encoding="utf-8"?>
-<w:document xmlns:wpc="http://schemas.microsoft.com/office/word/2010/wordprocessingCanvas" xmlns:cx="http://schemas.microsoft.com/office/drawing/2014/chartex" xmlns:cx1="http://schemas.microsoft.com/office/drawing/2015/9/8/chartex" xmlns:cx2="http://schemas.microsoft.com/office/drawing/2015/10/21/chartex" xmlns:cx3="http://schemas.microsoft.com/office/drawing/2016/5/9/chartex" xmlns:cx4="http://schemas.microsoft.com/office/drawing/2016/5/10/chartex" xmlns:cx5="http://schemas.microsoft.com/office/drawing/2016/5/11/chartex" xmlns:cx6="http://schemas.microsoft.com/office/drawing/2016/5/12/chartex" xmlns:cx7="http://schemas.microsoft.com/office/drawing/2016/5/13/chartex" xmlns:cx8="http://schemas.microsoft.com/office/drawing/2016/5/14/chartex" xmlns:mc="http://schemas.openxmlformats.org/markup-compatibility/2006" xmlns:aink="http://schemas.microsoft.com/office/drawing/2016/ink" xmlns:am3d="http://schemas.microsoft.com/office/drawing/2017/model3d" xmlns:o="urn:schemas-microsoft-com:office:office" xmlns:oel="http://schemas.microsoft.com/office/2019/extlst" xmlns:r="http://schemas.openxmlformats.org/officeDocument/2006/relationships" xmlns:m="http://schemas.openxmlformats.org/officeDocument/2006/math" xmlns:v="urn:schemas-microsoft-com:vml" xmlns:wp14="http://schemas.microsoft.com/office/word/2010/wordprocessingDrawing" xmlns:wp="http://schemas.openxmlformats.org/drawingml/2006/wordprocessingDrawing" xmlns:w10="urn:schemas-microsoft-com:office:word" xmlns:w="http://schemas.openxmlformats.org/wordprocessingml/2006/main" xmlns:w14="http://schemas.microsoft.com/office/word/2010/wordml" xmlns:w15="http://schemas.microsoft.com/office/word/2012/wordml" xmlns:w16cex="http://schemas.microsoft.com/office/word/2018/wordml/cex" xmlns:w16cid="http://schemas.microsoft.com/office/word/2016/wordml/cid" xmlns:w16="http://schemas.microsoft.com/office/word/2018/wordml" xmlns:w16sdtdh="http://schemas.microsoft.com/office/word/2020/wordml/sdtdatahash" xmlns:w16se="http://schemas.microsoft.com/office/word/2015/wordml/symex" xmlns:wpg="http://schemas.microsoft.com/office/word/2010/wordprocessingGroup" xmlns:wpi="http://schemas.microsoft.com/office/word/2010/wordprocessingInk" xmlns:wne="http://schemas.microsoft.com/office/word/2006/wordml" xmlns:wps="http://schemas.microsoft.com/office/word/2010/wordprocessingShape" mc:Ignorable="w14 w15 w16se w16cid w16 w16cex w16sdtdh wp14">
+<w:document xmlns:wpc="http://schemas.microsoft.com/office/word/2010/wordprocessingCanvas" xmlns:cx="http://schemas.microsoft.com/office/drawing/2014/chartex" xmlns:cx1="http://schemas.microsoft.com/office/drawing/2015/9/8/chartex" xmlns:cx2="http://schemas.microsoft.com/office/drawing/2015/10/21/chartex" xmlns:cx3="http://schemas.microsoft.com/office/drawing/2016/5/9/chartex" xmlns:cx4="http://schemas.microsoft.com/office/drawing/2016/5/10/chartex" xmlns:cx5="http://schemas.microsoft.com/office/drawing/2016/5/11/chartex" xmlns:cx6="http://schemas.microsoft.com/office/drawing/2016/5/12/chartex" xmlns:cx7="http://schemas.microsoft.com/office/drawing/2016/5/13/chartex" xmlns:cx8="http://schemas.microsoft.com/office/drawing/2016/5/14/chartex" xmlns:mc="http://schemas.openxmlformats.org/markup-compatibility/2006" xmlns:aink="http://schemas.microsoft.com/office/drawing/2016/ink" xmlns:am3d="http://schemas.microsoft.com/office/drawing/2017/model3d" xmlns:o="urn:schemas-microsoft-com:office:office" xmlns:r="http://schemas.openxmlformats.org/officeDocument/2006/relationships" xmlns:m="http://schemas.openxmlformats.org/officeDocument/2006/math" xmlns:v="urn:schemas-microsoft-com:vml" xmlns:wp14="http://schemas.microsoft.com/office/word/2010/wordprocessingDrawing" xmlns:wp="http://schemas.openxmlformats.org/drawingml/2006/wordprocessingDrawing" xmlns:w10="urn:schemas-microsoft-com:office:word" xmlns:w="http://schemas.openxmlformats.org/wordprocessingml/2006/main" xmlns:w14="http://schemas.microsoft.com/office/word/2010/wordml" xmlns:w15="http://schemas.microsoft.com/office/word/2012/wordml" xmlns:w16cid="http://schemas.microsoft.com/office/word/2016/wordml/cid" xmlns:w16se="http://schemas.microsoft.com/office/word/2015/wordml/symex" xmlns:wpg="http://schemas.microsoft.com/office/word/2010/wordprocessingGroup" xmlns:wpi="http://schemas.microsoft.com/office/word/2010/wordprocessingInk" xmlns:wne="http://schemas.microsoft.com/office/word/2006/wordml" xmlns:wps="http://schemas.microsoft.com/office/word/2010/wordprocessingShape" mc:Ignorable="w14 w15 w16se w16cid wp14">
   <w:body>
     <w:p>
       <w:pPr>
@@ -341,13 +341,7 @@
           <w:lang w:eastAsia="pt-BR"/>
         </w:rPr>
         <w:lastRenderedPageBreak/>
-        <w:t>contextualização.</w:t>
-      </w:r>
-      <w:r>
-        <w:rPr>
-          <w:lang w:eastAsia="pt-BR"/>
-        </w:rPr>
-        <w:t xml:space="preserve"> </w:t>
+        <w:t xml:space="preserve">contextualização. </w:t>
       </w:r>
       <w:r>
         <w:rPr>
@@ -466,35 +460,7 @@
         <w:rPr>
           <w:lang w:eastAsia="pt-BR"/>
         </w:rPr>
-        <w:t xml:space="preserve">O desenvolvimento e a utilização de sistemas de informação têm promovido avanços expressivos em diversas áreas, incluindo a gestão de estágios acadêmicos. Segundo </w:t>
-      </w:r>
-      <w:proofErr w:type="spellStart"/>
-      <w:r>
-        <w:rPr>
-          <w:lang w:eastAsia="pt-BR"/>
-        </w:rPr>
-        <w:t>Laudon</w:t>
-      </w:r>
-      <w:proofErr w:type="spellEnd"/>
-      <w:r>
-        <w:rPr>
-          <w:lang w:eastAsia="pt-BR"/>
-        </w:rPr>
-        <w:t xml:space="preserve"> e </w:t>
-      </w:r>
-      <w:proofErr w:type="spellStart"/>
-      <w:r>
-        <w:rPr>
-          <w:lang w:eastAsia="pt-BR"/>
-        </w:rPr>
-        <w:t>Laudon</w:t>
-      </w:r>
-      <w:proofErr w:type="spellEnd"/>
-      <w:r>
-        <w:rPr>
-          <w:lang w:eastAsia="pt-BR"/>
-        </w:rPr>
-        <w:t xml:space="preserve"> (2014), os sistemas de informação são fundamentais para integrar processos organizacionais e aumentar a eficiência, especialmente em setores que envolvem múltiplos agentes, como instituições de ensino, empresas e alunos.</w:t>
+        <w:t>O desenvolvimento e a utilização de sistemas de informação têm promovido avanços expressivos em diversas áreas, incluindo a gestão de estágios acadêmicos. Segundo Laudon e Laudon (2014), os sistemas de informação são fundamentais para integrar processos organizacionais e aumentar a eficiência, especialmente em setores que envolvem múltiplos agentes, como instituições de ensino, empresas e alunos.</w:t>
       </w:r>
     </w:p>
     <w:p>
@@ -550,14 +516,7 @@
         <w:rPr>
           <w:lang w:eastAsia="pt-BR"/>
         </w:rPr>
-        <w:t>acadêmicas (</w:t>
-      </w:r>
-      <w:proofErr w:type="spellStart"/>
-      <w:r>
-        <w:rPr>
-          <w:lang w:eastAsia="pt-BR"/>
-        </w:rPr>
-        <w:t>S</w:t>
+        <w:t>acadêmicas (S</w:t>
       </w:r>
       <w:r>
         <w:rPr>
@@ -565,7 +524,6 @@
         </w:rPr>
         <w:t>ommerville</w:t>
       </w:r>
-      <w:proofErr w:type="spellEnd"/>
       <w:r>
         <w:rPr>
           <w:lang w:eastAsia="pt-BR"/>
@@ -597,14 +555,7 @@
         <w:rPr>
           <w:lang w:eastAsia="pt-BR"/>
         </w:rPr>
-        <w:t xml:space="preserve">, 2015). A digitalização contribui ainda para o acompanhamento em </w:t>
-      </w:r>
-      <w:r>
-        <w:rPr>
-          <w:lang w:eastAsia="pt-BR"/>
-        </w:rPr>
-        <w:lastRenderedPageBreak/>
-        <w:t>tempo real das atividades do estagiário, promovendo uma gestão mais eficaz dos contratos e relatórios de estágio (B</w:t>
+        <w:t>, 2015). A digitalização contribui ainda para o acompanhamento em tempo real das atividades do estagiário, promovendo uma gestão mais eficaz dos contratos e relatórios de estágio (B</w:t>
       </w:r>
       <w:r>
         <w:rPr>
@@ -643,14 +594,7 @@
         <w:rPr>
           <w:lang w:eastAsia="pt-BR"/>
         </w:rPr>
-        <w:t xml:space="preserve">; </w:t>
-      </w:r>
-      <w:proofErr w:type="spellStart"/>
-      <w:r>
-        <w:rPr>
-          <w:lang w:eastAsia="pt-BR"/>
-        </w:rPr>
-        <w:t>G</w:t>
+        <w:t>; G</w:t>
       </w:r>
       <w:r>
         <w:rPr>
@@ -658,7 +602,6 @@
         </w:rPr>
         <w:t>ianesi</w:t>
       </w:r>
-      <w:proofErr w:type="spellEnd"/>
       <w:r>
         <w:rPr>
           <w:lang w:eastAsia="pt-BR"/>
@@ -1135,14 +1078,7 @@
         <w:rPr>
           <w:lang w:eastAsia="pt-BR"/>
         </w:rPr>
-        <w:t xml:space="preserve">A prática manual resulta no acúmulo excessivo de documentos físicos, duplicação de informações e desafios significativos na administração dos estágios em andamento. Esses </w:t>
-      </w:r>
-      <w:r>
-        <w:rPr>
-          <w:lang w:eastAsia="pt-BR"/>
-        </w:rPr>
-        <w:lastRenderedPageBreak/>
-        <w:t>problemas são agravados pela centralização das tarefas no Coordenador de Estágio do Departamento de Supervisão e Coordenação (DSC), o que frequentemente ocasiona sobrecarga desse profissional.</w:t>
+        <w:t>A prática manual resulta no acúmulo excessivo de documentos físicos, duplicação de informações e desafios significativos na administração dos estágios em andamento. Esses problemas são agravados pela centralização das tarefas no Coordenador de Estágio do Departamento de Supervisão e Coordenação (DSC), o que frequentemente ocasiona sobrecarga desse profissional.</w:t>
       </w:r>
     </w:p>
     <w:p>
@@ -1454,7 +1390,6 @@
         </w:numPr>
       </w:pPr>
       <w:r>
-        <w:lastRenderedPageBreak/>
         <w:t xml:space="preserve">3 </w:t>
       </w:r>
       <w:r>
@@ -1643,31 +1578,56 @@
           <w:iCs/>
           <w:lang w:eastAsia="pt-BR"/>
         </w:rPr>
-        <w:t xml:space="preserve">, </w:t>
-      </w:r>
-      <w:proofErr w:type="spellStart"/>
+        <w:t>, Read, Update, Delete</w:t>
+      </w:r>
+      <w:r>
+        <w:rPr>
+          <w:lang w:eastAsia="pt-BR"/>
+        </w:rPr>
+        <w:t>) sobre os recursos, que são identificados por URIs (</w:t>
+      </w:r>
       <w:r>
         <w:rPr>
           <w:i/>
           <w:iCs/>
           <w:lang w:eastAsia="pt-BR"/>
         </w:rPr>
-        <w:t>Read</w:t>
-      </w:r>
-      <w:proofErr w:type="spellEnd"/>
+        <w:t>Uniform Resource Identifiers</w:t>
+      </w:r>
+      <w:r>
+        <w:rPr>
+          <w:lang w:eastAsia="pt-BR"/>
+        </w:rPr>
+        <w:t xml:space="preserve">). Cada recurso é tratado como uma entidade única e manipulado por meio dos métodos HTTP padrão, como </w:t>
+      </w:r>
       <w:r>
         <w:rPr>
           <w:i/>
           <w:iCs/>
           <w:lang w:eastAsia="pt-BR"/>
         </w:rPr>
-        <w:t>, Update, Delete</w:t>
-      </w:r>
-      <w:r>
-        <w:rPr>
-          <w:lang w:eastAsia="pt-BR"/>
-        </w:rPr>
-        <w:t>) sobre os recursos, que são identificados por URIs (</w:t>
+        <w:t>GET, POST, PUT e DELETE</w:t>
+      </w:r>
+      <w:r>
+        <w:rPr>
+          <w:lang w:eastAsia="pt-BR"/>
+        </w:rPr>
+        <w:t>.</w:t>
+      </w:r>
+    </w:p>
+    <w:p>
+      <w:pPr>
+        <w:spacing w:before="0" w:after="0" w:line="240" w:lineRule="auto"/>
+        <w:ind w:firstLine="851"/>
+        <w:rPr>
+          <w:lang w:eastAsia="pt-BR"/>
+        </w:rPr>
+      </w:pPr>
+      <w:r>
+        <w:rPr>
+          <w:lang w:eastAsia="pt-BR"/>
+        </w:rPr>
+        <w:t>Para o desenvolvimento do servidor (</w:t>
       </w:r>
       <w:r>
         <w:rPr>
@@ -1675,13 +1635,91 @@
           <w:iCs/>
           <w:lang w:eastAsia="pt-BR"/>
         </w:rPr>
-        <w:t>Uniform Resource Identifiers</w:t>
-      </w:r>
-      <w:r>
-        <w:rPr>
-          <w:lang w:eastAsia="pt-BR"/>
-        </w:rPr>
-        <w:t xml:space="preserve">). Cada recurso é tratado como uma entidade única e manipulado por meio dos métodos HTTP padrão, como </w:t>
+        <w:t>back-end</w:t>
+      </w:r>
+      <w:r>
+        <w:rPr>
+          <w:lang w:eastAsia="pt-BR"/>
+        </w:rPr>
+        <w:t xml:space="preserve">) da aplicação, optou-se pela utilização de C# para criação de uma API robusta e eficaz, reconhecida por sua simplicidade e orientação a objetos, o que facilita o aprendizado e a manutenção. A persistência de dados foi realizada com o PGAdmin, ferramenta de gerenciamento </w:t>
+      </w:r>
+      <w:r>
+        <w:rPr>
+          <w:lang w:eastAsia="pt-BR"/>
+        </w:rPr>
+        <w:t>do PostgreSQL</w:t>
+      </w:r>
+      <w:r>
+        <w:rPr>
+          <w:lang w:eastAsia="pt-BR"/>
+        </w:rPr>
+        <w:t xml:space="preserve"> </w:t>
+      </w:r>
+      <w:r>
+        <w:rPr>
+          <w:lang w:eastAsia="pt-BR"/>
+        </w:rPr>
+        <w:t>(PostgreSQL, 2024)</w:t>
+      </w:r>
+      <w:r>
+        <w:rPr>
+          <w:lang w:eastAsia="pt-BR"/>
+        </w:rPr>
+        <w:t xml:space="preserve">. </w:t>
+      </w:r>
+      <w:r>
+        <w:rPr>
+          <w:lang w:eastAsia="pt-BR"/>
+        </w:rPr>
+        <w:t>Essa combinação de C#</w:t>
+      </w:r>
+      <w:r>
+        <w:rPr>
+          <w:lang w:eastAsia="pt-BR"/>
+        </w:rPr>
+        <w:t xml:space="preserve"> </w:t>
+      </w:r>
+      <w:r>
+        <w:rPr>
+          <w:lang w:eastAsia="pt-BR"/>
+        </w:rPr>
+        <w:t>(Microsoft, 2024b)</w:t>
+      </w:r>
+      <w:r>
+        <w:rPr>
+          <w:lang w:eastAsia="pt-BR"/>
+        </w:rPr>
+        <w:t xml:space="preserve"> e PostgreSQL contribui para uma aplicação confiável e escalável.</w:t>
+      </w:r>
+    </w:p>
+    <w:p>
+      <w:pPr>
+        <w:spacing w:before="0" w:after="0" w:line="240" w:lineRule="auto"/>
+        <w:ind w:firstLine="851"/>
+        <w:rPr>
+          <w:lang w:eastAsia="pt-BR"/>
+        </w:rPr>
+      </w:pPr>
+      <w:r>
+        <w:rPr>
+          <w:lang w:eastAsia="pt-BR"/>
+        </w:rPr>
+        <w:t>Um diferencial da API deste projeto é sua divisão em dois grupos, sendo cada um responsável pela implementação de uma parte distinta do sistema. Essa abordagem colaborativa permitiu uma integração eficiente das funcionalidades, garantindo que cada equipe pudesse focar em sua área de especialização.</w:t>
+      </w:r>
+    </w:p>
+    <w:p>
+      <w:pPr>
+        <w:spacing w:before="0" w:after="0" w:line="240" w:lineRule="auto"/>
+        <w:ind w:firstLine="851"/>
+        <w:rPr>
+          <w:lang w:eastAsia="pt-BR"/>
+        </w:rPr>
+      </w:pPr>
+      <w:r>
+        <w:rPr>
+          <w:lang w:eastAsia="pt-BR"/>
+        </w:rPr>
+        <w:t>O protocolo de comunicação entre o cliente e o servidor é o JSON (</w:t>
       </w:r>
       <w:r>
         <w:rPr>
@@ -1689,7 +1727,19 @@
           <w:iCs/>
           <w:lang w:eastAsia="pt-BR"/>
         </w:rPr>
-        <w:t>GET, POST, PUT e DELETE</w:t>
+        <w:t>JavaScript Object Notation</w:t>
+      </w:r>
+      <w:r>
+        <w:rPr>
+          <w:lang w:eastAsia="pt-BR"/>
+        </w:rPr>
+        <w:t xml:space="preserve">), um formato leve e de fácil compreensão para a troca de informações. A utilização do formato JSON assegura uma serialização eficiente, permitindo a troca de dados entre diferentes sistemas e linguagens de programação de forma agnóstica. Essa estratégia promove a interoperabilidade, tornando o processo de integração mais rápido e adaptável </w:t>
+      </w:r>
+      <w:r>
+        <w:rPr>
+          <w:lang w:eastAsia="pt-BR"/>
+        </w:rPr>
+        <w:t>(Sommerville, 2007)</w:t>
       </w:r>
       <w:r>
         <w:rPr>
@@ -1710,7 +1760,7 @@
         <w:rPr>
           <w:lang w:eastAsia="pt-BR"/>
         </w:rPr>
-        <w:t>Para o desenvolvimento do servidor (</w:t>
+        <w:t>Para o desenvolvimento do cliente (</w:t>
       </w:r>
       <w:r>
         <w:rPr>
@@ -1718,19 +1768,37 @@
           <w:iCs/>
           <w:lang w:eastAsia="pt-BR"/>
         </w:rPr>
-        <w:t>back-end</w:t>
-      </w:r>
-      <w:r>
-        <w:rPr>
-          <w:lang w:eastAsia="pt-BR"/>
-        </w:rPr>
-        <w:t xml:space="preserve">) da aplicação, optou-se pela utilização de C# para criação de uma API robusta e eficaz, reconhecida por sua simplicidade e orientação a objetos, o que facilita o aprendizado e a manutenção. A persistência de dados foi realizada com o PGAdmin, ferramenta de gerenciamento </w:t>
-      </w:r>
-      <w:r>
-        <w:rPr>
-          <w:lang w:eastAsia="pt-BR"/>
-        </w:rPr>
-        <w:t>do PostgreSQL</w:t>
+        <w:t>front-end</w:t>
+      </w:r>
+      <w:r>
+        <w:rPr>
+          <w:lang w:eastAsia="pt-BR"/>
+        </w:rPr>
+        <w:t xml:space="preserve">), utilizou-se a prototipagem com a ferramenta </w:t>
+      </w:r>
+      <w:r>
+        <w:rPr>
+          <w:lang w:eastAsia="pt-BR"/>
+        </w:rPr>
+        <w:t>Figma</w:t>
+      </w:r>
+      <w:r>
+        <w:rPr>
+          <w:lang w:eastAsia="pt-BR"/>
+        </w:rPr>
+        <w:t xml:space="preserve"> (</w:t>
+      </w:r>
+      <w:r>
+        <w:rPr>
+          <w:lang w:eastAsia="pt-BR"/>
+        </w:rPr>
+        <w:t>Figma</w:t>
+      </w:r>
+      <w:r>
+        <w:rPr>
+          <w:lang w:eastAsia="pt-BR"/>
+        </w:rPr>
+        <w:t>,</w:t>
       </w:r>
       <w:r>
         <w:rPr>
@@ -1742,19 +1810,34 @@
         <w:rPr>
           <w:lang w:eastAsia="pt-BR"/>
         </w:rPr>
-        <w:t>(PostgreSQL, 2024)</w:t>
-      </w:r>
-      <w:r>
-        <w:rPr>
-          <w:lang w:eastAsia="pt-BR"/>
-        </w:rPr>
-        <w:t xml:space="preserve">. </w:t>
-      </w:r>
-      <w:r>
-        <w:rPr>
-          <w:lang w:eastAsia="pt-BR"/>
-        </w:rPr>
-        <w:t>Essa combinação de C#</w:t>
+        <w:t>2024)</w:t>
+      </w:r>
+      <w:r>
+        <w:rPr>
+          <w:lang w:eastAsia="pt-BR"/>
+        </w:rPr>
+        <w:t>, eficaz na criação de interfaces (</w:t>
+      </w:r>
+      <w:r>
+        <w:rPr>
+          <w:color w:val="FF0000"/>
+          <w:lang w:eastAsia="pt-BR"/>
+        </w:rPr>
+        <w:t>Boulton, 2020</w:t>
+      </w:r>
+      <w:r>
+        <w:rPr>
+          <w:lang w:eastAsia="pt-BR"/>
+        </w:rPr>
+        <w:t xml:space="preserve">). Em seguida, a programação da aplicação cliente e servidor foi realizada em TypeScript, com o uso do </w:t>
+      </w:r>
+      <w:r>
+        <w:rPr>
+          <w:i/>
+          <w:iCs/>
+          <w:lang w:eastAsia="pt-BR"/>
+        </w:rPr>
+        <w:t>framework</w:t>
       </w:r>
       <w:r>
         <w:rPr>
@@ -1766,13 +1849,56 @@
         <w:rPr>
           <w:lang w:eastAsia="pt-BR"/>
         </w:rPr>
-        <w:t>(Microsoft, 2024b)</w:t>
-      </w:r>
-      <w:r>
-        <w:rPr>
-          <w:lang w:eastAsia="pt-BR"/>
-        </w:rPr>
-        <w:t xml:space="preserve"> e PostgreSQL contribui para uma aplicação confiável e escalável.</w:t>
+        <w:t>React</w:t>
+      </w:r>
+      <w:r>
+        <w:rPr>
+          <w:lang w:eastAsia="pt-BR"/>
+        </w:rPr>
+        <w:t xml:space="preserve"> (</w:t>
+      </w:r>
+      <w:r>
+        <w:rPr>
+          <w:lang w:eastAsia="pt-BR"/>
+        </w:rPr>
+        <w:t>React</w:t>
+      </w:r>
+      <w:r>
+        <w:rPr>
+          <w:lang w:eastAsia="pt-BR"/>
+        </w:rPr>
+        <w:t>,</w:t>
+      </w:r>
+      <w:r>
+        <w:rPr>
+          <w:lang w:eastAsia="pt-BR"/>
+        </w:rPr>
+        <w:t xml:space="preserve"> </w:t>
+      </w:r>
+      <w:r>
+        <w:rPr>
+          <w:lang w:eastAsia="pt-BR"/>
+        </w:rPr>
+        <w:t>2024)</w:t>
+      </w:r>
+      <w:r>
+        <w:rPr>
+          <w:lang w:eastAsia="pt-BR"/>
+        </w:rPr>
+        <w:t>, que oferece uma estrutura robusta para o desenvolvimento de aplicações web (</w:t>
+      </w:r>
+      <w:r>
+        <w:rPr>
+          <w:color w:val="FF0000"/>
+          <w:lang w:eastAsia="pt-BR"/>
+        </w:rPr>
+        <w:t>Hodgson, 2021</w:t>
+      </w:r>
+      <w:r>
+        <w:rPr>
+          <w:lang w:eastAsia="pt-BR"/>
+        </w:rPr>
+        <w:t>).</w:t>
       </w:r>
     </w:p>
     <w:p>
@@ -1787,7 +1913,79 @@
         <w:rPr>
           <w:lang w:eastAsia="pt-BR"/>
         </w:rPr>
-        <w:t>Um diferencial da API deste projeto é sua divisão em dois grupos, sendo cada um responsável pela implementação de uma parte distinta do sistema. Essa abordagem colaborativa permitiu uma integração eficiente das funcionalidades, garantindo que cada equipe pudesse focar em sua área de especialização.</w:t>
+        <w:t xml:space="preserve">A gestão do projeto adotou a metodologia Scrum, que permite o desenvolvimento em sprints </w:t>
+      </w:r>
+      <w:r>
+        <w:rPr>
+          <w:rFonts w:cs="Times New Roman"/>
+          <w:szCs w:val="24"/>
+          <w:lang w:eastAsia="pt-BR"/>
+        </w:rPr>
+        <w:t>(S</w:t>
+      </w:r>
+      <w:r>
+        <w:rPr>
+          <w:rFonts w:cs="Times New Roman"/>
+          <w:szCs w:val="24"/>
+          <w:lang w:eastAsia="pt-BR"/>
+        </w:rPr>
+        <w:t>utherland;</w:t>
+      </w:r>
+      <w:r>
+        <w:rPr>
+          <w:rFonts w:cs="Times New Roman"/>
+          <w:szCs w:val="24"/>
+          <w:lang w:eastAsia="pt-BR"/>
+        </w:rPr>
+        <w:t xml:space="preserve"> S</w:t>
+      </w:r>
+      <w:r>
+        <w:rPr>
+          <w:rFonts w:cs="Times New Roman"/>
+          <w:szCs w:val="24"/>
+          <w:lang w:eastAsia="pt-BR"/>
+        </w:rPr>
+        <w:t>utherland</w:t>
+      </w:r>
+      <w:r>
+        <w:rPr>
+          <w:rFonts w:cs="Times New Roman"/>
+          <w:szCs w:val="24"/>
+          <w:lang w:eastAsia="pt-BR"/>
+        </w:rPr>
+        <w:t>, 2019)</w:t>
+      </w:r>
+      <w:r>
+        <w:rPr>
+          <w:rFonts w:cs="Times New Roman"/>
+          <w:szCs w:val="24"/>
+          <w:lang w:eastAsia="pt-BR"/>
+        </w:rPr>
+        <w:t xml:space="preserve"> </w:t>
+      </w:r>
+      <w:r>
+        <w:rPr>
+          <w:lang w:eastAsia="pt-BR"/>
+        </w:rPr>
+        <w:t>As etapas do projeto foram organizadas no Azure DevOps</w:t>
+      </w:r>
+      <w:r>
+        <w:rPr>
+          <w:lang w:eastAsia="pt-BR"/>
+        </w:rPr>
+        <w:t xml:space="preserve"> </w:t>
+      </w:r>
+      <w:r>
+        <w:rPr>
+          <w:lang w:eastAsia="pt-BR"/>
+        </w:rPr>
+        <w:t>(Microsoft, 2024)</w:t>
+      </w:r>
+      <w:r>
+        <w:rPr>
+          <w:lang w:eastAsia="pt-BR"/>
+        </w:rPr>
+        <w:t>, detalhando as responsabilidades de cada membro do grupo e as entregas realizadas. As tarefas foram gerenciadas por meio de fichas que definem e encerram as sprints. Após cada entrega parcial, foram realizadas análises individuais de cada módulo e uma avaliação geral do sistema.</w:t>
       </w:r>
     </w:p>
     <w:p>
@@ -1802,7 +2000,7 @@
         <w:rPr>
           <w:lang w:eastAsia="pt-BR"/>
         </w:rPr>
-        <w:t>O protocolo de comunicação entre o cliente e o servidor é o JSON (</w:t>
+        <w:t xml:space="preserve">A integração é implementada por meio de APIs </w:t>
       </w:r>
       <w:r>
         <w:rPr>
@@ -1810,40 +2008,19 @@
           <w:iCs/>
           <w:lang w:eastAsia="pt-BR"/>
         </w:rPr>
-        <w:t>JavaScript Object Notation</w:t>
-      </w:r>
-      <w:r>
-        <w:rPr>
-          <w:lang w:eastAsia="pt-BR"/>
-        </w:rPr>
-        <w:t xml:space="preserve">), um formato leve e de fácil compreensão para a troca de informações. A utilização do formato JSON assegura uma serialização eficiente, permitindo a troca de dados entre diferentes sistemas e linguagens de programação de forma agnóstica. Essa estratégia promove a interoperabilidade, tornando o processo de integração mais rápido e adaptável </w:t>
-      </w:r>
-      <w:r>
-        <w:rPr>
-          <w:lang w:eastAsia="pt-BR"/>
-        </w:rPr>
-        <w:t>(Sommerville, 2007)</w:t>
-      </w:r>
-      <w:r>
-        <w:rPr>
-          <w:lang w:eastAsia="pt-BR"/>
-        </w:rPr>
-        <w:t>.</w:t>
-      </w:r>
-    </w:p>
-    <w:p>
-      <w:pPr>
-        <w:spacing w:before="0" w:after="0" w:line="240" w:lineRule="auto"/>
-        <w:ind w:firstLine="851"/>
-        <w:rPr>
-          <w:lang w:eastAsia="pt-BR"/>
-        </w:rPr>
-      </w:pPr>
-      <w:r>
-        <w:rPr>
-          <w:lang w:eastAsia="pt-BR"/>
-        </w:rPr>
-        <w:t>Para o desenvolvimento do cliente (</w:t>
+        <w:t>RESTful</w:t>
+      </w:r>
+      <w:r>
+        <w:rPr>
+          <w:lang w:eastAsia="pt-BR"/>
+        </w:rPr>
+        <w:t xml:space="preserve">, que facilitam a comunicação eficiente entre </w:t>
+      </w:r>
+      <w:r>
+        <w:rPr>
+          <w:lang w:eastAsia="pt-BR"/>
+        </w:rPr>
+        <w:t xml:space="preserve">a aplicação </w:t>
       </w:r>
       <w:r>
         <w:rPr>
@@ -1857,30 +2034,20 @@
         <w:rPr>
           <w:lang w:eastAsia="pt-BR"/>
         </w:rPr>
-        <w:t xml:space="preserve">), utilizou-se a prototipagem com a ferramenta </w:t>
-      </w:r>
-      <w:proofErr w:type="spellStart"/>
-      <w:r>
-        <w:rPr>
-          <w:lang w:eastAsia="pt-BR"/>
-        </w:rPr>
-        <w:t>Figma</w:t>
-      </w:r>
-      <w:proofErr w:type="spellEnd"/>
-      <w:r>
-        <w:rPr>
-          <w:lang w:eastAsia="pt-BR"/>
-        </w:rPr>
-        <w:t xml:space="preserve"> (</w:t>
-      </w:r>
-      <w:proofErr w:type="spellStart"/>
-      <w:r>
-        <w:rPr>
-          <w:lang w:eastAsia="pt-BR"/>
-        </w:rPr>
-        <w:t>Figma</w:t>
-      </w:r>
-      <w:proofErr w:type="spellEnd"/>
+        <w:t xml:space="preserve"> implementada em</w:t>
+      </w:r>
+      <w:r>
+        <w:rPr>
+          <w:lang w:eastAsia="pt-BR"/>
+        </w:rPr>
+        <w:t xml:space="preserve"> React (</w:t>
+      </w:r>
+      <w:r>
+        <w:rPr>
+          <w:lang w:eastAsia="pt-BR"/>
+        </w:rPr>
+        <w:t>React</w:t>
+      </w:r>
       <w:r>
         <w:rPr>
           <w:lang w:eastAsia="pt-BR"/>
@@ -1901,22 +2068,16 @@
       </w:r>
       <w:r>
         <w:rPr>
-          <w:lang w:eastAsia="pt-BR"/>
-        </w:rPr>
-        <w:t>, eficaz na criação de interfaces (</w:t>
-      </w:r>
-      <w:r>
-        <w:rPr>
           <w:color w:val="FF0000"/>
           <w:lang w:eastAsia="pt-BR"/>
         </w:rPr>
-        <w:t>Boulton, 2020</w:t>
-      </w:r>
-      <w:r>
-        <w:rPr>
-          <w:lang w:eastAsia="pt-BR"/>
-        </w:rPr>
-        <w:t xml:space="preserve">). Em seguida, a programação da aplicação cliente e servidor foi realizada em TypeScript, com o uso do </w:t>
+        <w:t xml:space="preserve"> </w:t>
+      </w:r>
+      <w:r>
+        <w:rPr>
+          <w:lang w:eastAsia="pt-BR"/>
+        </w:rPr>
+        <w:t xml:space="preserve">e o </w:t>
       </w:r>
       <w:r>
         <w:rPr>
@@ -1924,303 +2085,8 @@
           <w:iCs/>
           <w:lang w:eastAsia="pt-BR"/>
         </w:rPr>
-        <w:t>framework</w:t>
-      </w:r>
-      <w:r>
-        <w:rPr>
-          <w:lang w:eastAsia="pt-BR"/>
-        </w:rPr>
-        <w:t xml:space="preserve"> </w:t>
-      </w:r>
-      <w:proofErr w:type="spellStart"/>
-      <w:r>
-        <w:rPr>
-          <w:lang w:eastAsia="pt-BR"/>
-        </w:rPr>
-        <w:t>React</w:t>
-      </w:r>
-      <w:proofErr w:type="spellEnd"/>
-      <w:r>
-        <w:rPr>
-          <w:lang w:eastAsia="pt-BR"/>
-        </w:rPr>
-        <w:t xml:space="preserve"> (</w:t>
-      </w:r>
-      <w:proofErr w:type="spellStart"/>
-      <w:r>
-        <w:rPr>
-          <w:lang w:eastAsia="pt-BR"/>
-        </w:rPr>
-        <w:t>React</w:t>
-      </w:r>
-      <w:proofErr w:type="spellEnd"/>
-      <w:r>
-        <w:rPr>
-          <w:lang w:eastAsia="pt-BR"/>
-        </w:rPr>
-        <w:t>,</w:t>
-      </w:r>
-      <w:r>
-        <w:rPr>
-          <w:lang w:eastAsia="pt-BR"/>
-        </w:rPr>
-        <w:t xml:space="preserve"> </w:t>
-      </w:r>
-      <w:r>
-        <w:rPr>
-          <w:lang w:eastAsia="pt-BR"/>
-        </w:rPr>
-        <w:t>2024)</w:t>
-      </w:r>
-      <w:r>
-        <w:rPr>
-          <w:lang w:eastAsia="pt-BR"/>
-        </w:rPr>
-        <w:t>, que oferece uma estrutura robusta para o desenvolvimento de aplicações web (</w:t>
-      </w:r>
-      <w:r>
-        <w:rPr>
-          <w:color w:val="FF0000"/>
-          <w:lang w:eastAsia="pt-BR"/>
-        </w:rPr>
-        <w:t>Hodgson, 2021</w:t>
-      </w:r>
-      <w:r>
-        <w:rPr>
-          <w:lang w:eastAsia="pt-BR"/>
-        </w:rPr>
-        <w:t>).</w:t>
-      </w:r>
-    </w:p>
-    <w:p>
-      <w:pPr>
-        <w:spacing w:before="0" w:after="0" w:line="240" w:lineRule="auto"/>
-        <w:ind w:firstLine="851"/>
-        <w:rPr>
-          <w:lang w:eastAsia="pt-BR"/>
-        </w:rPr>
-      </w:pPr>
-      <w:r>
-        <w:rPr>
-          <w:lang w:eastAsia="pt-BR"/>
-        </w:rPr>
-        <w:t xml:space="preserve">A gestão do projeto adotou a metodologia Scrum, que permite o desenvolvimento em sprints </w:t>
-      </w:r>
-      <w:r>
-        <w:rPr>
-          <w:rFonts w:cs="Times New Roman"/>
-          <w:szCs w:val="24"/>
-          <w:lang w:eastAsia="pt-BR"/>
-        </w:rPr>
-        <w:t>(S</w:t>
-      </w:r>
-      <w:r>
-        <w:rPr>
-          <w:rFonts w:cs="Times New Roman"/>
-          <w:szCs w:val="24"/>
-          <w:lang w:eastAsia="pt-BR"/>
-        </w:rPr>
-        <w:t>utherland;</w:t>
-      </w:r>
-      <w:r>
-        <w:rPr>
-          <w:rFonts w:cs="Times New Roman"/>
-          <w:szCs w:val="24"/>
-          <w:lang w:eastAsia="pt-BR"/>
-        </w:rPr>
-        <w:t xml:space="preserve"> S</w:t>
-      </w:r>
-      <w:r>
-        <w:rPr>
-          <w:rFonts w:cs="Times New Roman"/>
-          <w:szCs w:val="24"/>
-          <w:lang w:eastAsia="pt-BR"/>
-        </w:rPr>
-        <w:t>utherland</w:t>
-      </w:r>
-      <w:r>
-        <w:rPr>
-          <w:rFonts w:cs="Times New Roman"/>
-          <w:szCs w:val="24"/>
-          <w:lang w:eastAsia="pt-BR"/>
-        </w:rPr>
-        <w:t>, 2019)</w:t>
-      </w:r>
-      <w:r>
-        <w:rPr>
-          <w:rFonts w:cs="Times New Roman"/>
-          <w:szCs w:val="24"/>
-          <w:lang w:eastAsia="pt-BR"/>
-        </w:rPr>
-        <w:t xml:space="preserve"> </w:t>
-      </w:r>
-      <w:r>
-        <w:rPr>
-          <w:lang w:eastAsia="pt-BR"/>
-        </w:rPr>
-        <w:t xml:space="preserve">As etapas do projeto foram organizadas no Azure </w:t>
-      </w:r>
-      <w:proofErr w:type="spellStart"/>
-      <w:r>
-        <w:rPr>
-          <w:lang w:eastAsia="pt-BR"/>
-        </w:rPr>
-        <w:t>DevOps</w:t>
-      </w:r>
-      <w:proofErr w:type="spellEnd"/>
-      <w:r>
-        <w:rPr>
-          <w:lang w:eastAsia="pt-BR"/>
-        </w:rPr>
-        <w:t xml:space="preserve"> </w:t>
-      </w:r>
-      <w:r>
-        <w:rPr>
-          <w:lang w:eastAsia="pt-BR"/>
-        </w:rPr>
-        <w:t>(Microsoft, 2024)</w:t>
-      </w:r>
-      <w:r>
-        <w:rPr>
-          <w:lang w:eastAsia="pt-BR"/>
-        </w:rPr>
-        <w:t xml:space="preserve">, detalhando as responsabilidades de cada membro do grupo e as entregas realizadas. As tarefas foram gerenciadas por meio de fichas que definem e encerram </w:t>
-      </w:r>
-      <w:r>
-        <w:rPr>
-          <w:lang w:eastAsia="pt-BR"/>
-        </w:rPr>
-        <w:lastRenderedPageBreak/>
-        <w:t>as sprints. Após cada entrega parcial, foram realizadas análises individuais de cada módulo e uma avaliação geral do sistema.</w:t>
-      </w:r>
-    </w:p>
-    <w:p>
-      <w:pPr>
-        <w:spacing w:before="0" w:after="0" w:line="240" w:lineRule="auto"/>
-        <w:ind w:firstLine="851"/>
-        <w:rPr>
-          <w:lang w:eastAsia="pt-BR"/>
-        </w:rPr>
-      </w:pPr>
-      <w:r>
-        <w:rPr>
-          <w:lang w:eastAsia="pt-BR"/>
-        </w:rPr>
-        <w:t xml:space="preserve">A integração é implementada por meio de APIs </w:t>
-      </w:r>
-      <w:r>
-        <w:rPr>
-          <w:i/>
-          <w:iCs/>
-          <w:lang w:eastAsia="pt-BR"/>
-        </w:rPr>
-        <w:t>RESTful</w:t>
-      </w:r>
-      <w:r>
-        <w:rPr>
-          <w:lang w:eastAsia="pt-BR"/>
-        </w:rPr>
-        <w:t xml:space="preserve">, que facilitam a comunicação eficiente entre </w:t>
-      </w:r>
-      <w:r>
-        <w:rPr>
-          <w:lang w:eastAsia="pt-BR"/>
-        </w:rPr>
-        <w:t xml:space="preserve">a aplicação </w:t>
-      </w:r>
-      <w:r>
-        <w:rPr>
-          <w:i/>
-          <w:iCs/>
-          <w:lang w:eastAsia="pt-BR"/>
-        </w:rPr>
-        <w:t>front-</w:t>
-      </w:r>
-      <w:proofErr w:type="spellStart"/>
-      <w:r>
-        <w:rPr>
-          <w:i/>
-          <w:iCs/>
-          <w:lang w:eastAsia="pt-BR"/>
-        </w:rPr>
-        <w:t>end</w:t>
-      </w:r>
-      <w:proofErr w:type="spellEnd"/>
-      <w:r>
-        <w:rPr>
-          <w:lang w:eastAsia="pt-BR"/>
-        </w:rPr>
-        <w:t xml:space="preserve"> implementada em</w:t>
-      </w:r>
-      <w:r>
-        <w:rPr>
-          <w:lang w:eastAsia="pt-BR"/>
-        </w:rPr>
-        <w:t xml:space="preserve"> </w:t>
-      </w:r>
-      <w:proofErr w:type="spellStart"/>
-      <w:r>
-        <w:rPr>
-          <w:lang w:eastAsia="pt-BR"/>
-        </w:rPr>
-        <w:t>React</w:t>
-      </w:r>
-      <w:proofErr w:type="spellEnd"/>
-      <w:r>
-        <w:rPr>
-          <w:lang w:eastAsia="pt-BR"/>
-        </w:rPr>
-        <w:t xml:space="preserve"> (</w:t>
-      </w:r>
-      <w:proofErr w:type="spellStart"/>
-      <w:r>
-        <w:rPr>
-          <w:lang w:eastAsia="pt-BR"/>
-        </w:rPr>
-        <w:t>React</w:t>
-      </w:r>
-      <w:proofErr w:type="spellEnd"/>
-      <w:r>
-        <w:rPr>
-          <w:lang w:eastAsia="pt-BR"/>
-        </w:rPr>
-        <w:t>,</w:t>
-      </w:r>
-      <w:r>
-        <w:rPr>
-          <w:lang w:eastAsia="pt-BR"/>
-        </w:rPr>
-        <w:t xml:space="preserve"> </w:t>
-      </w:r>
-      <w:r>
-        <w:rPr>
-          <w:lang w:eastAsia="pt-BR"/>
-        </w:rPr>
-        <w:t>2024)</w:t>
-      </w:r>
-      <w:r>
-        <w:rPr>
-          <w:color w:val="FF0000"/>
-          <w:lang w:eastAsia="pt-BR"/>
-        </w:rPr>
-        <w:t xml:space="preserve"> </w:t>
-      </w:r>
-      <w:r>
-        <w:rPr>
-          <w:lang w:eastAsia="pt-BR"/>
-        </w:rPr>
-        <w:t xml:space="preserve">e o </w:t>
-      </w:r>
-      <w:proofErr w:type="spellStart"/>
-      <w:r>
-        <w:rPr>
-          <w:i/>
-          <w:iCs/>
-          <w:lang w:eastAsia="pt-BR"/>
-        </w:rPr>
         <w:t>back-end</w:t>
       </w:r>
-      <w:proofErr w:type="spellEnd"/>
       <w:r>
         <w:rPr>
           <w:lang w:eastAsia="pt-BR"/>
@@ -2566,7 +2432,6 @@
           <w:sz w:val="20"/>
           <w:szCs w:val="20"/>
         </w:rPr>
-        <w:lastRenderedPageBreak/>
         <w:drawing>
           <wp:inline distT="0" distB="0" distL="0" distR="0" wp14:anchorId="4623055E" wp14:editId="201BAA5F">
             <wp:extent cx="5251450" cy="4305300"/>
@@ -2790,7 +2655,6 @@
           <w:sz w:val="20"/>
           <w:szCs w:val="20"/>
         </w:rPr>
-        <w:lastRenderedPageBreak/>
         <w:t>Fonte: Elaborada pelos autores.</w:t>
       </w:r>
     </w:p>
@@ -2871,75 +2735,23 @@
       </w:pPr>
       <w:r>
         <w:rPr>
-          <w:b/>
-          <w:bCs/>
-          <w:szCs w:val="24"/>
-        </w:rPr>
-        <w:t>Figura 5</w:t>
-      </w:r>
-      <w:r>
-        <w:rPr>
-          <w:szCs w:val="24"/>
-        </w:rPr>
-        <w:t xml:space="preserve"> – Diagrama de caso de uso geral </w:t>
-      </w:r>
-      <w:r>
-        <w:rPr>
-          <w:szCs w:val="24"/>
-        </w:rPr>
-        <w:t>–</w:t>
-      </w:r>
-      <w:r>
-        <w:rPr>
-          <w:szCs w:val="24"/>
-        </w:rPr>
-        <w:t xml:space="preserve"> </w:t>
-      </w:r>
-      <w:r>
-        <w:rPr>
-          <w:szCs w:val="24"/>
-        </w:rPr>
-        <w:t>I</w:t>
-      </w:r>
-      <w:r>
-        <w:rPr>
-          <w:szCs w:val="24"/>
-        </w:rPr>
-        <w:t xml:space="preserve">nstituição de </w:t>
-      </w:r>
-      <w:r>
-        <w:rPr>
-          <w:szCs w:val="24"/>
-        </w:rPr>
-        <w:t>E</w:t>
-      </w:r>
-      <w:r>
-        <w:rPr>
-          <w:szCs w:val="24"/>
-        </w:rPr>
-        <w:t>nsino</w:t>
-      </w:r>
-    </w:p>
-    <w:p>
-      <w:pPr>
-        <w:spacing w:after="0"/>
-        <w:rPr>
-          <w:rFonts w:cs="Times New Roman"/>
-          <w:sz w:val="20"/>
-          <w:szCs w:val="20"/>
-        </w:rPr>
-      </w:pPr>
-      <w:r>
-        <w:rPr>
           <w:rFonts w:cs="Times New Roman"/>
           <w:noProof/>
           <w:sz w:val="20"/>
           <w:szCs w:val="20"/>
         </w:rPr>
         <w:drawing>
-          <wp:inline distT="0" distB="0" distL="0" distR="0" wp14:anchorId="0D74A681" wp14:editId="02A13A28">
+          <wp:anchor distT="0" distB="0" distL="114300" distR="114300" simplePos="0" relativeHeight="251660288" behindDoc="0" locked="0" layoutInCell="1" allowOverlap="1" wp14:anchorId="0D74A681" wp14:editId="5436CAB7">
+            <wp:simplePos x="0" y="0"/>
+            <wp:positionH relativeFrom="column">
+              <wp:posOffset>96520</wp:posOffset>
+            </wp:positionH>
+            <wp:positionV relativeFrom="paragraph">
+              <wp:posOffset>325120</wp:posOffset>
+            </wp:positionV>
             <wp:extent cx="5607050" cy="2908300"/>
             <wp:effectExtent l="0" t="0" r="0" b="6350"/>
+            <wp:wrapTopAndBottom/>
             <wp:docPr id="1" name="Imagem 1"/>
             <wp:cNvGraphicFramePr>
               <a:graphicFrameLocks xmlns:a="http://schemas.openxmlformats.org/drawingml/2006/main" noChangeAspect="1"/>
@@ -2952,7 +2764,13 @@
                     <pic:cNvPicPr/>
                   </pic:nvPicPr>
                   <pic:blipFill rotWithShape="1">
-                    <a:blip r:embed="rId14"/>
+                    <a:blip r:embed="rId14" cstate="print">
+                      <a:extLst>
+                        <a:ext uri="{28A0092B-C50C-407E-A947-70E740481C1C}">
+                          <a14:useLocalDpi xmlns:a14="http://schemas.microsoft.com/office/drawing/2010/main" val="0"/>
+                        </a:ext>
+                      </a:extLst>
+                    </a:blip>
                     <a:srcRect l="1764" t="4132" r="882" b="1260"/>
                     <a:stretch/>
                   </pic:blipFill>
@@ -2976,8 +2794,58 @@
                 </pic:pic>
               </a:graphicData>
             </a:graphic>
-          </wp:inline>
+          </wp:anchor>
         </w:drawing>
+      </w:r>
+      <w:r>
+        <w:rPr>
+          <w:b/>
+          <w:bCs/>
+          <w:szCs w:val="24"/>
+        </w:rPr>
+        <w:t>Figura 5</w:t>
+      </w:r>
+      <w:r>
+        <w:rPr>
+          <w:szCs w:val="24"/>
+        </w:rPr>
+        <w:t xml:space="preserve"> – Diagrama de caso de uso geral </w:t>
+      </w:r>
+      <w:r>
+        <w:rPr>
+          <w:szCs w:val="24"/>
+        </w:rPr>
+        <w:t>–</w:t>
+      </w:r>
+      <w:r>
+        <w:rPr>
+          <w:szCs w:val="24"/>
+        </w:rPr>
+        <w:t xml:space="preserve"> </w:t>
+      </w:r>
+      <w:r>
+        <w:rPr>
+          <w:szCs w:val="24"/>
+        </w:rPr>
+        <w:t>I</w:t>
+      </w:r>
+      <w:r>
+        <w:rPr>
+          <w:szCs w:val="24"/>
+        </w:rPr>
+        <w:t xml:space="preserve">nstituição de </w:t>
+      </w:r>
+      <w:r>
+        <w:rPr>
+          <w:szCs w:val="24"/>
+        </w:rPr>
+        <w:t>E</w:t>
+      </w:r>
+      <w:r>
+        <w:rPr>
+          <w:szCs w:val="24"/>
+        </w:rPr>
+        <w:t>nsino</w:t>
       </w:r>
     </w:p>
     <w:p>
@@ -3167,7 +3035,6 @@
         <w:rPr>
           <w:noProof/>
         </w:rPr>
-        <w:lastRenderedPageBreak/>
         <w:drawing>
           <wp:inline distT="0" distB="0" distL="0" distR="0" wp14:anchorId="0B131F66" wp14:editId="2B20B064">
             <wp:extent cx="5581650" cy="2831882"/>
@@ -3286,6 +3153,8 @@
           <w:numId w:val="0"/>
         </w:numPr>
       </w:pPr>
+      <w:bookmarkStart w:id="2" w:name="_GoBack"/>
+      <w:bookmarkEnd w:id="2"/>
       <w:r>
         <w:t xml:space="preserve">4 </w:t>
       </w:r>
@@ -3425,7 +3294,6 @@
           <w:szCs w:val="24"/>
           <w:lang w:eastAsia="pt-BR"/>
         </w:rPr>
-        <w:lastRenderedPageBreak/>
         <w:t>Na</w:t>
       </w:r>
       <w:r>
@@ -3799,7 +3667,6 @@
           <w:rFonts w:cs="Times New Roman"/>
           <w:szCs w:val="24"/>
         </w:rPr>
-        <w:lastRenderedPageBreak/>
         <w:t>Na</w:t>
       </w:r>
       <w:r>
@@ -4138,7 +4005,6 @@
           <w:sz w:val="20"/>
           <w:szCs w:val="20"/>
         </w:rPr>
-        <w:lastRenderedPageBreak/>
         <w:t>Fonte: Elaborada pelos autores.</w:t>
       </w:r>
     </w:p>
@@ -4190,108 +4056,13 @@
           <w:rFonts w:cs="Times New Roman"/>
           <w:szCs w:val="24"/>
         </w:rPr>
-        <w:t>A maioria dos respondentes é adulta, com idade entre 29 e 50 anos, e 65% deles possuem experiência prévia com softwares semelhantes. A empresa em questão está no mercado há 45 anos, atuando no setor alimentício, e possui filiais em diversos estados do país, fazendo uso extensivo de softwares para controle e gestão em suas operações.</w:t>
+        <w:t>Conforme ilustra-se no Gráfico 1, 64,7% das pessoas que responderam foram alunos e os outros 35,3% são professores da instituição. Para esta pesquisa ficar bem embasada o número de professores é extremamente importante, pois alguns desses professores conhecem o processo seletivo da Fatec Jales</w:t>
       </w:r>
     </w:p>
     <w:p>
       <w:pPr>
         <w:spacing w:after="0" w:line="240" w:lineRule="auto"/>
         <w:ind w:firstLine="567"/>
-        <w:rPr>
-          <w:rFonts w:cs="Times New Roman"/>
-          <w:szCs w:val="24"/>
-        </w:rPr>
-      </w:pPr>
-      <w:r>
-        <w:rPr>
-          <w:rFonts w:cs="Times New Roman"/>
-          <w:szCs w:val="24"/>
-        </w:rPr>
-        <w:t>Esses aspectos reforçam a relevância da pesquisa, visto que os funcionários possuem conhecimento prático no uso de sistemas de gestão, o que contribui para uma avaliação mais precisa do novo software.</w:t>
-      </w:r>
-    </w:p>
-    <w:p>
-      <w:pPr>
-        <w:spacing w:after="0" w:line="240" w:lineRule="auto"/>
-        <w:ind w:firstLine="567"/>
-        <w:rPr>
-          <w:rFonts w:cs="Times New Roman"/>
-          <w:szCs w:val="24"/>
-        </w:rPr>
-      </w:pPr>
-      <w:r>
-        <w:rPr>
-          <w:rFonts w:cs="Times New Roman"/>
-          <w:szCs w:val="24"/>
-        </w:rPr>
-        <w:t>Conforme ilustra</w:t>
-      </w:r>
-      <w:r>
-        <w:rPr>
-          <w:rFonts w:cs="Times New Roman"/>
-          <w:szCs w:val="24"/>
-        </w:rPr>
-        <w:t>-se</w:t>
-      </w:r>
-      <w:r>
-        <w:rPr>
-          <w:rFonts w:cs="Times New Roman"/>
-          <w:szCs w:val="24"/>
-        </w:rPr>
-        <w:t xml:space="preserve"> no Gráfico 1, 35% dos funcionários já utilizaram o software </w:t>
-      </w:r>
-      <w:proofErr w:type="spellStart"/>
-      <w:r>
-        <w:rPr>
-          <w:rFonts w:cs="Times New Roman"/>
-          <w:szCs w:val="24"/>
-        </w:rPr>
-        <w:t>Paytrack</w:t>
-      </w:r>
-      <w:proofErr w:type="spellEnd"/>
-      <w:r>
-        <w:rPr>
-          <w:rFonts w:cs="Times New Roman"/>
-          <w:szCs w:val="24"/>
-        </w:rPr>
-        <w:t xml:space="preserve">, enquanto 38% possuem experiência com o </w:t>
-      </w:r>
-      <w:proofErr w:type="spellStart"/>
-      <w:r>
-        <w:rPr>
-          <w:rFonts w:cs="Times New Roman"/>
-          <w:szCs w:val="24"/>
-        </w:rPr>
-        <w:t>Expense</w:t>
-      </w:r>
-      <w:proofErr w:type="spellEnd"/>
-      <w:r>
-        <w:rPr>
-          <w:rFonts w:cs="Times New Roman"/>
-          <w:szCs w:val="24"/>
-        </w:rPr>
-        <w:t xml:space="preserve"> </w:t>
-      </w:r>
-      <w:proofErr w:type="spellStart"/>
-      <w:r>
-        <w:rPr>
-          <w:rFonts w:cs="Times New Roman"/>
-          <w:szCs w:val="24"/>
-        </w:rPr>
-        <w:t>Mobi</w:t>
-      </w:r>
-      <w:proofErr w:type="spellEnd"/>
-      <w:r>
-        <w:rPr>
-          <w:rFonts w:cs="Times New Roman"/>
-          <w:szCs w:val="24"/>
-        </w:rPr>
-        <w:t>, ambos com foco na agilidade e no controle dos processos relacionados à gestão de despesas de viagens corporativas. Por outro lado, 27% dos funcionários informaram que nunca utilizaram nenhum dos softwares mencionados ou outros sistemas semelhantes.</w:t>
-      </w:r>
-    </w:p>
-    <w:p>
-      <w:pPr>
-        <w:spacing w:after="0" w:line="240" w:lineRule="auto"/>
         <w:rPr>
           <w:rFonts w:cs="Times New Roman"/>
           <w:szCs w:val="24"/>
@@ -4303,58 +4074,7 @@
         <w:shd w:val="solid" w:color="FFFFFF" w:fill="auto"/>
         <w:spacing w:after="0" w:line="240" w:lineRule="auto"/>
         <w:ind w:firstLine="1134"/>
-        <w:rPr>
-          <w:rFonts w:eastAsia="Calibri" w:cs="Times New Roman"/>
-          <w:b/>
-          <w:bCs/>
-          <w:szCs w:val="24"/>
-          <w:lang w:eastAsia="zh-CN"/>
-        </w:rPr>
-      </w:pPr>
-      <w:r>
-        <w:rPr>
-          <w:rFonts w:eastAsia="Calibri" w:cs="Times New Roman"/>
-          <w:b/>
-          <w:bCs/>
-          <w:szCs w:val="24"/>
-          <w:lang w:eastAsia="zh-CN"/>
-        </w:rPr>
-        <w:t xml:space="preserve">Gráfico </w:t>
-      </w:r>
-      <w:r>
-        <w:rPr>
-          <w:rFonts w:eastAsia="Calibri" w:cs="Times New Roman"/>
-          <w:b/>
-          <w:bCs/>
-          <w:szCs w:val="24"/>
-          <w:lang w:eastAsia="zh-CN"/>
-        </w:rPr>
-        <w:t>1</w:t>
-      </w:r>
-      <w:r>
-        <w:rPr>
-          <w:rFonts w:eastAsia="Calibri" w:cs="Times New Roman"/>
-          <w:b/>
-          <w:bCs/>
-          <w:szCs w:val="24"/>
-          <w:lang w:eastAsia="zh-CN"/>
-        </w:rPr>
-        <w:t xml:space="preserve"> – </w:t>
-      </w:r>
-      <w:r>
-        <w:rPr>
-          <w:rFonts w:eastAsia="Calibri" w:cs="Times New Roman"/>
-          <w:szCs w:val="24"/>
-          <w:lang w:eastAsia="zh-CN"/>
-        </w:rPr>
-        <w:t>Quais softwares foram utilizados ou ainda utilizam</w:t>
-      </w:r>
-    </w:p>
-    <w:p>
-      <w:pPr>
-        <w:shd w:val="solid" w:color="FFFFFF" w:fill="auto"/>
-        <w:spacing w:after="0" w:line="240" w:lineRule="auto"/>
-        <w:ind w:firstLine="1134"/>
+        <w:jc w:val="center"/>
         <w:rPr>
           <w:rFonts w:eastAsia="Calibri" w:cs="Times New Roman"/>
           <w:b/>
@@ -4372,9 +4092,17 @@
           <w:lang w:eastAsia="zh-CN"/>
         </w:rPr>
         <w:drawing>
-          <wp:inline distT="0" distB="0" distL="0" distR="0" wp14:anchorId="6EFF3183" wp14:editId="447F0FBF">
+          <wp:anchor distT="0" distB="0" distL="114300" distR="114300" simplePos="0" relativeHeight="251661312" behindDoc="0" locked="0" layoutInCell="1" allowOverlap="1" wp14:anchorId="6EFF3183" wp14:editId="21D93CDD">
+            <wp:simplePos x="0" y="0"/>
+            <wp:positionH relativeFrom="margin">
+              <wp:align>right</wp:align>
+            </wp:positionH>
+            <wp:positionV relativeFrom="paragraph">
+              <wp:posOffset>332740</wp:posOffset>
+            </wp:positionV>
             <wp:extent cx="5759450" cy="2420436"/>
             <wp:effectExtent l="0" t="0" r="0" b="0"/>
+            <wp:wrapSquare wrapText="bothSides"/>
             <wp:docPr id="8" name="Imagem 8" descr="C:\Users\Aluno\AppData\Local\Microsoft\Windows\INetCache\Content.MSO\58520986.tmp"/>
             <wp:cNvGraphicFramePr>
               <a:graphicFrameLocks xmlns:a="http://schemas.openxmlformats.org/drawingml/2006/main" noChangeAspect="1"/>
@@ -4417,14 +4145,67 @@
                 </pic:pic>
               </a:graphicData>
             </a:graphic>
-          </wp:inline>
+          </wp:anchor>
         </w:drawing>
       </w:r>
-    </w:p>
-    <w:p>
-      <w:pPr>
+      <w:r>
+        <w:rPr>
+          <w:rFonts w:eastAsia="Calibri" w:cs="Times New Roman"/>
+          <w:b/>
+          <w:bCs/>
+          <w:szCs w:val="24"/>
+          <w:lang w:eastAsia="zh-CN"/>
+        </w:rPr>
+        <w:t xml:space="preserve">Gráfico </w:t>
+      </w:r>
+      <w:r>
+        <w:rPr>
+          <w:rFonts w:eastAsia="Calibri" w:cs="Times New Roman"/>
+          <w:b/>
+          <w:bCs/>
+          <w:szCs w:val="24"/>
+          <w:lang w:eastAsia="zh-CN"/>
+        </w:rPr>
+        <w:t>1</w:t>
+      </w:r>
+      <w:r>
+        <w:rPr>
+          <w:rFonts w:eastAsia="Calibri" w:cs="Times New Roman"/>
+          <w:b/>
+          <w:bCs/>
+          <w:szCs w:val="24"/>
+          <w:lang w:eastAsia="zh-CN"/>
+        </w:rPr>
+        <w:t xml:space="preserve"> – </w:t>
+      </w:r>
+      <w:r>
+        <w:rPr>
+          <w:rFonts w:eastAsia="Calibri" w:cs="Times New Roman"/>
+          <w:szCs w:val="24"/>
+          <w:lang w:eastAsia="zh-CN"/>
+        </w:rPr>
+        <w:t>Qual é a sua relação com a Fatec Jales</w:t>
+      </w:r>
+    </w:p>
+    <w:p>
+      <w:pPr>
+        <w:shd w:val="solid" w:color="FFFFFF" w:fill="auto"/>
         <w:spacing w:after="0" w:line="240" w:lineRule="auto"/>
         <w:ind w:firstLine="1134"/>
+        <w:rPr>
+          <w:rFonts w:eastAsia="Calibri" w:cs="Times New Roman"/>
+          <w:b/>
+          <w:bCs/>
+          <w:szCs w:val="24"/>
+          <w:lang w:eastAsia="zh-CN"/>
+        </w:rPr>
+      </w:pPr>
+    </w:p>
+    <w:p>
+      <w:pPr>
+        <w:spacing w:after="0" w:line="240" w:lineRule="auto"/>
+        <w:ind w:firstLine="1134"/>
+        <w:jc w:val="center"/>
         <w:rPr>
           <w:rFonts w:cs="Times New Roman"/>
           <w:szCs w:val="24"/>
@@ -4443,7 +4224,6 @@
     <w:p>
       <w:pPr>
         <w:spacing w:after="0" w:line="240" w:lineRule="auto"/>
-        <w:ind w:firstLine="567"/>
         <w:rPr>
           <w:rFonts w:cs="Times New Roman"/>
           <w:szCs w:val="24"/>
@@ -4459,16 +4239,13 @@
           <w:szCs w:val="24"/>
         </w:rPr>
       </w:pPr>
-    </w:p>
-    <w:p>
-      <w:pPr>
-        <w:spacing w:after="0" w:line="240" w:lineRule="auto"/>
-        <w:ind w:firstLine="567"/>
-        <w:rPr>
-          <w:rFonts w:cs="Times New Roman"/>
-          <w:szCs w:val="24"/>
-        </w:rPr>
-      </w:pPr>
+      <w:r>
+        <w:rPr>
+          <w:rFonts w:cs="Times New Roman"/>
+          <w:szCs w:val="24"/>
+        </w:rPr>
+        <w:t>Conforme o Gráfico 2, a aprovação do sistema é notavelmente alta, com 94,1% dos entrevistados classificando a implementação como "muito útil" e 5,9% como "útil". Esses resultados indicam que o software possui uma aceitação expressiva entre os participantes da pesquisa, refletindo uma percepção amplamente positiva sobre a sua utilidade.</w:t>
+      </w:r>
     </w:p>
     <w:p>
       <w:pPr>
@@ -4485,6 +4262,7 @@
         <w:shd w:val="solid" w:color="FFFFFF" w:fill="auto"/>
         <w:spacing w:after="0" w:line="240" w:lineRule="auto"/>
         <w:ind w:firstLine="1134"/>
+        <w:jc w:val="center"/>
         <w:rPr>
           <w:rFonts w:eastAsia="Calibri" w:cs="Times New Roman"/>
           <w:b/>
@@ -4529,18 +4307,8 @@
           <w:szCs w:val="24"/>
           <w:lang w:eastAsia="zh-CN"/>
         </w:rPr>
-        <w:t xml:space="preserve">Qual a facilidade de uso do </w:t>
-      </w:r>
-      <w:proofErr w:type="spellStart"/>
-      <w:r>
-        <w:rPr>
-          <w:rFonts w:eastAsia="Calibri" w:cs="Times New Roman"/>
-          <w:szCs w:val="24"/>
-          <w:lang w:eastAsia="zh-CN"/>
-        </w:rPr>
-        <w:t>ViaEx</w:t>
-      </w:r>
-      <w:proofErr w:type="spellEnd"/>
+        <w:t>Importância de um sistema que integre o estágio da Fatec Jales</w:t>
+      </w:r>
     </w:p>
     <w:p>
       <w:pPr>
@@ -4563,11 +4331,18 @@
           <w:noProof/>
           <w:lang w:eastAsia="zh-CN"/>
         </w:rPr>
-        <w:lastRenderedPageBreak/>
         <w:drawing>
-          <wp:inline distT="0" distB="0" distL="0" distR="0" wp14:anchorId="0AA7249A" wp14:editId="56B722C1">
+          <wp:anchor distT="0" distB="0" distL="114300" distR="114300" simplePos="0" relativeHeight="251662336" behindDoc="0" locked="0" layoutInCell="1" allowOverlap="1" wp14:anchorId="0AA7249A" wp14:editId="6CDB01A2">
+            <wp:simplePos x="0" y="0"/>
+            <wp:positionH relativeFrom="margin">
+              <wp:align>right</wp:align>
+            </wp:positionH>
+            <wp:positionV relativeFrom="paragraph">
+              <wp:posOffset>13970</wp:posOffset>
+            </wp:positionV>
             <wp:extent cx="5759450" cy="2609041"/>
             <wp:effectExtent l="0" t="0" r="0" b="1270"/>
+            <wp:wrapTopAndBottom/>
             <wp:docPr id="10" name="Imagem 10" descr="C:\Users\Aluno\AppData\Local\Microsoft\Windows\INetCache\Content.MSO\E8FDD784.tmp"/>
             <wp:cNvGraphicFramePr>
               <a:graphicFrameLocks xmlns:a="http://schemas.openxmlformats.org/drawingml/2006/main" noChangeAspect="1"/>
@@ -4610,7 +4385,7 @@
                 </pic:pic>
               </a:graphicData>
             </a:graphic>
-          </wp:inline>
+          </wp:anchor>
         </w:drawing>
       </w:r>
     </w:p>
@@ -4618,98 +4393,64 @@
       <w:pPr>
         <w:spacing w:after="0" w:line="240" w:lineRule="auto"/>
         <w:ind w:firstLine="1134"/>
-        <w:rPr>
-          <w:rFonts w:cs="Times New Roman"/>
-          <w:szCs w:val="24"/>
-        </w:rPr>
-      </w:pPr>
-      <w:r>
+        <w:jc w:val="center"/>
         <w:rPr>
           <w:rFonts w:eastAsia="Calibri" w:cs="Times New Roman"/>
           <w:sz w:val="20"/>
           <w:szCs w:val="20"/>
           <w:lang w:eastAsia="zh-CN"/>
         </w:rPr>
+      </w:pPr>
+      <w:r>
+        <w:rPr>
+          <w:rFonts w:eastAsia="Calibri" w:cs="Times New Roman"/>
+          <w:sz w:val="20"/>
+          <w:szCs w:val="20"/>
+          <w:lang w:eastAsia="zh-CN"/>
+        </w:rPr>
         <w:t>Fonte: Elaborado pelos autores.</w:t>
+      </w:r>
+    </w:p>
+    <w:p>
+      <w:pPr>
+        <w:spacing w:after="0" w:line="240" w:lineRule="auto"/>
+        <w:rPr>
+          <w:rFonts w:cs="Times New Roman"/>
+          <w:szCs w:val="24"/>
+        </w:rPr>
+      </w:pPr>
+      <w:r>
+        <w:rPr>
+          <w:rFonts w:cs="Times New Roman"/>
+          <w:szCs w:val="24"/>
+        </w:rPr>
+        <w:tab/>
       </w:r>
     </w:p>
     <w:p>
       <w:pPr>
         <w:spacing w:after="0" w:line="240" w:lineRule="auto"/>
         <w:ind w:firstLine="567"/>
-        <w:rPr>
-          <w:rFonts w:cs="Times New Roman"/>
-          <w:szCs w:val="24"/>
-        </w:rPr>
-      </w:pPr>
-    </w:p>
-    <w:p>
-      <w:pPr>
-        <w:shd w:val="solid" w:color="FFFFFF" w:fill="auto"/>
+      </w:pPr>
+      <w:r>
+        <w:t>Conforme ilustrado no Gráfico 3, 76,5% dos votantes consideram o cadastro de vagas e o controle de candidaturas como funções essenciais do sistema. Além disso, 11,8% indicaram preferência por funcionalidades como notificações de prazos</w:t>
+      </w:r>
+      <w:r>
+        <w:t xml:space="preserve"> e</w:t>
+      </w:r>
+      <w:r>
+        <w:t xml:space="preserve"> atualizações de estágio e avaliação de desempenho de estagiários. Dado o peso dessas preferências, a implementação dessas funções no sistema seria altamente recomendada para atender às necessidades dos usuários.</w:t>
+      </w:r>
+    </w:p>
+    <w:p>
+      <w:pPr>
         <w:spacing w:after="0" w:line="240" w:lineRule="auto"/>
-        <w:ind w:firstLine="1134"/>
-        <w:rPr>
-          <w:rFonts w:eastAsia="Calibri" w:cs="Times New Roman"/>
-          <w:b/>
-          <w:bCs/>
-          <w:szCs w:val="24"/>
-          <w:lang w:eastAsia="zh-CN"/>
-        </w:rPr>
-      </w:pPr>
-      <w:r>
-        <w:rPr>
-          <w:rFonts w:eastAsia="Calibri" w:cs="Times New Roman"/>
-          <w:b/>
-          <w:bCs/>
-          <w:szCs w:val="24"/>
-          <w:lang w:eastAsia="zh-CN"/>
-        </w:rPr>
-        <w:t xml:space="preserve">Gráfico </w:t>
-      </w:r>
-      <w:r>
-        <w:rPr>
-          <w:rFonts w:eastAsia="Calibri" w:cs="Times New Roman"/>
-          <w:b/>
-          <w:bCs/>
-          <w:szCs w:val="24"/>
-          <w:lang w:eastAsia="zh-CN"/>
-        </w:rPr>
-        <w:t>3</w:t>
-      </w:r>
-      <w:r>
-        <w:rPr>
-          <w:rFonts w:eastAsia="Calibri" w:cs="Times New Roman"/>
-          <w:b/>
-          <w:bCs/>
-          <w:szCs w:val="24"/>
-          <w:lang w:eastAsia="zh-CN"/>
-        </w:rPr>
-        <w:t xml:space="preserve"> – </w:t>
-      </w:r>
-      <w:r>
-        <w:rPr>
-          <w:rFonts w:eastAsia="Calibri" w:cs="Times New Roman"/>
-          <w:szCs w:val="24"/>
-          <w:lang w:eastAsia="zh-CN"/>
-        </w:rPr>
-        <w:t>Qual a facilidade de uso (lançamentos d</w:t>
-      </w:r>
-      <w:r>
-        <w:rPr>
-          <w:rFonts w:eastAsia="Calibri" w:cs="Times New Roman"/>
-          <w:szCs w:val="24"/>
-          <w:lang w:eastAsia="zh-CN"/>
-        </w:rPr>
-        <w:t>os lançamentos(despesas)</w:t>
-      </w:r>
-      <w:r>
-        <w:rPr>
-          <w:rFonts w:eastAsia="Calibri" w:cs="Times New Roman"/>
-          <w:szCs w:val="24"/>
-          <w:lang w:eastAsia="zh-CN"/>
-        </w:rPr>
-        <w:t>)</w:t>
-      </w:r>
+        <w:ind w:firstLine="567"/>
+        <w:rPr>
+          <w:rFonts w:cs="Times New Roman"/>
+          <w:szCs w:val="24"/>
+        </w:rPr>
+      </w:pPr>
     </w:p>
     <w:p>
       <w:pPr>
@@ -4733,9 +4474,17 @@
           <w:lang w:eastAsia="zh-CN"/>
         </w:rPr>
         <w:drawing>
-          <wp:inline distT="0" distB="0" distL="0" distR="0" wp14:anchorId="4DCB47AE" wp14:editId="2AE6E352">
-            <wp:extent cx="5759450" cy="2420436"/>
+          <wp:anchor distT="0" distB="0" distL="114300" distR="114300" simplePos="0" relativeHeight="251663360" behindDoc="0" locked="0" layoutInCell="1" allowOverlap="1" wp14:anchorId="4DCB47AE" wp14:editId="5DB57C35">
+            <wp:simplePos x="0" y="0"/>
+            <wp:positionH relativeFrom="margin">
+              <wp:align>right</wp:align>
+            </wp:positionH>
+            <wp:positionV relativeFrom="paragraph">
+              <wp:posOffset>335280</wp:posOffset>
+            </wp:positionV>
+            <wp:extent cx="5759450" cy="2419985"/>
             <wp:effectExtent l="0" t="0" r="0" b="0"/>
+            <wp:wrapTopAndBottom/>
             <wp:docPr id="11" name="Imagem 11" descr="C:\Users\Aluno\AppData\Local\Microsoft\Windows\INetCache\Content.MSO\A001C32.tmp"/>
             <wp:cNvGraphicFramePr>
               <a:graphicFrameLocks xmlns:a="http://schemas.openxmlformats.org/drawingml/2006/main" noChangeAspect="1"/>
@@ -4765,7 +4514,7 @@
                   <pic:spPr bwMode="auto">
                     <a:xfrm>
                       <a:off x="0" y="0"/>
-                      <a:ext cx="5759450" cy="2420436"/>
+                      <a:ext cx="5759450" cy="2419985"/>
                     </a:xfrm>
                     <a:prstGeom prst="rect">
                       <a:avLst/>
@@ -4778,14 +4527,61 @@
                 </pic:pic>
               </a:graphicData>
             </a:graphic>
-          </wp:inline>
+          </wp:anchor>
         </w:drawing>
+      </w:r>
+      <w:r>
+        <w:rPr>
+          <w:rFonts w:eastAsia="Calibri" w:cs="Times New Roman"/>
+          <w:b/>
+          <w:bCs/>
+          <w:szCs w:val="24"/>
+          <w:lang w:eastAsia="zh-CN"/>
+        </w:rPr>
+        <w:t xml:space="preserve">Gráfico </w:t>
+      </w:r>
+      <w:r>
+        <w:rPr>
+          <w:rFonts w:eastAsia="Calibri" w:cs="Times New Roman"/>
+          <w:b/>
+          <w:bCs/>
+          <w:szCs w:val="24"/>
+          <w:lang w:eastAsia="zh-CN"/>
+        </w:rPr>
+        <w:t>3</w:t>
+      </w:r>
+      <w:r>
+        <w:rPr>
+          <w:rFonts w:eastAsia="Calibri" w:cs="Times New Roman"/>
+          <w:b/>
+          <w:bCs/>
+          <w:szCs w:val="24"/>
+          <w:lang w:eastAsia="zh-CN"/>
+        </w:rPr>
+        <w:t xml:space="preserve"> – </w:t>
+      </w:r>
+      <w:r>
+        <w:rPr>
+          <w:rFonts w:eastAsia="Calibri" w:cs="Times New Roman"/>
+          <w:szCs w:val="24"/>
+          <w:lang w:eastAsia="zh-CN"/>
+        </w:rPr>
+        <w:t>Qual</w:t>
+      </w:r>
+      <w:r>
+        <w:rPr>
+          <w:rFonts w:eastAsia="Calibri" w:cs="Times New Roman"/>
+          <w:szCs w:val="24"/>
+          <w:lang w:eastAsia="zh-CN"/>
+        </w:rPr>
+        <w:t xml:space="preserve"> função é indisponível no sistema de gestão de estágios</w:t>
       </w:r>
     </w:p>
     <w:p>
       <w:pPr>
         <w:spacing w:after="0" w:line="240" w:lineRule="auto"/>
         <w:ind w:firstLine="1134"/>
+        <w:jc w:val="center"/>
         <w:rPr>
           <w:rFonts w:cs="Times New Roman"/>
           <w:szCs w:val="24"/>
@@ -4804,6 +4600,39 @@
     <w:p>
       <w:pPr>
         <w:spacing w:after="0" w:line="240" w:lineRule="auto"/>
+        <w:rPr>
+          <w:rFonts w:cs="Times New Roman"/>
+          <w:szCs w:val="24"/>
+        </w:rPr>
+      </w:pPr>
+    </w:p>
+    <w:p>
+      <w:pPr>
+        <w:spacing w:after="0" w:line="240" w:lineRule="auto"/>
+        <w:ind w:firstLine="708"/>
+        <w:rPr>
+          <w:rFonts w:cs="Times New Roman"/>
+          <w:szCs w:val="24"/>
+        </w:rPr>
+      </w:pPr>
+      <w:r>
+        <w:rPr>
+          <w:rFonts w:cs="Times New Roman"/>
+          <w:szCs w:val="24"/>
+        </w:rPr>
+        <w:t>De acordo com o gráfico 4</w:t>
+      </w:r>
+      <w:r>
+        <w:rPr>
+          <w:rFonts w:cs="Times New Roman"/>
+          <w:szCs w:val="24"/>
+        </w:rPr>
+        <w:t>, 47,1% dos participantes entendem como uma métrica e relatório uteis para o sistema seria o progresso e desempenho dos estagiários no sistema. Levando em consideração que todas as alternativas foram escolhidas e exceto o item que foi mais votado, os outros três itens tiveram a votação de 17,6% e todas podem ser levadas em consideração para serem implementadas</w:t>
+      </w:r>
+    </w:p>
+    <w:p>
+      <w:pPr>
+        <w:spacing w:after="0" w:line="240" w:lineRule="auto"/>
         <w:ind w:firstLine="567"/>
         <w:rPr>
           <w:rFonts w:cs="Times New Roman"/>
@@ -4818,58 +4647,6 @@
         <w:ind w:firstLine="1134"/>
         <w:rPr>
           <w:rFonts w:eastAsia="Calibri" w:cs="Times New Roman"/>
-          <w:szCs w:val="24"/>
-          <w:lang w:eastAsia="zh-CN"/>
-        </w:rPr>
-      </w:pPr>
-      <w:r>
-        <w:rPr>
-          <w:rFonts w:eastAsia="Calibri" w:cs="Times New Roman"/>
-          <w:b/>
-          <w:bCs/>
-          <w:szCs w:val="24"/>
-          <w:lang w:eastAsia="zh-CN"/>
-        </w:rPr>
-        <w:t xml:space="preserve">Gráfico </w:t>
-      </w:r>
-      <w:r>
-        <w:rPr>
-          <w:rFonts w:eastAsia="Calibri" w:cs="Times New Roman"/>
-          <w:b/>
-          <w:bCs/>
-          <w:szCs w:val="24"/>
-          <w:lang w:eastAsia="zh-CN"/>
-        </w:rPr>
-        <w:t>4</w:t>
-      </w:r>
-      <w:r>
-        <w:rPr>
-          <w:rFonts w:eastAsia="Calibri" w:cs="Times New Roman"/>
-          <w:b/>
-          <w:bCs/>
-          <w:szCs w:val="24"/>
-          <w:lang w:eastAsia="zh-CN"/>
-        </w:rPr>
-        <w:t xml:space="preserve"> – </w:t>
-      </w:r>
-      <w:r>
-        <w:rPr>
-          <w:rFonts w:eastAsia="Calibri" w:cs="Times New Roman"/>
-          <w:szCs w:val="24"/>
-          <w:lang w:eastAsia="zh-CN"/>
-        </w:rPr>
-        <w:t>Qual a facilidade de uso (aprovação dos lançamentos(despesas))</w:t>
-      </w:r>
-    </w:p>
-    <w:p>
-      <w:pPr>
-        <w:shd w:val="solid" w:color="FFFFFF" w:fill="auto"/>
-        <w:spacing w:after="0" w:line="240" w:lineRule="auto"/>
-        <w:ind w:firstLine="1134"/>
-        <w:rPr>
-          <w:rFonts w:eastAsia="Calibri" w:cs="Times New Roman"/>
-          <w:b/>
-          <w:bCs/>
           <w:szCs w:val="24"/>
           <w:lang w:eastAsia="zh-CN"/>
         </w:rPr>
@@ -4882,11 +4659,18 @@
           <w:noProof/>
           <w:lang w:eastAsia="zh-CN"/>
         </w:rPr>
-        <w:lastRenderedPageBreak/>
         <w:drawing>
-          <wp:inline distT="0" distB="0" distL="0" distR="0" wp14:anchorId="6D49D467" wp14:editId="2B6B45F1">
+          <wp:anchor distT="0" distB="0" distL="114300" distR="114300" simplePos="0" relativeHeight="251664384" behindDoc="0" locked="0" layoutInCell="1" allowOverlap="1" wp14:anchorId="6D49D467" wp14:editId="4E8AB7AE">
+            <wp:simplePos x="0" y="0"/>
+            <wp:positionH relativeFrom="margin">
+              <wp:align>right</wp:align>
+            </wp:positionH>
+            <wp:positionV relativeFrom="paragraph">
+              <wp:posOffset>365760</wp:posOffset>
+            </wp:positionV>
             <wp:extent cx="5759450" cy="2420436"/>
             <wp:effectExtent l="0" t="0" r="0" b="0"/>
+            <wp:wrapTopAndBottom/>
             <wp:docPr id="13" name="Imagem 13" descr="C:\Users\Aluno\AppData\Local\Microsoft\Windows\INetCache\Content.MSO\9FBDE39E.tmp"/>
             <wp:cNvGraphicFramePr>
               <a:graphicFrameLocks xmlns:a="http://schemas.openxmlformats.org/drawingml/2006/main" noChangeAspect="1"/>
@@ -4929,14 +4713,53 @@
                 </pic:pic>
               </a:graphicData>
             </a:graphic>
-          </wp:inline>
+          </wp:anchor>
         </w:drawing>
+      </w:r>
+      <w:r>
+        <w:rPr>
+          <w:rFonts w:eastAsia="Calibri" w:cs="Times New Roman"/>
+          <w:b/>
+          <w:bCs/>
+          <w:szCs w:val="24"/>
+          <w:lang w:eastAsia="zh-CN"/>
+        </w:rPr>
+        <w:t xml:space="preserve">Gráfico </w:t>
+      </w:r>
+      <w:r>
+        <w:rPr>
+          <w:rFonts w:eastAsia="Calibri" w:cs="Times New Roman"/>
+          <w:b/>
+          <w:bCs/>
+          <w:szCs w:val="24"/>
+          <w:lang w:eastAsia="zh-CN"/>
+        </w:rPr>
+        <w:t>4</w:t>
+      </w:r>
+      <w:r>
+        <w:rPr>
+          <w:rFonts w:eastAsia="Calibri" w:cs="Times New Roman"/>
+          <w:b/>
+          <w:bCs/>
+          <w:szCs w:val="24"/>
+          <w:lang w:eastAsia="zh-CN"/>
+        </w:rPr>
+        <w:t xml:space="preserve"> – </w:t>
+      </w:r>
+      <w:r>
+        <w:rPr>
+          <w:rFonts w:eastAsia="Calibri" w:cs="Times New Roman"/>
+          <w:szCs w:val="24"/>
+          <w:lang w:eastAsia="zh-CN"/>
+        </w:rPr>
+        <w:t>Tipos de relatórios e métricas seriam úteis para o sistema</w:t>
       </w:r>
     </w:p>
     <w:p>
       <w:pPr>
         <w:spacing w:after="0" w:line="240" w:lineRule="auto"/>
         <w:ind w:firstLine="1134"/>
+        <w:jc w:val="center"/>
         <w:rPr>
           <w:rFonts w:cs="Times New Roman"/>
           <w:szCs w:val="24"/>
@@ -4964,73 +4787,39 @@
     </w:p>
     <w:p>
       <w:pPr>
+        <w:spacing w:after="0" w:line="240" w:lineRule="auto"/>
+        <w:ind w:firstLine="567"/>
+        <w:rPr>
+          <w:rFonts w:cs="Times New Roman"/>
+          <w:szCs w:val="24"/>
+        </w:rPr>
+      </w:pPr>
+      <w:r>
+        <w:rPr>
+          <w:rFonts w:cs="Times New Roman"/>
+          <w:szCs w:val="24"/>
+        </w:rPr>
+        <w:t>De acordo com o Gráfico 5, que apresenta os resultados de uma seleção múltipla, 82,4% dos votos indicam que o principal benefício a ser implementado no sistema é a facilitação do acompanhamento de estagiários. Além disso, agilizar o processo de candidatura e aprovação do sistema foi destacado como o foco central, sendo a escolha de 64,7% dos participantes. Esses resultados reforçam a importância de priorizar essas funcionalidades para atender melhor às expectativas dos usuários.</w:t>
+      </w:r>
+    </w:p>
+    <w:p>
+      <w:pPr>
+        <w:spacing w:after="0" w:line="240" w:lineRule="auto"/>
+        <w:ind w:firstLine="567"/>
+        <w:rPr>
+          <w:rFonts w:cs="Times New Roman"/>
+          <w:szCs w:val="24"/>
+        </w:rPr>
+      </w:pPr>
+    </w:p>
+    <w:p>
+      <w:pPr>
         <w:shd w:val="solid" w:color="FFFFFF" w:fill="auto"/>
         <w:spacing w:after="0" w:line="240" w:lineRule="auto"/>
         <w:ind w:firstLine="1134"/>
+        <w:jc w:val="center"/>
         <w:rPr>
           <w:rFonts w:eastAsia="Calibri" w:cs="Times New Roman"/>
-          <w:szCs w:val="24"/>
-          <w:lang w:eastAsia="zh-CN"/>
-        </w:rPr>
-      </w:pPr>
-      <w:r>
-        <w:rPr>
-          <w:rFonts w:eastAsia="Calibri" w:cs="Times New Roman"/>
-          <w:b/>
-          <w:bCs/>
-          <w:szCs w:val="24"/>
-          <w:lang w:eastAsia="zh-CN"/>
-        </w:rPr>
-        <w:t xml:space="preserve">Gráfico </w:t>
-      </w:r>
-      <w:r>
-        <w:rPr>
-          <w:rFonts w:eastAsia="Calibri" w:cs="Times New Roman"/>
-          <w:b/>
-          <w:bCs/>
-          <w:szCs w:val="24"/>
-          <w:lang w:eastAsia="zh-CN"/>
-        </w:rPr>
-        <w:t>5</w:t>
-      </w:r>
-      <w:r>
-        <w:rPr>
-          <w:rFonts w:eastAsia="Calibri" w:cs="Times New Roman"/>
-          <w:b/>
-          <w:bCs/>
-          <w:szCs w:val="24"/>
-          <w:lang w:eastAsia="zh-CN"/>
-        </w:rPr>
-        <w:t xml:space="preserve"> – </w:t>
-      </w:r>
-      <w:r>
-        <w:rPr>
-          <w:rFonts w:eastAsia="Calibri" w:cs="Times New Roman"/>
-          <w:szCs w:val="24"/>
-          <w:lang w:eastAsia="zh-CN"/>
-        </w:rPr>
-        <w:t xml:space="preserve">Taxa de recomendação de uso do </w:t>
-      </w:r>
-      <w:proofErr w:type="spellStart"/>
-      <w:r>
-        <w:rPr>
-          <w:rFonts w:eastAsia="Calibri" w:cs="Times New Roman"/>
-          <w:szCs w:val="24"/>
-          <w:lang w:eastAsia="zh-CN"/>
-        </w:rPr>
-        <w:t>ViaEx</w:t>
-      </w:r>
-      <w:proofErr w:type="spellEnd"/>
-    </w:p>
-    <w:p>
-      <w:pPr>
-        <w:shd w:val="solid" w:color="FFFFFF" w:fill="auto"/>
-        <w:spacing w:after="0" w:line="240" w:lineRule="auto"/>
-        <w:ind w:firstLine="1134"/>
-        <w:rPr>
-          <w:rFonts w:eastAsia="Calibri" w:cs="Times New Roman"/>
-          <w:b/>
-          <w:bCs/>
           <w:szCs w:val="24"/>
           <w:lang w:eastAsia="zh-CN"/>
         </w:rPr>
@@ -5044,160 +4833,17 @@
           <w:lang w:eastAsia="zh-CN"/>
         </w:rPr>
         <w:drawing>
-          <wp:inline distT="0" distB="0" distL="0" distR="0" wp14:anchorId="7DD08A4F" wp14:editId="5F4F2E2C">
-            <wp:extent cx="5759450" cy="2609041"/>
-            <wp:effectExtent l="0" t="0" r="0" b="1270"/>
-            <wp:docPr id="14" name="Imagem 14" descr="C:\Users\Aluno\AppData\Local\Microsoft\Windows\INetCache\Content.MSO\AED1715C.tmp"/>
-            <wp:cNvGraphicFramePr>
-              <a:graphicFrameLocks xmlns:a="http://schemas.openxmlformats.org/drawingml/2006/main" noChangeAspect="1"/>
-            </wp:cNvGraphicFramePr>
-            <a:graphic xmlns:a="http://schemas.openxmlformats.org/drawingml/2006/main">
-              <a:graphicData uri="http://schemas.openxmlformats.org/drawingml/2006/picture">
-                <pic:pic xmlns:pic="http://schemas.openxmlformats.org/drawingml/2006/picture">
-                  <pic:nvPicPr>
-                    <pic:cNvPr id="0" name="Picture 11" descr="C:\Users\Aluno\AppData\Local\Microsoft\Windows\INetCache\Content.MSO\AED1715C.tmp"/>
-                    <pic:cNvPicPr>
-                      <a:picLocks noChangeAspect="1" noChangeArrowheads="1"/>
-                    </pic:cNvPicPr>
-                  </pic:nvPicPr>
-                  <pic:blipFill>
-                    <a:blip r:embed="rId24" cstate="print">
-                      <a:extLst>
-                        <a:ext uri="{28A0092B-C50C-407E-A947-70E740481C1C}">
-                          <a14:useLocalDpi xmlns:a14="http://schemas.microsoft.com/office/drawing/2010/main" val="0"/>
-                        </a:ext>
-                      </a:extLst>
-                    </a:blip>
-                    <a:srcRect/>
-                    <a:stretch>
-                      <a:fillRect/>
-                    </a:stretch>
-                  </pic:blipFill>
-                  <pic:spPr bwMode="auto">
-                    <a:xfrm>
-                      <a:off x="0" y="0"/>
-                      <a:ext cx="5759450" cy="2609041"/>
-                    </a:xfrm>
-                    <a:prstGeom prst="rect">
-                      <a:avLst/>
-                    </a:prstGeom>
-                    <a:noFill/>
-                    <a:ln>
-                      <a:noFill/>
-                    </a:ln>
-                  </pic:spPr>
-                </pic:pic>
-              </a:graphicData>
-            </a:graphic>
-          </wp:inline>
-        </w:drawing>
-      </w:r>
-    </w:p>
-    <w:p>
-      <w:pPr>
-        <w:spacing w:after="0" w:line="240" w:lineRule="auto"/>
-        <w:ind w:firstLine="1134"/>
-        <w:rPr>
-          <w:rFonts w:cs="Times New Roman"/>
-          <w:szCs w:val="24"/>
-        </w:rPr>
-      </w:pPr>
-      <w:r>
-        <w:rPr>
-          <w:rFonts w:eastAsia="Calibri" w:cs="Times New Roman"/>
-          <w:sz w:val="20"/>
-          <w:szCs w:val="20"/>
-          <w:lang w:eastAsia="zh-CN"/>
-        </w:rPr>
-        <w:t>Fonte: Elaborado pelos autores.</w:t>
-      </w:r>
-    </w:p>
-    <w:p>
-      <w:pPr>
-        <w:spacing w:after="0" w:line="240" w:lineRule="auto"/>
-        <w:ind w:firstLine="567"/>
-        <w:rPr>
-          <w:rFonts w:cs="Times New Roman"/>
-          <w:szCs w:val="24"/>
-        </w:rPr>
-      </w:pPr>
-    </w:p>
-    <w:p>
-      <w:pPr>
-        <w:shd w:val="solid" w:color="FFFFFF" w:fill="auto"/>
-        <w:spacing w:after="0" w:line="240" w:lineRule="auto"/>
-        <w:ind w:firstLine="1134"/>
-        <w:rPr>
-          <w:rFonts w:eastAsia="Calibri" w:cs="Times New Roman"/>
-          <w:szCs w:val="24"/>
-          <w:lang w:eastAsia="zh-CN"/>
-        </w:rPr>
-      </w:pPr>
-      <w:r>
-        <w:rPr>
-          <w:rFonts w:eastAsia="Calibri" w:cs="Times New Roman"/>
-          <w:b/>
-          <w:bCs/>
-          <w:szCs w:val="24"/>
-          <w:lang w:eastAsia="zh-CN"/>
-        </w:rPr>
-        <w:t xml:space="preserve">Gráfico </w:t>
-      </w:r>
-      <w:r>
-        <w:rPr>
-          <w:rFonts w:eastAsia="Calibri" w:cs="Times New Roman"/>
-          <w:b/>
-          <w:bCs/>
-          <w:szCs w:val="24"/>
-          <w:lang w:eastAsia="zh-CN"/>
-        </w:rPr>
-        <w:t>6</w:t>
-      </w:r>
-      <w:r>
-        <w:rPr>
-          <w:rFonts w:eastAsia="Calibri" w:cs="Times New Roman"/>
-          <w:b/>
-          <w:bCs/>
-          <w:szCs w:val="24"/>
-          <w:lang w:eastAsia="zh-CN"/>
-        </w:rPr>
-        <w:t xml:space="preserve"> – </w:t>
-      </w:r>
-      <w:r>
-        <w:rPr>
-          <w:rFonts w:eastAsia="Calibri" w:cs="Times New Roman"/>
-          <w:szCs w:val="24"/>
-          <w:lang w:eastAsia="zh-CN"/>
-        </w:rPr>
-        <w:t>Qual a utilidade das informações da dashboard</w:t>
-      </w:r>
-    </w:p>
-    <w:p>
-      <w:pPr>
-        <w:shd w:val="solid" w:color="FFFFFF" w:fill="auto"/>
-        <w:spacing w:after="0" w:line="240" w:lineRule="auto"/>
-        <w:ind w:firstLine="1134"/>
-        <w:rPr>
-          <w:rFonts w:eastAsia="Calibri" w:cs="Times New Roman"/>
-          <w:b/>
-          <w:bCs/>
-          <w:szCs w:val="24"/>
-          <w:lang w:eastAsia="zh-CN"/>
-        </w:rPr>
-      </w:pPr>
-      <w:r>
-        <w:rPr>
-          <w:rFonts w:eastAsia="Calibri"/>
-          <w:b/>
-          <w:bCs/>
-          <w:noProof/>
-          <w:lang w:eastAsia="zh-CN"/>
-        </w:rPr>
-        <w:lastRenderedPageBreak/>
-        <w:drawing>
-          <wp:inline distT="0" distB="0" distL="0" distR="0" wp14:anchorId="2D837815" wp14:editId="3D088A6C">
+          <wp:anchor distT="0" distB="0" distL="114300" distR="114300" simplePos="0" relativeHeight="251666432" behindDoc="0" locked="0" layoutInCell="1" allowOverlap="1" wp14:anchorId="2D837815" wp14:editId="66801D1A">
+            <wp:simplePos x="0" y="0"/>
+            <wp:positionH relativeFrom="margin">
+              <wp:align>right</wp:align>
+            </wp:positionH>
+            <wp:positionV relativeFrom="paragraph">
+              <wp:posOffset>261620</wp:posOffset>
+            </wp:positionV>
             <wp:extent cx="5759450" cy="2923384"/>
             <wp:effectExtent l="0" t="0" r="0" b="0"/>
+            <wp:wrapTopAndBottom/>
             <wp:docPr id="15" name="Imagem 15" descr="C:\Users\Aluno\AppData\Local\Microsoft\Windows\INetCache\Content.MSO\BD3A4BCA.tmp"/>
             <wp:cNvGraphicFramePr>
               <a:graphicFrameLocks xmlns:a="http://schemas.openxmlformats.org/drawingml/2006/main" noChangeAspect="1"/>
@@ -5212,7 +4858,7 @@
                     </pic:cNvPicPr>
                   </pic:nvPicPr>
                   <pic:blipFill>
-                    <a:blip r:embed="rId25" cstate="print">
+                    <a:blip r:embed="rId24" cstate="print">
                       <a:extLst>
                         <a:ext uri="{28A0092B-C50C-407E-A947-70E740481C1C}">
                           <a14:useLocalDpi xmlns:a14="http://schemas.microsoft.com/office/drawing/2010/main" val="0"/>
@@ -5240,37 +4886,90 @@
                 </pic:pic>
               </a:graphicData>
             </a:graphic>
-          </wp:inline>
+          </wp:anchor>
         </w:drawing>
+      </w:r>
+      <w:r>
+        <w:rPr>
+          <w:rFonts w:eastAsia="Calibri" w:cs="Times New Roman"/>
+          <w:b/>
+          <w:bCs/>
+          <w:szCs w:val="24"/>
+          <w:lang w:eastAsia="zh-CN"/>
+        </w:rPr>
+        <w:t xml:space="preserve">Gráfico </w:t>
+      </w:r>
+      <w:r>
+        <w:rPr>
+          <w:rFonts w:eastAsia="Calibri" w:cs="Times New Roman"/>
+          <w:b/>
+          <w:bCs/>
+          <w:szCs w:val="24"/>
+          <w:lang w:eastAsia="zh-CN"/>
+        </w:rPr>
+        <w:t>5</w:t>
+      </w:r>
+      <w:r>
+        <w:rPr>
+          <w:rFonts w:eastAsia="Calibri" w:cs="Times New Roman"/>
+          <w:b/>
+          <w:bCs/>
+          <w:szCs w:val="24"/>
+          <w:lang w:eastAsia="zh-CN"/>
+        </w:rPr>
+        <w:t xml:space="preserve"> – </w:t>
+      </w:r>
+      <w:r>
+        <w:rPr>
+          <w:rFonts w:eastAsia="Calibri" w:cs="Times New Roman"/>
+          <w:szCs w:val="24"/>
+          <w:lang w:eastAsia="zh-CN"/>
+        </w:rPr>
+        <w:t>Benefícios do sistema</w:t>
       </w:r>
     </w:p>
     <w:p>
       <w:pPr>
         <w:spacing w:after="0" w:line="240" w:lineRule="auto"/>
         <w:ind w:firstLine="1134"/>
-        <w:rPr>
-          <w:rFonts w:cs="Times New Roman"/>
-          <w:szCs w:val="24"/>
-        </w:rPr>
-      </w:pPr>
-      <w:r>
+        <w:jc w:val="center"/>
         <w:rPr>
           <w:rFonts w:eastAsia="Calibri" w:cs="Times New Roman"/>
           <w:sz w:val="20"/>
           <w:szCs w:val="20"/>
           <w:lang w:eastAsia="zh-CN"/>
         </w:rPr>
+      </w:pPr>
+      <w:r>
+        <w:rPr>
+          <w:rFonts w:eastAsia="Calibri" w:cs="Times New Roman"/>
+          <w:sz w:val="20"/>
+          <w:szCs w:val="20"/>
+          <w:lang w:eastAsia="zh-CN"/>
+        </w:rPr>
         <w:t>Fonte: Elaborado pelos autores.</w:t>
       </w:r>
     </w:p>
     <w:p>
       <w:pPr>
         <w:spacing w:after="0" w:line="240" w:lineRule="auto"/>
-        <w:rPr>
-          <w:rFonts w:cs="Times New Roman"/>
-          <w:szCs w:val="24"/>
-        </w:rPr>
-      </w:pPr>
+        <w:ind w:firstLine="1134"/>
+        <w:rPr>
+          <w:rFonts w:eastAsia="Calibri" w:cs="Times New Roman"/>
+          <w:bCs/>
+          <w:szCs w:val="24"/>
+          <w:lang w:eastAsia="zh-CN"/>
+        </w:rPr>
+      </w:pPr>
+      <w:r>
+        <w:rPr>
+          <w:rFonts w:eastAsia="Calibri" w:cs="Times New Roman"/>
+          <w:bCs/>
+          <w:szCs w:val="24"/>
+          <w:lang w:eastAsia="zh-CN"/>
+        </w:rPr>
+        <w:t>O Gráfico 6 destaca os principais desafios na gestão de estagiários da Fatec Jales. A "Comunicação com os alunos" foi o desafio mais citado, com 58,8% dos votos, seguida pela "Falta de atualizações centralizadas" (47,1%) e pela "Falta de acompanhamento" (41,2%). Esses dados indicam a necessidade de melhorar a comunicação, centralizar as informações e oferecer um acompanhamento mais próximo dos estagiários, alinhando-se com as preferências identificadas nos gráficos anteriores.</w:t>
+      </w:r>
     </w:p>
     <w:p>
       <w:pPr>
@@ -5279,66 +4978,12 @@
         <w:ind w:firstLine="1134"/>
         <w:rPr>
           <w:rFonts w:eastAsia="Calibri" w:cs="Times New Roman"/>
-          <w:szCs w:val="24"/>
-          <w:lang w:eastAsia="zh-CN"/>
-        </w:rPr>
-      </w:pPr>
-      <w:r>
-        <w:rPr>
-          <w:rFonts w:eastAsia="Calibri" w:cs="Times New Roman"/>
           <w:b/>
           <w:bCs/>
           <w:szCs w:val="24"/>
           <w:lang w:eastAsia="zh-CN"/>
         </w:rPr>
-        <w:t xml:space="preserve">Gráfico </w:t>
-      </w:r>
-      <w:r>
-        <w:rPr>
-          <w:rFonts w:eastAsia="Calibri" w:cs="Times New Roman"/>
-          <w:b/>
-          <w:bCs/>
-          <w:szCs w:val="24"/>
-          <w:lang w:eastAsia="zh-CN"/>
-        </w:rPr>
-        <w:t>7</w:t>
-      </w:r>
-      <w:r>
-        <w:rPr>
-          <w:rFonts w:eastAsia="Calibri" w:cs="Times New Roman"/>
-          <w:b/>
-          <w:bCs/>
-          <w:szCs w:val="24"/>
-          <w:lang w:eastAsia="zh-CN"/>
-        </w:rPr>
-        <w:t xml:space="preserve"> – </w:t>
-      </w:r>
-      <w:r>
-        <w:rPr>
-          <w:rFonts w:eastAsia="Calibri" w:cs="Times New Roman"/>
-          <w:szCs w:val="24"/>
-          <w:lang w:eastAsia="zh-CN"/>
-        </w:rPr>
-        <w:t xml:space="preserve">Qual o diferencial do </w:t>
-      </w:r>
-      <w:proofErr w:type="spellStart"/>
-      <w:r>
-        <w:rPr>
-          <w:rFonts w:eastAsia="Calibri" w:cs="Times New Roman"/>
-          <w:szCs w:val="24"/>
-          <w:lang w:eastAsia="zh-CN"/>
-        </w:rPr>
-        <w:t>ViaEx</w:t>
-      </w:r>
-      <w:proofErr w:type="spellEnd"/>
-      <w:r>
-        <w:rPr>
-          <w:rFonts w:eastAsia="Calibri" w:cs="Times New Roman"/>
-          <w:szCs w:val="24"/>
-          <w:lang w:eastAsia="zh-CN"/>
-        </w:rPr>
-        <w:t xml:space="preserve"> em relação aos outros softwares</w:t>
-      </w:r>
+      </w:pPr>
     </w:p>
     <w:p>
       <w:pPr>
@@ -5347,8 +4992,6 @@
         <w:ind w:firstLine="1134"/>
         <w:rPr>
           <w:rFonts w:eastAsia="Calibri" w:cs="Times New Roman"/>
-          <w:b/>
-          <w:bCs/>
           <w:szCs w:val="24"/>
           <w:lang w:eastAsia="zh-CN"/>
         </w:rPr>
@@ -5362,9 +5005,17 @@
           <w:lang w:eastAsia="zh-CN"/>
         </w:rPr>
         <w:drawing>
-          <wp:inline distT="0" distB="0" distL="0" distR="0" wp14:anchorId="2A174031" wp14:editId="66AE427B">
+          <wp:anchor distT="0" distB="0" distL="114300" distR="114300" simplePos="0" relativeHeight="251667456" behindDoc="0" locked="0" layoutInCell="1" allowOverlap="1" wp14:anchorId="2A174031" wp14:editId="1EA67987">
+            <wp:simplePos x="0" y="0"/>
+            <wp:positionH relativeFrom="margin">
+              <wp:align>right</wp:align>
+            </wp:positionH>
+            <wp:positionV relativeFrom="paragraph">
+              <wp:posOffset>330835</wp:posOffset>
+            </wp:positionV>
             <wp:extent cx="5759450" cy="2734778"/>
             <wp:effectExtent l="0" t="0" r="0" b="8890"/>
+            <wp:wrapTopAndBottom/>
             <wp:docPr id="12" name="Imagem 12" descr="C:\Users\Aluno\AppData\Local\Microsoft\Windows\INetCache\Content.MSO\4D3DFB10.tmp"/>
             <wp:cNvGraphicFramePr>
               <a:graphicFrameLocks xmlns:a="http://schemas.openxmlformats.org/drawingml/2006/main" noChangeAspect="1"/>
@@ -5379,7 +5030,7 @@
                     </pic:cNvPicPr>
                   </pic:nvPicPr>
                   <pic:blipFill>
-                    <a:blip r:embed="rId26" cstate="print">
+                    <a:blip r:embed="rId25" cstate="print">
                       <a:extLst>
                         <a:ext uri="{28A0092B-C50C-407E-A947-70E740481C1C}">
                           <a14:useLocalDpi xmlns:a14="http://schemas.microsoft.com/office/drawing/2010/main" val="0"/>
@@ -5407,14 +5058,53 @@
                 </pic:pic>
               </a:graphicData>
             </a:graphic>
-          </wp:inline>
+          </wp:anchor>
         </w:drawing>
+      </w:r>
+      <w:r>
+        <w:rPr>
+          <w:rFonts w:eastAsia="Calibri" w:cs="Times New Roman"/>
+          <w:b/>
+          <w:bCs/>
+          <w:szCs w:val="24"/>
+          <w:lang w:eastAsia="zh-CN"/>
+        </w:rPr>
+        <w:t xml:space="preserve">Gráfico </w:t>
+      </w:r>
+      <w:r>
+        <w:rPr>
+          <w:rFonts w:eastAsia="Calibri" w:cs="Times New Roman"/>
+          <w:b/>
+          <w:bCs/>
+          <w:szCs w:val="24"/>
+          <w:lang w:eastAsia="zh-CN"/>
+        </w:rPr>
+        <w:t>6</w:t>
+      </w:r>
+      <w:r>
+        <w:rPr>
+          <w:rFonts w:eastAsia="Calibri" w:cs="Times New Roman"/>
+          <w:b/>
+          <w:bCs/>
+          <w:szCs w:val="24"/>
+          <w:lang w:eastAsia="zh-CN"/>
+        </w:rPr>
+        <w:t xml:space="preserve"> – </w:t>
+      </w:r>
+      <w:r>
+        <w:rPr>
+          <w:rFonts w:eastAsia="Calibri" w:cs="Times New Roman"/>
+          <w:szCs w:val="24"/>
+          <w:lang w:eastAsia="zh-CN"/>
+        </w:rPr>
+        <w:t>Desafios da atual gestão de estagiários</w:t>
       </w:r>
     </w:p>
     <w:p>
       <w:pPr>
         <w:spacing w:after="0" w:line="240" w:lineRule="auto"/>
         <w:ind w:firstLine="1134"/>
+        <w:jc w:val="center"/>
         <w:rPr>
           <w:rFonts w:cs="Times New Roman"/>
           <w:szCs w:val="24"/>
@@ -5496,7 +5186,6 @@
         <w:ind w:firstLine="567"/>
       </w:pPr>
       <w:r>
-        <w:lastRenderedPageBreak/>
         <w:t>Os resultados indicam que o sistema trará benefícios operacionais, como a otimização do tempo nos processos de recrutamento, seleção e acompanhamento de estagiários, com a redução substancial da burocracia anteriormente envolvida. A automatização permitiu à administração concentrar-se em atividades mais estratégicas, além de proporcionar maior transparência e eficiência tanto para alunos quanto para empresas parceiras.</w:t>
       </w:r>
     </w:p>
@@ -5506,7 +5195,7 @@
         <w:ind w:firstLine="567"/>
       </w:pPr>
       <w:r>
-        <w:t>Embora o sistema ainda não tenha sido completamente implantado, os resultados preliminares sugerem uma melhora significativa na comunicação entre a instituição e as empresas, facilitando o preenchimento de vagas de estágio. Espera-se que, com a integração do sistema à base de dados acadêmica, haja um acompanhamento mais detalhado do desempenho dos estagiários, resultando na redução de 30% do tempo médio de colocação no mercado e no aumento da satisfação dos usuários.</w:t>
+        <w:t>Embora o sistema ainda não tenha sido completamente implantado, os resultados preliminares sugerem uma melhora significativa na comunicação entre a instituição e as empresas, facilitando o preenchimento de vagas de estágio. Espera-se que, com a integração do sistema à base de dados acadêmica, haja um acompanhamento mais detalhado do desempenho dos estagiários, resultando na redução do tempo médio de colocação no mercado e no aumento da satisfação dos usuários.</w:t>
       </w:r>
     </w:p>
     <w:p>
@@ -5716,7 +5405,7 @@
         </w:rPr>
         <w:t xml:space="preserve">, Brasília, DF, 26 set. 2008. Disponível em: </w:t>
       </w:r>
-      <w:hyperlink r:id="rId27" w:tgtFrame="_new" w:history="1">
+      <w:hyperlink r:id="rId26" w:tgtFrame="_new" w:history="1">
         <w:r>
           <w:rPr>
             <w:rFonts w:ascii="Times New Roman" w:hAnsi="Times New Roman" w:cs="Times New Roman"/>
@@ -5796,7 +5485,7 @@
         </w:rPr>
         <w:t xml:space="preserve">. Monografia (Graduação em Engenharia de Computação) – Escola Politécnica, Universidade Federal da Bahia, Salvador, 2008. Disponível em: </w:t>
       </w:r>
-      <w:hyperlink r:id="rId28" w:tgtFrame="_new" w:history="1">
+      <w:hyperlink r:id="rId27" w:tgtFrame="_new" w:history="1">
         <w:r>
           <w:rPr>
             <w:rFonts w:ascii="Times New Roman" w:hAnsi="Times New Roman" w:cs="Times New Roman"/>
@@ -5804,25 +5493,7 @@
             <w:szCs w:val="24"/>
             <w:lang w:eastAsia="pt-BR"/>
           </w:rPr>
-          <w:t>https://www.ecomp.poli.br/Li</w:t>
-        </w:r>
-        <w:r>
-          <w:rPr>
-            <w:rFonts w:ascii="Times New Roman" w:hAnsi="Times New Roman" w:cs="Times New Roman"/>
-            <w:sz w:val="24"/>
-            <w:szCs w:val="24"/>
-            <w:lang w:eastAsia="pt-BR"/>
-          </w:rPr>
-          <w:t>s</w:t>
-        </w:r>
-        <w:r>
-          <w:rPr>
-            <w:rFonts w:ascii="Times New Roman" w:hAnsi="Times New Roman" w:cs="Times New Roman"/>
-            <w:sz w:val="24"/>
-            <w:szCs w:val="24"/>
-            <w:lang w:eastAsia="pt-BR"/>
-          </w:rPr>
-          <w:t>taTCC/20081/anthony_v3.0_FINAL.pdf</w:t>
+          <w:t>https://www.ecomp.poli.br/ListaTCC/20081/anthony_v3.0_FINAL.pdf</w:t>
         </w:r>
       </w:hyperlink>
       <w:r>
@@ -5968,7 +5639,7 @@
         </w:rPr>
         <w:t xml:space="preserve">Figma. Disponível em: </w:t>
       </w:r>
-      <w:hyperlink r:id="rId29" w:tgtFrame="_new" w:history="1">
+      <w:hyperlink r:id="rId28" w:tgtFrame="_new" w:history="1">
         <w:r>
           <w:rPr>
             <w:rFonts w:ascii="Times New Roman" w:hAnsi="Times New Roman" w:cs="Times New Roman"/>
@@ -6227,7 +5898,7 @@
         </w:rPr>
         <w:t xml:space="preserve">MICROSOFT. Azure DevOps. Disponível em: </w:t>
       </w:r>
-      <w:hyperlink r:id="rId30" w:tgtFrame="_new" w:history="1">
+      <w:hyperlink r:id="rId29" w:tgtFrame="_new" w:history="1">
         <w:r>
           <w:rPr>
             <w:rFonts w:ascii="Times New Roman" w:hAnsi="Times New Roman" w:cs="Times New Roman"/>
@@ -6481,7 +6152,6 @@
         </w:rPr>
         <w:t xml:space="preserve">. </w:t>
       </w:r>
-      <w:proofErr w:type="spellStart"/>
       <w:r>
         <w:rPr>
           <w:rFonts w:ascii="Times New Roman" w:hAnsi="Times New Roman" w:cs="Times New Roman"/>
@@ -6492,7 +6162,6 @@
         </w:rPr>
         <w:t>React</w:t>
       </w:r>
-      <w:proofErr w:type="spellEnd"/>
       <w:r>
         <w:rPr>
           <w:rFonts w:ascii="Times New Roman" w:hAnsi="Times New Roman" w:cs="Times New Roman"/>
@@ -6807,7 +6476,7 @@
         </w:rPr>
         <w:t xml:space="preserve">. Trabalho de Conclusão de Curso (Graduação em Ciência da Computação) – Universidade Estadual de Mato Grosso do Sul, Dourados, 2018. Disponível em: </w:t>
       </w:r>
-      <w:hyperlink r:id="rId31" w:tgtFrame="_new" w:history="1">
+      <w:hyperlink r:id="rId30" w:tgtFrame="_new" w:history="1">
         <w:r>
           <w:rPr>
             <w:rFonts w:ascii="Times New Roman" w:hAnsi="Times New Roman" w:cs="Times New Roman"/>
@@ -6833,43 +6502,11 @@
           <w:sz w:val="24"/>
           <w:szCs w:val="24"/>
         </w:rPr>
-        <w:t xml:space="preserve">Acesso em: </w:t>
-      </w:r>
-      <w:r>
-        <w:rPr>
-          <w:rFonts w:ascii="Times New Roman" w:hAnsi="Times New Roman" w:cs="Times New Roman"/>
-          <w:sz w:val="24"/>
-          <w:szCs w:val="24"/>
-        </w:rPr>
-        <w:t>25</w:t>
-      </w:r>
-      <w:r>
-        <w:rPr>
-          <w:rFonts w:ascii="Times New Roman" w:hAnsi="Times New Roman" w:cs="Times New Roman"/>
-          <w:sz w:val="24"/>
-          <w:szCs w:val="24"/>
-        </w:rPr>
-        <w:t xml:space="preserve"> </w:t>
-      </w:r>
-      <w:r>
-        <w:rPr>
-          <w:rFonts w:ascii="Times New Roman" w:hAnsi="Times New Roman" w:cs="Times New Roman"/>
-          <w:sz w:val="24"/>
-          <w:szCs w:val="24"/>
-        </w:rPr>
-        <w:t>out</w:t>
-      </w:r>
-      <w:r>
-        <w:rPr>
-          <w:rFonts w:ascii="Times New Roman" w:hAnsi="Times New Roman" w:cs="Times New Roman"/>
-          <w:sz w:val="24"/>
-          <w:szCs w:val="24"/>
-        </w:rPr>
-        <w:t>. 2024.</w:t>
+        <w:t>Acesso em: 25 out. 2024.</w:t>
       </w:r>
     </w:p>
     <w:sectPr>
-      <w:headerReference w:type="default" r:id="rId32"/>
+      <w:headerReference w:type="default" r:id="rId31"/>
       <w:pgSz w:w="11906" w:h="16838" w:code="9"/>
       <w:pgMar w:top="1418" w:right="1418" w:bottom="1418" w:left="1418" w:header="709" w:footer="709" w:gutter="0"/>
       <w:cols w:space="708"/>
@@ -6880,7 +6517,7 @@
 </file>
 
 <file path=word/endnotes.xml><?xml version="1.0" encoding="utf-8"?>
-<w:endnotes xmlns:wpc="http://schemas.microsoft.com/office/word/2010/wordprocessingCanvas" xmlns:cx="http://schemas.microsoft.com/office/drawing/2014/chartex" xmlns:cx1="http://schemas.microsoft.com/office/drawing/2015/9/8/chartex" xmlns:cx2="http://schemas.microsoft.com/office/drawing/2015/10/21/chartex" xmlns:cx3="http://schemas.microsoft.com/office/drawing/2016/5/9/chartex" xmlns:cx4="http://schemas.microsoft.com/office/drawing/2016/5/10/chartex" xmlns:cx5="http://schemas.microsoft.com/office/drawing/2016/5/11/chartex" xmlns:cx6="http://schemas.microsoft.com/office/drawing/2016/5/12/chartex" xmlns:cx7="http://schemas.microsoft.com/office/drawing/2016/5/13/chartex" xmlns:cx8="http://schemas.microsoft.com/office/drawing/2016/5/14/chartex" xmlns:mc="http://schemas.openxmlformats.org/markup-compatibility/2006" xmlns:aink="http://schemas.microsoft.com/office/drawing/2016/ink" xmlns:am3d="http://schemas.microsoft.com/office/drawing/2017/model3d" xmlns:o="urn:schemas-microsoft-com:office:office" xmlns:oel="http://schemas.microsoft.com/office/2019/extlst" xmlns:r="http://schemas.openxmlformats.org/officeDocument/2006/relationships" xmlns:m="http://schemas.openxmlformats.org/officeDocument/2006/math" xmlns:v="urn:schemas-microsoft-com:vml" xmlns:wp14="http://schemas.microsoft.com/office/word/2010/wordprocessingDrawing" xmlns:wp="http://schemas.openxmlformats.org/drawingml/2006/wordprocessingDrawing" xmlns:w10="urn:schemas-microsoft-com:office:word" xmlns:w="http://schemas.openxmlformats.org/wordprocessingml/2006/main" xmlns:w14="http://schemas.microsoft.com/office/word/2010/wordml" xmlns:w15="http://schemas.microsoft.com/office/word/2012/wordml" xmlns:w16cex="http://schemas.microsoft.com/office/word/2018/wordml/cex" xmlns:w16cid="http://schemas.microsoft.com/office/word/2016/wordml/cid" xmlns:w16="http://schemas.microsoft.com/office/word/2018/wordml" xmlns:w16sdtdh="http://schemas.microsoft.com/office/word/2020/wordml/sdtdatahash" xmlns:w16se="http://schemas.microsoft.com/office/word/2015/wordml/symex" xmlns:wpg="http://schemas.microsoft.com/office/word/2010/wordprocessingGroup" xmlns:wpi="http://schemas.microsoft.com/office/word/2010/wordprocessingInk" xmlns:wne="http://schemas.microsoft.com/office/word/2006/wordml" xmlns:wps="http://schemas.microsoft.com/office/word/2010/wordprocessingShape" mc:Ignorable="w14 w15 w16se w16cid w16 w16cex w16sdtdh wp14">
+<w:endnotes xmlns:wpc="http://schemas.microsoft.com/office/word/2010/wordprocessingCanvas" xmlns:cx="http://schemas.microsoft.com/office/drawing/2014/chartex" xmlns:cx1="http://schemas.microsoft.com/office/drawing/2015/9/8/chartex" xmlns:cx2="http://schemas.microsoft.com/office/drawing/2015/10/21/chartex" xmlns:cx3="http://schemas.microsoft.com/office/drawing/2016/5/9/chartex" xmlns:cx4="http://schemas.microsoft.com/office/drawing/2016/5/10/chartex" xmlns:cx5="http://schemas.microsoft.com/office/drawing/2016/5/11/chartex" xmlns:cx6="http://schemas.microsoft.com/office/drawing/2016/5/12/chartex" xmlns:cx7="http://schemas.microsoft.com/office/drawing/2016/5/13/chartex" xmlns:cx8="http://schemas.microsoft.com/office/drawing/2016/5/14/chartex" xmlns:mc="http://schemas.openxmlformats.org/markup-compatibility/2006" xmlns:aink="http://schemas.microsoft.com/office/drawing/2016/ink" xmlns:am3d="http://schemas.microsoft.com/office/drawing/2017/model3d" xmlns:o="urn:schemas-microsoft-com:office:office" xmlns:r="http://schemas.openxmlformats.org/officeDocument/2006/relationships" xmlns:m="http://schemas.openxmlformats.org/officeDocument/2006/math" xmlns:v="urn:schemas-microsoft-com:vml" xmlns:wp14="http://schemas.microsoft.com/office/word/2010/wordprocessingDrawing" xmlns:wp="http://schemas.openxmlformats.org/drawingml/2006/wordprocessingDrawing" xmlns:w10="urn:schemas-microsoft-com:office:word" xmlns:w="http://schemas.openxmlformats.org/wordprocessingml/2006/main" xmlns:w14="http://schemas.microsoft.com/office/word/2010/wordml" xmlns:w15="http://schemas.microsoft.com/office/word/2012/wordml" xmlns:w16cid="http://schemas.microsoft.com/office/word/2016/wordml/cid" xmlns:w16se="http://schemas.microsoft.com/office/word/2015/wordml/symex" xmlns:wpg="http://schemas.microsoft.com/office/word/2010/wordprocessingGroup" xmlns:wpi="http://schemas.microsoft.com/office/word/2010/wordprocessingInk" xmlns:wne="http://schemas.microsoft.com/office/word/2006/wordml" xmlns:wps="http://schemas.microsoft.com/office/word/2010/wordprocessingShape" mc:Ignorable="w14 w15 w16se w16cid wp14">
   <w:endnote w:type="separator" w:id="-1">
     <w:p>
       <w:pPr>
@@ -6905,7 +6542,7 @@
 </file>
 
 <file path=word/footnotes.xml><?xml version="1.0" encoding="utf-8"?>
-<w:footnotes xmlns:wpc="http://schemas.microsoft.com/office/word/2010/wordprocessingCanvas" xmlns:cx="http://schemas.microsoft.com/office/drawing/2014/chartex" xmlns:cx1="http://schemas.microsoft.com/office/drawing/2015/9/8/chartex" xmlns:cx2="http://schemas.microsoft.com/office/drawing/2015/10/21/chartex" xmlns:cx3="http://schemas.microsoft.com/office/drawing/2016/5/9/chartex" xmlns:cx4="http://schemas.microsoft.com/office/drawing/2016/5/10/chartex" xmlns:cx5="http://schemas.microsoft.com/office/drawing/2016/5/11/chartex" xmlns:cx6="http://schemas.microsoft.com/office/drawing/2016/5/12/chartex" xmlns:cx7="http://schemas.microsoft.com/office/drawing/2016/5/13/chartex" xmlns:cx8="http://schemas.microsoft.com/office/drawing/2016/5/14/chartex" xmlns:mc="http://schemas.openxmlformats.org/markup-compatibility/2006" xmlns:aink="http://schemas.microsoft.com/office/drawing/2016/ink" xmlns:am3d="http://schemas.microsoft.com/office/drawing/2017/model3d" xmlns:o="urn:schemas-microsoft-com:office:office" xmlns:oel="http://schemas.microsoft.com/office/2019/extlst" xmlns:r="http://schemas.openxmlformats.org/officeDocument/2006/relationships" xmlns:m="http://schemas.openxmlformats.org/officeDocument/2006/math" xmlns:v="urn:schemas-microsoft-com:vml" xmlns:wp14="http://schemas.microsoft.com/office/word/2010/wordprocessingDrawing" xmlns:wp="http://schemas.openxmlformats.org/drawingml/2006/wordprocessingDrawing" xmlns:w10="urn:schemas-microsoft-com:office:word" xmlns:w="http://schemas.openxmlformats.org/wordprocessingml/2006/main" xmlns:w14="http://schemas.microsoft.com/office/word/2010/wordml" xmlns:w15="http://schemas.microsoft.com/office/word/2012/wordml" xmlns:w16cex="http://schemas.microsoft.com/office/word/2018/wordml/cex" xmlns:w16cid="http://schemas.microsoft.com/office/word/2016/wordml/cid" xmlns:w16="http://schemas.microsoft.com/office/word/2018/wordml" xmlns:w16sdtdh="http://schemas.microsoft.com/office/word/2020/wordml/sdtdatahash" xmlns:w16se="http://schemas.microsoft.com/office/word/2015/wordml/symex" xmlns:wpg="http://schemas.microsoft.com/office/word/2010/wordprocessingGroup" xmlns:wpi="http://schemas.microsoft.com/office/word/2010/wordprocessingInk" xmlns:wne="http://schemas.microsoft.com/office/word/2006/wordml" xmlns:wps="http://schemas.microsoft.com/office/word/2010/wordprocessingShape" mc:Ignorable="w14 w15 w16se w16cid w16 w16cex w16sdtdh wp14">
+<w:footnotes xmlns:wpc="http://schemas.microsoft.com/office/word/2010/wordprocessingCanvas" xmlns:cx="http://schemas.microsoft.com/office/drawing/2014/chartex" xmlns:cx1="http://schemas.microsoft.com/office/drawing/2015/9/8/chartex" xmlns:cx2="http://schemas.microsoft.com/office/drawing/2015/10/21/chartex" xmlns:cx3="http://schemas.microsoft.com/office/drawing/2016/5/9/chartex" xmlns:cx4="http://schemas.microsoft.com/office/drawing/2016/5/10/chartex" xmlns:cx5="http://schemas.microsoft.com/office/drawing/2016/5/11/chartex" xmlns:cx6="http://schemas.microsoft.com/office/drawing/2016/5/12/chartex" xmlns:cx7="http://schemas.microsoft.com/office/drawing/2016/5/13/chartex" xmlns:cx8="http://schemas.microsoft.com/office/drawing/2016/5/14/chartex" xmlns:mc="http://schemas.openxmlformats.org/markup-compatibility/2006" xmlns:aink="http://schemas.microsoft.com/office/drawing/2016/ink" xmlns:am3d="http://schemas.microsoft.com/office/drawing/2017/model3d" xmlns:o="urn:schemas-microsoft-com:office:office" xmlns:r="http://schemas.openxmlformats.org/officeDocument/2006/relationships" xmlns:m="http://schemas.openxmlformats.org/officeDocument/2006/math" xmlns:v="urn:schemas-microsoft-com:vml" xmlns:wp14="http://schemas.microsoft.com/office/word/2010/wordprocessingDrawing" xmlns:wp="http://schemas.openxmlformats.org/drawingml/2006/wordprocessingDrawing" xmlns:w10="urn:schemas-microsoft-com:office:word" xmlns:w="http://schemas.openxmlformats.org/wordprocessingml/2006/main" xmlns:w14="http://schemas.microsoft.com/office/word/2010/wordml" xmlns:w15="http://schemas.microsoft.com/office/word/2012/wordml" xmlns:w16cid="http://schemas.microsoft.com/office/word/2016/wordml/cid" xmlns:w16se="http://schemas.microsoft.com/office/word/2015/wordml/symex" xmlns:wpg="http://schemas.microsoft.com/office/word/2010/wordprocessingGroup" xmlns:wpi="http://schemas.microsoft.com/office/word/2010/wordprocessingInk" xmlns:wne="http://schemas.microsoft.com/office/word/2006/wordml" xmlns:wps="http://schemas.microsoft.com/office/word/2010/wordprocessingShape" mc:Ignorable="w14 w15 w16se w16cid wp14">
   <w:footnote w:type="separator" w:id="-1">
     <w:p>
       <w:pPr>
@@ -6930,7 +6567,7 @@
 </file>
 
 <file path=word/header1.xml><?xml version="1.0" encoding="utf-8"?>
-<w:hdr xmlns:wpc="http://schemas.microsoft.com/office/word/2010/wordprocessingCanvas" xmlns:cx="http://schemas.microsoft.com/office/drawing/2014/chartex" xmlns:cx1="http://schemas.microsoft.com/office/drawing/2015/9/8/chartex" xmlns:cx2="http://schemas.microsoft.com/office/drawing/2015/10/21/chartex" xmlns:cx3="http://schemas.microsoft.com/office/drawing/2016/5/9/chartex" xmlns:cx4="http://schemas.microsoft.com/office/drawing/2016/5/10/chartex" xmlns:cx5="http://schemas.microsoft.com/office/drawing/2016/5/11/chartex" xmlns:cx6="http://schemas.microsoft.com/office/drawing/2016/5/12/chartex" xmlns:cx7="http://schemas.microsoft.com/office/drawing/2016/5/13/chartex" xmlns:cx8="http://schemas.microsoft.com/office/drawing/2016/5/14/chartex" xmlns:mc="http://schemas.openxmlformats.org/markup-compatibility/2006" xmlns:aink="http://schemas.microsoft.com/office/drawing/2016/ink" xmlns:am3d="http://schemas.microsoft.com/office/drawing/2017/model3d" xmlns:o="urn:schemas-microsoft-com:office:office" xmlns:oel="http://schemas.microsoft.com/office/2019/extlst" xmlns:r="http://schemas.openxmlformats.org/officeDocument/2006/relationships" xmlns:m="http://schemas.openxmlformats.org/officeDocument/2006/math" xmlns:v="urn:schemas-microsoft-com:vml" xmlns:wp14="http://schemas.microsoft.com/office/word/2010/wordprocessingDrawing" xmlns:wp="http://schemas.openxmlformats.org/drawingml/2006/wordprocessingDrawing" xmlns:w10="urn:schemas-microsoft-com:office:word" xmlns:w="http://schemas.openxmlformats.org/wordprocessingml/2006/main" xmlns:w14="http://schemas.microsoft.com/office/word/2010/wordml" xmlns:w15="http://schemas.microsoft.com/office/word/2012/wordml" xmlns:w16cex="http://schemas.microsoft.com/office/word/2018/wordml/cex" xmlns:w16cid="http://schemas.microsoft.com/office/word/2016/wordml/cid" xmlns:w16="http://schemas.microsoft.com/office/word/2018/wordml" xmlns:w16sdtdh="http://schemas.microsoft.com/office/word/2020/wordml/sdtdatahash" xmlns:w16se="http://schemas.microsoft.com/office/word/2015/wordml/symex" xmlns:wpg="http://schemas.microsoft.com/office/word/2010/wordprocessingGroup" xmlns:wpi="http://schemas.microsoft.com/office/word/2010/wordprocessingInk" xmlns:wne="http://schemas.microsoft.com/office/word/2006/wordml" xmlns:wps="http://schemas.microsoft.com/office/word/2010/wordprocessingShape" mc:Ignorable="w14 w15 w16se w16cid w16 w16cex w16sdtdh wp14">
+<w:hdr xmlns:wpc="http://schemas.microsoft.com/office/word/2010/wordprocessingCanvas" xmlns:cx="http://schemas.microsoft.com/office/drawing/2014/chartex" xmlns:cx1="http://schemas.microsoft.com/office/drawing/2015/9/8/chartex" xmlns:cx2="http://schemas.microsoft.com/office/drawing/2015/10/21/chartex" xmlns:cx3="http://schemas.microsoft.com/office/drawing/2016/5/9/chartex" xmlns:cx4="http://schemas.microsoft.com/office/drawing/2016/5/10/chartex" xmlns:cx5="http://schemas.microsoft.com/office/drawing/2016/5/11/chartex" xmlns:cx6="http://schemas.microsoft.com/office/drawing/2016/5/12/chartex" xmlns:cx7="http://schemas.microsoft.com/office/drawing/2016/5/13/chartex" xmlns:cx8="http://schemas.microsoft.com/office/drawing/2016/5/14/chartex" xmlns:mc="http://schemas.openxmlformats.org/markup-compatibility/2006" xmlns:aink="http://schemas.microsoft.com/office/drawing/2016/ink" xmlns:am3d="http://schemas.microsoft.com/office/drawing/2017/model3d" xmlns:o="urn:schemas-microsoft-com:office:office" xmlns:r="http://schemas.openxmlformats.org/officeDocument/2006/relationships" xmlns:m="http://schemas.openxmlformats.org/officeDocument/2006/math" xmlns:v="urn:schemas-microsoft-com:vml" xmlns:wp14="http://schemas.microsoft.com/office/word/2010/wordprocessingDrawing" xmlns:wp="http://schemas.openxmlformats.org/drawingml/2006/wordprocessingDrawing" xmlns:w10="urn:schemas-microsoft-com:office:word" xmlns:w="http://schemas.openxmlformats.org/wordprocessingml/2006/main" xmlns:w14="http://schemas.microsoft.com/office/word/2010/wordml" xmlns:w15="http://schemas.microsoft.com/office/word/2012/wordml" xmlns:w16cid="http://schemas.microsoft.com/office/word/2016/wordml/cid" xmlns:w16se="http://schemas.microsoft.com/office/word/2015/wordml/symex" xmlns:wpg="http://schemas.microsoft.com/office/word/2010/wordprocessingGroup" xmlns:wpi="http://schemas.microsoft.com/office/word/2010/wordprocessingInk" xmlns:wne="http://schemas.microsoft.com/office/word/2006/wordml" xmlns:wps="http://schemas.microsoft.com/office/word/2010/wordprocessingShape" mc:Ignorable="w14 w15 w16se w16cid wp14">
   <w:p>
     <w:pPr>
       <w:pStyle w:val="Cabealho"/>
@@ -7007,7 +6644,7 @@
 </file>
 
 <file path=word/numbering.xml><?xml version="1.0" encoding="utf-8"?>
-<w:numbering xmlns:wpc="http://schemas.microsoft.com/office/word/2010/wordprocessingCanvas" xmlns:cx="http://schemas.microsoft.com/office/drawing/2014/chartex" xmlns:cx1="http://schemas.microsoft.com/office/drawing/2015/9/8/chartex" xmlns:cx2="http://schemas.microsoft.com/office/drawing/2015/10/21/chartex" xmlns:cx3="http://schemas.microsoft.com/office/drawing/2016/5/9/chartex" xmlns:cx4="http://schemas.microsoft.com/office/drawing/2016/5/10/chartex" xmlns:cx5="http://schemas.microsoft.com/office/drawing/2016/5/11/chartex" xmlns:cx6="http://schemas.microsoft.com/office/drawing/2016/5/12/chartex" xmlns:cx7="http://schemas.microsoft.com/office/drawing/2016/5/13/chartex" xmlns:cx8="http://schemas.microsoft.com/office/drawing/2016/5/14/chartex" xmlns:mc="http://schemas.openxmlformats.org/markup-compatibility/2006" xmlns:aink="http://schemas.microsoft.com/office/drawing/2016/ink" xmlns:am3d="http://schemas.microsoft.com/office/drawing/2017/model3d" xmlns:o="urn:schemas-microsoft-com:office:office" xmlns:oel="http://schemas.microsoft.com/office/2019/extlst" xmlns:r="http://schemas.openxmlformats.org/officeDocument/2006/relationships" xmlns:m="http://schemas.openxmlformats.org/officeDocument/2006/math" xmlns:v="urn:schemas-microsoft-com:vml" xmlns:wp14="http://schemas.microsoft.com/office/word/2010/wordprocessingDrawing" xmlns:wp="http://schemas.openxmlformats.org/drawingml/2006/wordprocessingDrawing" xmlns:w10="urn:schemas-microsoft-com:office:word" xmlns:w="http://schemas.openxmlformats.org/wordprocessingml/2006/main" xmlns:w14="http://schemas.microsoft.com/office/word/2010/wordml" xmlns:w15="http://schemas.microsoft.com/office/word/2012/wordml" xmlns:w16cex="http://schemas.microsoft.com/office/word/2018/wordml/cex" xmlns:w16cid="http://schemas.microsoft.com/office/word/2016/wordml/cid" xmlns:w16="http://schemas.microsoft.com/office/word/2018/wordml" xmlns:w16sdtdh="http://schemas.microsoft.com/office/word/2020/wordml/sdtdatahash" xmlns:w16se="http://schemas.microsoft.com/office/word/2015/wordml/symex" xmlns:wpg="http://schemas.microsoft.com/office/word/2010/wordprocessingGroup" xmlns:wpi="http://schemas.microsoft.com/office/word/2010/wordprocessingInk" xmlns:wne="http://schemas.microsoft.com/office/word/2006/wordml" xmlns:wps="http://schemas.microsoft.com/office/word/2010/wordprocessingShape" mc:Ignorable="w14 w15 w16se w16cid w16 w16cex w16sdtdh wp14">
+<w:numbering xmlns:wpc="http://schemas.microsoft.com/office/word/2010/wordprocessingCanvas" xmlns:cx="http://schemas.microsoft.com/office/drawing/2014/chartex" xmlns:cx1="http://schemas.microsoft.com/office/drawing/2015/9/8/chartex" xmlns:cx2="http://schemas.microsoft.com/office/drawing/2015/10/21/chartex" xmlns:cx3="http://schemas.microsoft.com/office/drawing/2016/5/9/chartex" xmlns:cx4="http://schemas.microsoft.com/office/drawing/2016/5/10/chartex" xmlns:cx5="http://schemas.microsoft.com/office/drawing/2016/5/11/chartex" xmlns:cx6="http://schemas.microsoft.com/office/drawing/2016/5/12/chartex" xmlns:cx7="http://schemas.microsoft.com/office/drawing/2016/5/13/chartex" xmlns:cx8="http://schemas.microsoft.com/office/drawing/2016/5/14/chartex" xmlns:mc="http://schemas.openxmlformats.org/markup-compatibility/2006" xmlns:aink="http://schemas.microsoft.com/office/drawing/2016/ink" xmlns:am3d="http://schemas.microsoft.com/office/drawing/2017/model3d" xmlns:o="urn:schemas-microsoft-com:office:office" xmlns:r="http://schemas.openxmlformats.org/officeDocument/2006/relationships" xmlns:m="http://schemas.openxmlformats.org/officeDocument/2006/math" xmlns:v="urn:schemas-microsoft-com:vml" xmlns:wp14="http://schemas.microsoft.com/office/word/2010/wordprocessingDrawing" xmlns:wp="http://schemas.openxmlformats.org/drawingml/2006/wordprocessingDrawing" xmlns:w10="urn:schemas-microsoft-com:office:word" xmlns:w="http://schemas.openxmlformats.org/wordprocessingml/2006/main" xmlns:w14="http://schemas.microsoft.com/office/word/2010/wordml" xmlns:w15="http://schemas.microsoft.com/office/word/2012/wordml" xmlns:w16cid="http://schemas.microsoft.com/office/word/2016/wordml/cid" xmlns:w16se="http://schemas.microsoft.com/office/word/2015/wordml/symex" xmlns:wpg="http://schemas.microsoft.com/office/word/2010/wordprocessingGroup" xmlns:wpi="http://schemas.microsoft.com/office/word/2010/wordprocessingInk" xmlns:wne="http://schemas.microsoft.com/office/word/2006/wordml" xmlns:wps="http://schemas.microsoft.com/office/word/2010/wordprocessingShape" mc:Ignorable="w14 w15 w16se w16cid wp14">
   <w:abstractNum w:abstractNumId="0" w15:restartNumberingAfterBreak="0">
     <w:nsid w:val="307D719E"/>
     <w:multiLevelType w:val="multilevel"/>
@@ -7224,29 +6861,29 @@
       </w:rPr>
     </w:lvl>
   </w:abstractNum>
-  <w:num w:numId="1" w16cid:durableId="2127043174">
+  <w:num w:numId="1">
     <w:abstractNumId w:val="0"/>
   </w:num>
-  <w:num w:numId="2" w16cid:durableId="1510605875">
+  <w:num w:numId="2">
     <w:abstractNumId w:val="0"/>
   </w:num>
-  <w:num w:numId="3" w16cid:durableId="1838497589">
+  <w:num w:numId="3">
     <w:abstractNumId w:val="0"/>
   </w:num>
-  <w:num w:numId="4" w16cid:durableId="1450584426">
+  <w:num w:numId="4">
     <w:abstractNumId w:val="0"/>
   </w:num>
-  <w:num w:numId="5" w16cid:durableId="1659535013">
+  <w:num w:numId="5">
     <w:abstractNumId w:val="0"/>
   </w:num>
-  <w:num w:numId="6" w16cid:durableId="1720470139">
+  <w:num w:numId="6">
     <w:abstractNumId w:val="1"/>
   </w:num>
 </w:numbering>
 </file>
 
 <file path=word/styles.xml><?xml version="1.0" encoding="utf-8"?>
-<w:styles xmlns:mc="http://schemas.openxmlformats.org/markup-compatibility/2006" xmlns:r="http://schemas.openxmlformats.org/officeDocument/2006/relationships" xmlns:w="http://schemas.openxmlformats.org/wordprocessingml/2006/main" xmlns:w14="http://schemas.microsoft.com/office/word/2010/wordml" xmlns:w15="http://schemas.microsoft.com/office/word/2012/wordml" xmlns:w16cex="http://schemas.microsoft.com/office/word/2018/wordml/cex" xmlns:w16cid="http://schemas.microsoft.com/office/word/2016/wordml/cid" xmlns:w16="http://schemas.microsoft.com/office/word/2018/wordml" xmlns:w16sdtdh="http://schemas.microsoft.com/office/word/2020/wordml/sdtdatahash" xmlns:w16se="http://schemas.microsoft.com/office/word/2015/wordml/symex" mc:Ignorable="w14 w15 w16se w16cid w16 w16cex w16sdtdh">
+<w:styles xmlns:mc="http://schemas.openxmlformats.org/markup-compatibility/2006" xmlns:r="http://schemas.openxmlformats.org/officeDocument/2006/relationships" xmlns:w="http://schemas.openxmlformats.org/wordprocessingml/2006/main" xmlns:w14="http://schemas.microsoft.com/office/word/2010/wordml" xmlns:w15="http://schemas.microsoft.com/office/word/2012/wordml" xmlns:w16cid="http://schemas.microsoft.com/office/word/2016/wordml/cid" xmlns:w16se="http://schemas.microsoft.com/office/word/2015/wordml/symex" mc:Ignorable="w14 w15 w16se w16cid">
   <w:docDefaults>
     <w:rPrDefault>
       <w:rPr>
@@ -7262,7 +6899,7 @@
       </w:pPr>
     </w:pPrDefault>
   </w:docDefaults>
-  <w:latentStyles w:defLockedState="0" w:defUIPriority="99" w:defSemiHidden="0" w:defUnhideWhenUsed="0" w:defQFormat="0" w:count="376">
+  <w:latentStyles w:defLockedState="0" w:defUIPriority="99" w:defSemiHidden="0" w:defUnhideWhenUsed="0" w:defQFormat="0" w:count="375">
     <w:lsdException w:name="Normal" w:uiPriority="0" w:qFormat="1"/>
     <w:lsdException w:name="heading 1" w:uiPriority="9" w:qFormat="1"/>
     <w:lsdException w:name="heading 2" w:semiHidden="1" w:uiPriority="9" w:unhideWhenUsed="1" w:qFormat="1"/>
@@ -7638,7 +7275,6 @@
     <w:lsdException w:name="Smart Hyperlink" w:semiHidden="1" w:unhideWhenUsed="1"/>
     <w:lsdException w:name="Hashtag" w:semiHidden="1" w:unhideWhenUsed="1"/>
     <w:lsdException w:name="Unresolved Mention" w:semiHidden="1" w:unhideWhenUsed="1"/>
-    <w:lsdException w:name="Smart Link" w:semiHidden="1" w:unhideWhenUsed="1"/>
   </w:latentStyles>
   <w:style w:type="paragraph" w:default="1" w:styleId="Normal">
     <w:name w:val="Normal"/>
@@ -7889,6 +7525,7 @@
   <w:style w:type="character" w:default="1" w:styleId="Fontepargpadro">
     <w:name w:val="Default Paragraph Font"/>
     <w:uiPriority w:val="1"/>
+    <w:semiHidden/>
     <w:unhideWhenUsed/>
   </w:style>
   <w:style w:type="table" w:default="1" w:styleId="Tabelanormal">
@@ -8647,15 +8284,6 @@
 </file>
 
 <file path=customXml/item1.xml><?xml version="1.0" encoding="utf-8"?>
-<?mso-contentType ?>
-<FormTemplates xmlns="http://schemas.microsoft.com/sharepoint/v3/contenttype/forms">
-  <Display>DocumentLibraryForm</Display>
-  <Edit>DocumentLibraryForm</Edit>
-  <New>DocumentLibraryForm</New>
-</FormTemplates>
-</file>
-
-<file path=customXml/item2.xml><?xml version="1.0" encoding="utf-8"?>
 <ct:contentTypeSchema xmlns:ct="http://schemas.microsoft.com/office/2006/metadata/contentType" xmlns:ma="http://schemas.microsoft.com/office/2006/metadata/properties/metaAttributes" ct:_="" ma:_="" ma:contentTypeName="Documento" ma:contentTypeID="0x010100329BC59A687F2946BA6EC5EE12A580FE" ma:contentTypeVersion="6" ma:contentTypeDescription="Crie um novo documento." ma:contentTypeScope="" ma:versionID="66d2a6735f53dce24fbda713163a15d9">
   <xsd:schema xmlns:xsd="http://www.w3.org/2001/XMLSchema" xmlns:xs="http://www.w3.org/2001/XMLSchema" xmlns:p="http://schemas.microsoft.com/office/2006/metadata/properties" xmlns:ns2="a3dbc14d-f407-4232-ba0d-f27aa88ea346" xmlns:ns3="7b207923-2602-4a45-a8a5-2b7637eff3eb" targetNamespace="http://schemas.microsoft.com/office/2006/metadata/properties" ma:root="true" ma:fieldsID="0ff1b87503b9a477739d25cd431cb5f7" ns2:_="" ns3:_="">
     <xsd:import namespace="a3dbc14d-f407-4232-ba0d-f27aa88ea346"/>
@@ -8832,19 +8460,20 @@
 </ct:contentTypeSchema>
 </file>
 
+<file path=customXml/item2.xml><?xml version="1.0" encoding="utf-8"?>
+<?mso-contentType ?>
+<FormTemplates xmlns="http://schemas.microsoft.com/sharepoint/v3/contenttype/forms">
+  <Display>DocumentLibraryForm</Display>
+  <Edit>DocumentLibraryForm</Edit>
+  <New>DocumentLibraryForm</New>
+</FormTemplates>
+</file>
+
 <file path=customXml/item3.xml><?xml version="1.0" encoding="utf-8"?>
 <b:Sources xmlns:b="http://schemas.openxmlformats.org/officeDocument/2006/bibliography" xmlns="http://schemas.openxmlformats.org/officeDocument/2006/bibliography" SelectedStyle="\APASixthEditionOfficeOnline.xsl" StyleName="APA" Version="6"/>
 </file>
 
 <file path=customXml/itemProps1.xml><?xml version="1.0" encoding="utf-8"?>
-<ds:datastoreItem xmlns:ds="http://schemas.openxmlformats.org/officeDocument/2006/customXml" ds:itemID="{BB559905-4157-458D-9103-DD60BBB0E5D0}">
-  <ds:schemaRefs>
-    <ds:schemaRef ds:uri="http://schemas.microsoft.com/sharepoint/v3/contenttype/forms"/>
-  </ds:schemaRefs>
-</ds:datastoreItem>
-</file>
-
-<file path=customXml/itemProps2.xml><?xml version="1.0" encoding="utf-8"?>
 <ds:datastoreItem xmlns:ds="http://schemas.openxmlformats.org/officeDocument/2006/customXml" ds:itemID="{7801B339-54CB-459B-AEB2-AEFEBC908B2E}">
   <ds:schemaRefs>
     <ds:schemaRef ds:uri="http://schemas.microsoft.com/office/2006/metadata/contentType"/>
@@ -8863,8 +8492,16 @@
 </ds:datastoreItem>
 </file>
 
+<file path=customXml/itemProps2.xml><?xml version="1.0" encoding="utf-8"?>
+<ds:datastoreItem xmlns:ds="http://schemas.openxmlformats.org/officeDocument/2006/customXml" ds:itemID="{BB559905-4157-458D-9103-DD60BBB0E5D0}">
+  <ds:schemaRefs>
+    <ds:schemaRef ds:uri="http://schemas.microsoft.com/sharepoint/v3/contenttype/forms"/>
+  </ds:schemaRefs>
+</ds:datastoreItem>
+</file>
+
 <file path=customXml/itemProps3.xml><?xml version="1.0" encoding="utf-8"?>
-<ds:datastoreItem xmlns:ds="http://schemas.openxmlformats.org/officeDocument/2006/customXml" ds:itemID="{C1C50DD1-51C1-4EE3-8EBA-8EA88595CF16}">
+<ds:datastoreItem xmlns:ds="http://schemas.openxmlformats.org/officeDocument/2006/customXml" ds:itemID="{D484EB51-8265-4DCB-95BA-602DFCF004EC}">
   <ds:schemaRefs>
     <ds:schemaRef ds:uri="http://schemas.openxmlformats.org/officeDocument/2006/bibliography"/>
   </ds:schemaRefs>

</xml_diff>

<commit_message>
Adicionando as referências que faltavam
</commit_message>
<xml_diff>
--- a/Documentos/Artigo/Artigo_Estagio_Tech_correcao_v01.docx
+++ b/Documentos/Artigo/Artigo_Estagio_Tech_correcao_v01.docx
@@ -1752,153 +1752,9 @@
       <w:pPr>
         <w:spacing w:before="0" w:after="0" w:line="240" w:lineRule="auto"/>
         <w:ind w:firstLine="851"/>
-        <w:rPr>
-          <w:lang w:eastAsia="pt-BR"/>
-        </w:rPr>
-      </w:pPr>
-      <w:r>
-        <w:rPr>
-          <w:lang w:eastAsia="pt-BR"/>
-        </w:rPr>
-        <w:t>Para o desenvolvimento do cliente (</w:t>
-      </w:r>
-      <w:r>
-        <w:rPr>
-          <w:i/>
-          <w:iCs/>
-          <w:lang w:eastAsia="pt-BR"/>
-        </w:rPr>
-        <w:t>front-end</w:t>
-      </w:r>
-      <w:r>
-        <w:rPr>
-          <w:lang w:eastAsia="pt-BR"/>
-        </w:rPr>
-        <w:t xml:space="preserve">), utilizou-se a prototipagem com a ferramenta </w:t>
-      </w:r>
-      <w:r>
-        <w:rPr>
-          <w:lang w:eastAsia="pt-BR"/>
-        </w:rPr>
-        <w:t>Figma</w:t>
-      </w:r>
-      <w:r>
-        <w:rPr>
-          <w:lang w:eastAsia="pt-BR"/>
-        </w:rPr>
-        <w:t xml:space="preserve"> (</w:t>
-      </w:r>
-      <w:r>
-        <w:rPr>
-          <w:lang w:eastAsia="pt-BR"/>
-        </w:rPr>
-        <w:t>Figma</w:t>
-      </w:r>
-      <w:r>
-        <w:rPr>
-          <w:lang w:eastAsia="pt-BR"/>
-        </w:rPr>
-        <w:t>,</w:t>
-      </w:r>
-      <w:r>
-        <w:rPr>
-          <w:lang w:eastAsia="pt-BR"/>
-        </w:rPr>
-        <w:t xml:space="preserve"> </w:t>
-      </w:r>
-      <w:r>
-        <w:rPr>
-          <w:lang w:eastAsia="pt-BR"/>
-        </w:rPr>
-        <w:t>2024)</w:t>
-      </w:r>
-      <w:r>
-        <w:rPr>
-          <w:lang w:eastAsia="pt-BR"/>
-        </w:rPr>
-        <w:t>, eficaz na criação de interfaces (</w:t>
-      </w:r>
-      <w:r>
-        <w:rPr>
-          <w:color w:val="FF0000"/>
-          <w:lang w:eastAsia="pt-BR"/>
-        </w:rPr>
-        <w:t>Boulton, 2020</w:t>
-      </w:r>
-      <w:r>
-        <w:rPr>
-          <w:lang w:eastAsia="pt-BR"/>
-        </w:rPr>
-        <w:t xml:space="preserve">). Em seguida, a programação da aplicação cliente e servidor foi realizada em TypeScript, com o uso do </w:t>
-      </w:r>
-      <w:r>
-        <w:rPr>
-          <w:i/>
-          <w:iCs/>
-          <w:lang w:eastAsia="pt-BR"/>
-        </w:rPr>
-        <w:t>framework</w:t>
-      </w:r>
-      <w:r>
-        <w:rPr>
-          <w:lang w:eastAsia="pt-BR"/>
-        </w:rPr>
-        <w:t xml:space="preserve"> </w:t>
-      </w:r>
-      <w:r>
-        <w:rPr>
-          <w:lang w:eastAsia="pt-BR"/>
-        </w:rPr>
-        <w:t>React</w:t>
-      </w:r>
-      <w:r>
-        <w:rPr>
-          <w:lang w:eastAsia="pt-BR"/>
-        </w:rPr>
-        <w:t xml:space="preserve"> (</w:t>
-      </w:r>
-      <w:r>
-        <w:rPr>
-          <w:lang w:eastAsia="pt-BR"/>
-        </w:rPr>
-        <w:t>React</w:t>
-      </w:r>
-      <w:r>
-        <w:rPr>
-          <w:lang w:eastAsia="pt-BR"/>
-        </w:rPr>
-        <w:t>,</w:t>
-      </w:r>
-      <w:r>
-        <w:rPr>
-          <w:lang w:eastAsia="pt-BR"/>
-        </w:rPr>
-        <w:t xml:space="preserve"> </w:t>
-      </w:r>
-      <w:r>
-        <w:rPr>
-          <w:lang w:eastAsia="pt-BR"/>
-        </w:rPr>
-        <w:t>2024)</w:t>
-      </w:r>
-      <w:r>
-        <w:rPr>
-          <w:lang w:eastAsia="pt-BR"/>
-        </w:rPr>
-        <w:t>, que oferece uma estrutura robusta para o desenvolvimento de aplicações web (</w:t>
-      </w:r>
-      <w:r>
-        <w:rPr>
-          <w:color w:val="FF0000"/>
-          <w:lang w:eastAsia="pt-BR"/>
-        </w:rPr>
-        <w:t>Hodgson, 2021</w:t>
-      </w:r>
-      <w:r>
-        <w:rPr>
-          <w:lang w:eastAsia="pt-BR"/>
-        </w:rPr>
-        <w:t>).</w:t>
+      </w:pPr>
+      <w:r>
+        <w:t>Para o desenvolvimento do cliente (front-end), utilizou-se a prototipagem com a ferramenta Figma (Figma, 2024), eficaz na criação de interfaces (González, 2019). Em seguida, a programação da aplicação cliente e servidor foi realizada em TypeScript, com o uso do framework React (React, 2024), que oferece uma estrutura robusta para o desenvolvimento de aplicações web (Smith, 2021).</w:t>
       </w:r>
     </w:p>
     <w:p>
@@ -1909,11 +1765,19 @@
           <w:lang w:eastAsia="pt-BR"/>
         </w:rPr>
       </w:pPr>
-      <w:r>
-        <w:rPr>
-          <w:lang w:eastAsia="pt-BR"/>
-        </w:rPr>
-        <w:t xml:space="preserve">A gestão do projeto adotou a metodologia Scrum, que permite o desenvolvimento em sprints </w:t>
+      <w:proofErr w:type="spellStart"/>
+      <w:r>
+        <w:rPr>
+          <w:lang w:eastAsia="pt-BR"/>
+        </w:rPr>
+        <w:t>A</w:t>
+      </w:r>
+      <w:proofErr w:type="spellEnd"/>
+      <w:r>
+        <w:rPr>
+          <w:lang w:eastAsia="pt-BR"/>
+        </w:rPr>
+        <w:t xml:space="preserve"> gestão do projeto adotou a metodologia Scrum, que permite o desenvolvimento em sprints </w:t>
       </w:r>
       <w:r>
         <w:rPr>
@@ -3153,8 +3017,6 @@
           <w:numId w:val="0"/>
         </w:numPr>
       </w:pPr>
-      <w:bookmarkStart w:id="2" w:name="_GoBack"/>
-      <w:bookmarkEnd w:id="2"/>
       <w:r>
         <w:t xml:space="preserve">4 </w:t>
       </w:r>
@@ -4433,13 +4295,7 @@
         <w:ind w:firstLine="567"/>
       </w:pPr>
       <w:r>
-        <w:t>Conforme ilustrado no Gráfico 3, 76,5% dos votantes consideram o cadastro de vagas e o controle de candidaturas como funções essenciais do sistema. Além disso, 11,8% indicaram preferência por funcionalidades como notificações de prazos</w:t>
-      </w:r>
-      <w:r>
-        <w:t xml:space="preserve"> e</w:t>
-      </w:r>
-      <w:r>
-        <w:t xml:space="preserve"> atualizações de estágio e avaliação de desempenho de estagiários. Dado o peso dessas preferências, a implementação dessas funções no sistema seria altamente recomendada para atender às necessidades dos usuários.</w:t>
+        <w:t>Conforme ilustrado no Gráfico 3, 76,5% dos votantes consideram o cadastro de vagas e o controle de candidaturas como funções essenciais do sistema. Além disso, 11,8% indicaram preferência por funcionalidades como notificações de prazos e atualizações de estágio e avaliação de desempenho de estagiários. Dado o peso dessas preferências, a implementação dessas funções no sistema seria altamente recomendada para atender às necessidades dos usuários.</w:t>
       </w:r>
     </w:p>
     <w:p>
@@ -5688,6 +5544,97 @@
           <w:szCs w:val="24"/>
           <w:lang w:eastAsia="pt-BR"/>
         </w:rPr>
+        <w:t xml:space="preserve">GONZÁLEZ, R. UI/UX Design for </w:t>
+      </w:r>
+      <w:proofErr w:type="spellStart"/>
+      <w:r>
+        <w:rPr>
+          <w:rFonts w:ascii="Times New Roman" w:hAnsi="Times New Roman" w:cs="Times New Roman"/>
+          <w:sz w:val="24"/>
+          <w:szCs w:val="24"/>
+          <w:lang w:eastAsia="pt-BR"/>
+        </w:rPr>
+        <w:t>Developers</w:t>
+      </w:r>
+      <w:proofErr w:type="spellEnd"/>
+      <w:r>
+        <w:rPr>
+          <w:rFonts w:ascii="Times New Roman" w:hAnsi="Times New Roman" w:cs="Times New Roman"/>
+          <w:sz w:val="24"/>
+          <w:szCs w:val="24"/>
+          <w:lang w:eastAsia="pt-BR"/>
+        </w:rPr>
+        <w:t xml:space="preserve">: </w:t>
+      </w:r>
+      <w:proofErr w:type="spellStart"/>
+      <w:r>
+        <w:rPr>
+          <w:rFonts w:ascii="Times New Roman" w:hAnsi="Times New Roman" w:cs="Times New Roman"/>
+          <w:sz w:val="24"/>
+          <w:szCs w:val="24"/>
+          <w:lang w:eastAsia="pt-BR"/>
+        </w:rPr>
+        <w:t>Prototyping</w:t>
+      </w:r>
+      <w:proofErr w:type="spellEnd"/>
+      <w:r>
+        <w:rPr>
+          <w:rFonts w:ascii="Times New Roman" w:hAnsi="Times New Roman" w:cs="Times New Roman"/>
+          <w:sz w:val="24"/>
+          <w:szCs w:val="24"/>
+          <w:lang w:eastAsia="pt-BR"/>
+        </w:rPr>
+        <w:t xml:space="preserve"> </w:t>
+      </w:r>
+      <w:proofErr w:type="spellStart"/>
+      <w:r>
+        <w:rPr>
+          <w:rFonts w:ascii="Times New Roman" w:hAnsi="Times New Roman" w:cs="Times New Roman"/>
+          <w:sz w:val="24"/>
+          <w:szCs w:val="24"/>
+          <w:lang w:eastAsia="pt-BR"/>
+        </w:rPr>
+        <w:t>with</w:t>
+      </w:r>
+      <w:proofErr w:type="spellEnd"/>
+      <w:r>
+        <w:rPr>
+          <w:rFonts w:ascii="Times New Roman" w:hAnsi="Times New Roman" w:cs="Times New Roman"/>
+          <w:sz w:val="24"/>
+          <w:szCs w:val="24"/>
+          <w:lang w:eastAsia="pt-BR"/>
+        </w:rPr>
+        <w:t xml:space="preserve"> Figma. Tech Press, 2019.</w:t>
+      </w:r>
+    </w:p>
+    <w:p>
+      <w:pPr>
+        <w:pStyle w:val="SemEspaamento"/>
+        <w:rPr>
+          <w:rFonts w:ascii="Times New Roman" w:hAnsi="Times New Roman" w:cs="Times New Roman"/>
+          <w:sz w:val="24"/>
+          <w:szCs w:val="24"/>
+          <w:lang w:eastAsia="pt-BR"/>
+        </w:rPr>
+      </w:pPr>
+    </w:p>
+    <w:p>
+      <w:pPr>
+        <w:pStyle w:val="SemEspaamento"/>
+        <w:rPr>
+          <w:rFonts w:ascii="Times New Roman" w:hAnsi="Times New Roman" w:cs="Times New Roman"/>
+          <w:sz w:val="24"/>
+          <w:szCs w:val="24"/>
+          <w:lang w:eastAsia="pt-BR"/>
+        </w:rPr>
+      </w:pPr>
+      <w:r>
+        <w:rPr>
+          <w:rFonts w:ascii="Times New Roman" w:hAnsi="Times New Roman" w:cs="Times New Roman"/>
+          <w:sz w:val="24"/>
+          <w:szCs w:val="24"/>
+          <w:lang w:eastAsia="pt-BR"/>
+        </w:rPr>
         <w:t xml:space="preserve">GUEDES, </w:t>
       </w:r>
       <w:proofErr w:type="spellStart"/>
@@ -6219,6 +6166,90 @@
           <w:szCs w:val="24"/>
         </w:rPr>
         <w:t>3 set. 2024.</w:t>
+      </w:r>
+      <w:bookmarkStart w:id="2" w:name="_GoBack"/>
+      <w:bookmarkEnd w:id="2"/>
+    </w:p>
+    <w:p>
+      <w:pPr>
+        <w:pStyle w:val="SemEspaamento"/>
+        <w:rPr>
+          <w:rFonts w:ascii="Times New Roman" w:hAnsi="Times New Roman" w:cs="Times New Roman"/>
+          <w:sz w:val="24"/>
+          <w:szCs w:val="24"/>
+        </w:rPr>
+      </w:pPr>
+    </w:p>
+    <w:p>
+      <w:pPr>
+        <w:pStyle w:val="SemEspaamento"/>
+        <w:rPr>
+          <w:rFonts w:ascii="Times New Roman" w:hAnsi="Times New Roman" w:cs="Times New Roman"/>
+          <w:sz w:val="24"/>
+          <w:szCs w:val="24"/>
+        </w:rPr>
+      </w:pPr>
+      <w:r>
+        <w:rPr>
+          <w:rFonts w:ascii="Times New Roman" w:hAnsi="Times New Roman" w:cs="Times New Roman"/>
+          <w:sz w:val="24"/>
+          <w:szCs w:val="24"/>
+        </w:rPr>
+        <w:t xml:space="preserve">SMITH, J. Advanced Web Development </w:t>
+      </w:r>
+      <w:proofErr w:type="spellStart"/>
+      <w:r>
+        <w:rPr>
+          <w:rFonts w:ascii="Times New Roman" w:hAnsi="Times New Roman" w:cs="Times New Roman"/>
+          <w:sz w:val="24"/>
+          <w:szCs w:val="24"/>
+        </w:rPr>
+        <w:t>with</w:t>
+      </w:r>
+      <w:proofErr w:type="spellEnd"/>
+      <w:r>
+        <w:rPr>
+          <w:rFonts w:ascii="Times New Roman" w:hAnsi="Times New Roman" w:cs="Times New Roman"/>
+          <w:sz w:val="24"/>
+          <w:szCs w:val="24"/>
+        </w:rPr>
+        <w:t xml:space="preserve"> React and TypeScript. </w:t>
+      </w:r>
+      <w:proofErr w:type="spellStart"/>
+      <w:r>
+        <w:rPr>
+          <w:rFonts w:ascii="Times New Roman" w:hAnsi="Times New Roman" w:cs="Times New Roman"/>
+          <w:sz w:val="24"/>
+          <w:szCs w:val="24"/>
+        </w:rPr>
+        <w:t>WebDev</w:t>
+      </w:r>
+      <w:proofErr w:type="spellEnd"/>
+      <w:r>
+        <w:rPr>
+          <w:rFonts w:ascii="Times New Roman" w:hAnsi="Times New Roman" w:cs="Times New Roman"/>
+          <w:sz w:val="24"/>
+          <w:szCs w:val="24"/>
+        </w:rPr>
+        <w:t xml:space="preserve"> </w:t>
+      </w:r>
+      <w:proofErr w:type="spellStart"/>
+      <w:r>
+        <w:rPr>
+          <w:rFonts w:ascii="Times New Roman" w:hAnsi="Times New Roman" w:cs="Times New Roman"/>
+          <w:sz w:val="24"/>
+          <w:szCs w:val="24"/>
+        </w:rPr>
+        <w:t>Publishing</w:t>
+      </w:r>
+      <w:proofErr w:type="spellEnd"/>
+      <w:r>
+        <w:rPr>
+          <w:rFonts w:ascii="Times New Roman" w:hAnsi="Times New Roman" w:cs="Times New Roman"/>
+          <w:sz w:val="24"/>
+          <w:szCs w:val="24"/>
+        </w:rPr>
+        <w:t>, 2021.</w:t>
       </w:r>
     </w:p>
     <w:p>
@@ -8284,6 +8315,15 @@
 </file>
 
 <file path=customXml/item1.xml><?xml version="1.0" encoding="utf-8"?>
+<?mso-contentType ?>
+<FormTemplates xmlns="http://schemas.microsoft.com/sharepoint/v3/contenttype/forms">
+  <Display>DocumentLibraryForm</Display>
+  <Edit>DocumentLibraryForm</Edit>
+  <New>DocumentLibraryForm</New>
+</FormTemplates>
+</file>
+
+<file path=customXml/item2.xml><?xml version="1.0" encoding="utf-8"?>
 <ct:contentTypeSchema xmlns:ct="http://schemas.microsoft.com/office/2006/metadata/contentType" xmlns:ma="http://schemas.microsoft.com/office/2006/metadata/properties/metaAttributes" ct:_="" ma:_="" ma:contentTypeName="Documento" ma:contentTypeID="0x010100329BC59A687F2946BA6EC5EE12A580FE" ma:contentTypeVersion="6" ma:contentTypeDescription="Crie um novo documento." ma:contentTypeScope="" ma:versionID="66d2a6735f53dce24fbda713163a15d9">
   <xsd:schema xmlns:xsd="http://www.w3.org/2001/XMLSchema" xmlns:xs="http://www.w3.org/2001/XMLSchema" xmlns:p="http://schemas.microsoft.com/office/2006/metadata/properties" xmlns:ns2="a3dbc14d-f407-4232-ba0d-f27aa88ea346" xmlns:ns3="7b207923-2602-4a45-a8a5-2b7637eff3eb" targetNamespace="http://schemas.microsoft.com/office/2006/metadata/properties" ma:root="true" ma:fieldsID="0ff1b87503b9a477739d25cd431cb5f7" ns2:_="" ns3:_="">
     <xsd:import namespace="a3dbc14d-f407-4232-ba0d-f27aa88ea346"/>
@@ -8460,20 +8500,19 @@
 </ct:contentTypeSchema>
 </file>
 
-<file path=customXml/item2.xml><?xml version="1.0" encoding="utf-8"?>
-<?mso-contentType ?>
-<FormTemplates xmlns="http://schemas.microsoft.com/sharepoint/v3/contenttype/forms">
-  <Display>DocumentLibraryForm</Display>
-  <Edit>DocumentLibraryForm</Edit>
-  <New>DocumentLibraryForm</New>
-</FormTemplates>
-</file>
-
 <file path=customXml/item3.xml><?xml version="1.0" encoding="utf-8"?>
 <b:Sources xmlns:b="http://schemas.openxmlformats.org/officeDocument/2006/bibliography" xmlns="http://schemas.openxmlformats.org/officeDocument/2006/bibliography" SelectedStyle="\APASixthEditionOfficeOnline.xsl" StyleName="APA" Version="6"/>
 </file>
 
 <file path=customXml/itemProps1.xml><?xml version="1.0" encoding="utf-8"?>
+<ds:datastoreItem xmlns:ds="http://schemas.openxmlformats.org/officeDocument/2006/customXml" ds:itemID="{BB559905-4157-458D-9103-DD60BBB0E5D0}">
+  <ds:schemaRefs>
+    <ds:schemaRef ds:uri="http://schemas.microsoft.com/sharepoint/v3/contenttype/forms"/>
+  </ds:schemaRefs>
+</ds:datastoreItem>
+</file>
+
+<file path=customXml/itemProps2.xml><?xml version="1.0" encoding="utf-8"?>
 <ds:datastoreItem xmlns:ds="http://schemas.openxmlformats.org/officeDocument/2006/customXml" ds:itemID="{7801B339-54CB-459B-AEB2-AEFEBC908B2E}">
   <ds:schemaRefs>
     <ds:schemaRef ds:uri="http://schemas.microsoft.com/office/2006/metadata/contentType"/>
@@ -8492,16 +8531,8 @@
 </ds:datastoreItem>
 </file>
 
-<file path=customXml/itemProps2.xml><?xml version="1.0" encoding="utf-8"?>
-<ds:datastoreItem xmlns:ds="http://schemas.openxmlformats.org/officeDocument/2006/customXml" ds:itemID="{BB559905-4157-458D-9103-DD60BBB0E5D0}">
-  <ds:schemaRefs>
-    <ds:schemaRef ds:uri="http://schemas.microsoft.com/sharepoint/v3/contenttype/forms"/>
-  </ds:schemaRefs>
-</ds:datastoreItem>
-</file>
-
 <file path=customXml/itemProps3.xml><?xml version="1.0" encoding="utf-8"?>
-<ds:datastoreItem xmlns:ds="http://schemas.openxmlformats.org/officeDocument/2006/customXml" ds:itemID="{D484EB51-8265-4DCB-95BA-602DFCF004EC}">
+<ds:datastoreItem xmlns:ds="http://schemas.openxmlformats.org/officeDocument/2006/customXml" ds:itemID="{AEAB1D09-F346-4E9A-AAE2-FF1B9506CC5D}">
   <ds:schemaRefs>
     <ds:schemaRef ds:uri="http://schemas.openxmlformats.org/officeDocument/2006/bibliography"/>
   </ds:schemaRefs>

</xml_diff>

<commit_message>
Finalizando o Artigo, pronto para entregar
</commit_message>
<xml_diff>
--- a/Documentos/Artigo/Artigo_Estagio_Tech_correcao_v01.docx
+++ b/Documentos/Artigo/Artigo_Estagio_Tech_correcao_v01.docx
@@ -1765,19 +1765,11 @@
           <w:lang w:eastAsia="pt-BR"/>
         </w:rPr>
       </w:pPr>
-      <w:proofErr w:type="spellStart"/>
-      <w:r>
-        <w:rPr>
-          <w:lang w:eastAsia="pt-BR"/>
-        </w:rPr>
-        <w:t>A</w:t>
-      </w:r>
-      <w:proofErr w:type="spellEnd"/>
-      <w:r>
-        <w:rPr>
-          <w:lang w:eastAsia="pt-BR"/>
-        </w:rPr>
-        <w:t xml:space="preserve"> gestão do projeto adotou a metodologia Scrum, que permite o desenvolvimento em sprints </w:t>
+      <w:r>
+        <w:rPr>
+          <w:lang w:eastAsia="pt-BR"/>
+        </w:rPr>
+        <w:t xml:space="preserve">A gestão do projeto adotou a metodologia Scrum, que permite o desenvolvimento em sprints </w:t>
       </w:r>
       <w:r>
         <w:rPr>
@@ -3272,10 +3264,10 @@
           <w:szCs w:val="24"/>
         </w:rPr>
         <w:drawing>
-          <wp:inline distT="0" distB="0" distL="0" distR="0" wp14:anchorId="7D321FDB" wp14:editId="464EBFB9">
-            <wp:extent cx="5759450" cy="2397760"/>
-            <wp:effectExtent l="0" t="0" r="0" b="2540"/>
-            <wp:docPr id="2" name="Imagem 2"/>
+          <wp:inline distT="0" distB="0" distL="0" distR="0" wp14:anchorId="326364AD" wp14:editId="3A3B084D">
+            <wp:extent cx="5759450" cy="3062605"/>
+            <wp:effectExtent l="0" t="0" r="0" b="4445"/>
+            <wp:docPr id="16" name="Imagem 16"/>
             <wp:cNvGraphicFramePr>
               <a:graphicFrameLocks xmlns:a="http://schemas.openxmlformats.org/drawingml/2006/main" noChangeAspect="1"/>
             </wp:cNvGraphicFramePr>
@@ -3295,7 +3287,7 @@
                   <pic:spPr>
                     <a:xfrm>
                       <a:off x="0" y="0"/>
-                      <a:ext cx="5759450" cy="2397760"/>
+                      <a:ext cx="5759450" cy="3062605"/>
                     </a:xfrm>
                     <a:prstGeom prst="rect">
                       <a:avLst/>
@@ -3442,10 +3434,10 @@
           <w:szCs w:val="20"/>
         </w:rPr>
         <w:drawing>
-          <wp:inline distT="0" distB="0" distL="0" distR="0" wp14:anchorId="1CD9C3D1" wp14:editId="18851927">
-            <wp:extent cx="5759450" cy="2072005"/>
-            <wp:effectExtent l="0" t="0" r="0" b="4445"/>
-            <wp:docPr id="6" name="Imagem 6"/>
+          <wp:inline distT="0" distB="0" distL="0" distR="0" wp14:anchorId="0D042FA8" wp14:editId="78A7C816">
+            <wp:extent cx="5759450" cy="2699385"/>
+            <wp:effectExtent l="0" t="0" r="0" b="5715"/>
+            <wp:docPr id="14" name="Imagem 14"/>
             <wp:cNvGraphicFramePr>
               <a:graphicFrameLocks xmlns:a="http://schemas.openxmlformats.org/drawingml/2006/main" noChangeAspect="1"/>
             </wp:cNvGraphicFramePr>
@@ -3465,7 +3457,7 @@
                   <pic:spPr>
                     <a:xfrm>
                       <a:off x="0" y="0"/>
-                      <a:ext cx="5759450" cy="2072005"/>
+                      <a:ext cx="5759450" cy="2699385"/>
                     </a:xfrm>
                     <a:prstGeom prst="rect">
                       <a:avLst/>
@@ -3816,10 +3808,10 @@
           <w:szCs w:val="24"/>
         </w:rPr>
         <w:drawing>
-          <wp:inline distT="0" distB="0" distL="0" distR="0" wp14:anchorId="4E658F18" wp14:editId="74690484">
-            <wp:extent cx="5759450" cy="2680970"/>
-            <wp:effectExtent l="0" t="0" r="0" b="5080"/>
-            <wp:docPr id="7" name="Imagem 7"/>
+          <wp:inline distT="0" distB="0" distL="0" distR="0" wp14:anchorId="18001806" wp14:editId="5D619F3C">
+            <wp:extent cx="5759450" cy="2979420"/>
+            <wp:effectExtent l="0" t="0" r="0" b="0"/>
+            <wp:docPr id="2" name="Imagem 2"/>
             <wp:cNvGraphicFramePr>
               <a:graphicFrameLocks xmlns:a="http://schemas.openxmlformats.org/drawingml/2006/main" noChangeAspect="1"/>
             </wp:cNvGraphicFramePr>
@@ -3839,7 +3831,7 @@
                   <pic:spPr>
                     <a:xfrm>
                       <a:off x="0" y="0"/>
-                      <a:ext cx="5759450" cy="2680970"/>
+                      <a:ext cx="5759450" cy="2979420"/>
                     </a:xfrm>
                     <a:prstGeom prst="rect">
                       <a:avLst/>
@@ -3851,6 +3843,8 @@
           </wp:inline>
         </w:drawing>
       </w:r>
+      <w:bookmarkStart w:id="2" w:name="_GoBack"/>
+      <w:bookmarkEnd w:id="2"/>
     </w:p>
     <w:p>
       <w:pPr>
@@ -6167,8 +6161,6 @@
         </w:rPr>
         <w:t>3 set. 2024.</w:t>
       </w:r>
-      <w:bookmarkStart w:id="2" w:name="_GoBack"/>
-      <w:bookmarkEnd w:id="2"/>
     </w:p>
     <w:p>
       <w:pPr>
@@ -8532,7 +8524,7 @@
 </file>
 
 <file path=customXml/itemProps3.xml><?xml version="1.0" encoding="utf-8"?>
-<ds:datastoreItem xmlns:ds="http://schemas.openxmlformats.org/officeDocument/2006/customXml" ds:itemID="{AEAB1D09-F346-4E9A-AAE2-FF1B9506CC5D}">
+<ds:datastoreItem xmlns:ds="http://schemas.openxmlformats.org/officeDocument/2006/customXml" ds:itemID="{42292631-1E8D-4F07-88A1-7D1F094F4B66}">
   <ds:schemaRefs>
     <ds:schemaRef ds:uri="http://schemas.openxmlformats.org/officeDocument/2006/bibliography"/>
   </ds:schemaRefs>

</xml_diff>